<commit_message>
Updated sys vis doc
</commit_message>
<xml_diff>
--- a/Part A - Domain Business Model/COMP246-F2016-GroupProject-PartA.docx
+++ b/Part A - Domain Business Model/COMP246-F2016-GroupProject-PartA.docx
@@ -1,14 +1,19 @@
 
 <file path=word/document.xml><?xml version="1.0" encoding="utf-8"?>
-<w:document xmlns:wpc="http://schemas.microsoft.com/office/word/2010/wordprocessingCanvas" xmlns:mc="http://schemas.openxmlformats.org/markup-compatibility/2006" xmlns:o="urn:schemas-microsoft-com:office:office" xmlns:r="http://schemas.openxmlformats.org/officeDocument/2006/relationships" xmlns:m="http://schemas.openxmlformats.org/officeDocument/2006/math" xmlns:v="urn:schemas-microsoft-com:vml" xmlns:wp14="http://schemas.microsoft.com/office/word/2010/wordprocessingDrawing" xmlns:wp="http://schemas.openxmlformats.org/drawingml/2006/wordprocessingDrawing" xmlns:w10="urn:schemas-microsoft-com:office:word" xmlns:w="http://schemas.openxmlformats.org/wordprocessingml/2006/main" xmlns:w14="http://schemas.microsoft.com/office/word/2010/wordml" xmlns:wpg="http://schemas.microsoft.com/office/word/2010/wordprocessingGroup" xmlns:wpi="http://schemas.microsoft.com/office/word/2010/wordprocessingInk" xmlns:wne="http://schemas.microsoft.com/office/word/2006/wordml" xmlns:wps="http://schemas.microsoft.com/office/word/2010/wordprocessingShape" mc:Ignorable="w14 wp14">
+<w:document xmlns:wpc="http://schemas.microsoft.com/office/word/2010/wordprocessingCanvas" xmlns:cx="http://schemas.microsoft.com/office/drawing/2014/chartex" xmlns:cx1="http://schemas.microsoft.com/office/drawing/2015/9/8/chartex" xmlns:cx2="http://schemas.microsoft.com/office/drawing/2015/10/21/chartex" xmlns:mc="http://schemas.openxmlformats.org/markup-compatibility/2006" xmlns:o="urn:schemas-microsoft-com:office:office" xmlns:r="http://schemas.openxmlformats.org/officeDocument/2006/relationships" xmlns:m="http://schemas.openxmlformats.org/officeDocument/2006/math" xmlns:v="urn:schemas-microsoft-com:vml" xmlns:wp14="http://schemas.microsoft.com/office/word/2010/wordprocessingDrawing" xmlns:wp="http://schemas.openxmlformats.org/drawingml/2006/wordprocessingDrawing" xmlns:w10="urn:schemas-microsoft-com:office:word" xmlns:w="http://schemas.openxmlformats.org/wordprocessingml/2006/main" xmlns:w14="http://schemas.microsoft.com/office/word/2010/wordml" xmlns:w15="http://schemas.microsoft.com/office/word/2012/wordml" xmlns:w16se="http://schemas.microsoft.com/office/word/2015/wordml/symex" xmlns:wpg="http://schemas.microsoft.com/office/word/2010/wordprocessingGroup" xmlns:wpi="http://schemas.microsoft.com/office/word/2010/wordprocessingInk" xmlns:wne="http://schemas.microsoft.com/office/word/2006/wordml" xmlns:wps="http://schemas.microsoft.com/office/word/2010/wordprocessingShape" mc:Ignorable="w14 w15 w16se wp14">
   <w:body>
     <w:p>
       <w:pPr>
         <w:pStyle w:val="Title"/>
         <w:jc w:val="both"/>
       </w:pPr>
-      <w:r>
-        <w:t xml:space="preserve">Brosvike </w:t>
+      <w:proofErr w:type="spellStart"/>
+      <w:r>
+        <w:t>Brosvike</w:t>
+      </w:r>
+      <w:proofErr w:type="spellEnd"/>
+      <w:r>
+        <w:t xml:space="preserve"> </w:t>
       </w:r>
       <w:r>
         <w:t>Fitness</w:t>
@@ -84,9 +89,11 @@
       <w:r>
         <w:t xml:space="preserve">. </w:t>
       </w:r>
+      <w:proofErr w:type="spellStart"/>
       <w:r>
         <w:t>Brosvike</w:t>
       </w:r>
+      <w:proofErr w:type="spellEnd"/>
       <w:r>
         <w:t>, a new start up,</w:t>
       </w:r>
@@ -118,7 +125,15 @@
         <w:t xml:space="preserve">The intended target audience for their technology ranges from sedentary people who need motivation to exercise, all the way to competitive athletes who require an app which can track their daily progress. </w:t>
       </w:r>
       <w:r>
-        <w:t xml:space="preserve">It is important for Brosvike to </w:t>
+        <w:t xml:space="preserve">It is important for </w:t>
+      </w:r>
+      <w:proofErr w:type="spellStart"/>
+      <w:r>
+        <w:t>Brosvike</w:t>
+      </w:r>
+      <w:proofErr w:type="spellEnd"/>
+      <w:r>
+        <w:t xml:space="preserve"> to </w:t>
       </w:r>
       <w:r>
         <w:t xml:space="preserve">provide a reliable application which can cater to all of their </w:t>
@@ -149,8 +164,13 @@
       <w:pPr>
         <w:jc w:val="both"/>
       </w:pPr>
-      <w:r>
-        <w:t xml:space="preserve">Brosvike currently has a </w:t>
+      <w:proofErr w:type="spellStart"/>
+      <w:r>
+        <w:t>Brosvike</w:t>
+      </w:r>
+      <w:proofErr w:type="spellEnd"/>
+      <w:r>
+        <w:t xml:space="preserve"> currently has a </w:t>
       </w:r>
       <w:r>
         <w:t>mobile application which manages</w:t>
@@ -179,8 +199,13 @@
       <w:r>
         <w:t xml:space="preserve">tored locally on the user’s phone. However, </w:t>
       </w:r>
-      <w:r>
-        <w:t xml:space="preserve">Brosvike </w:t>
+      <w:proofErr w:type="spellStart"/>
+      <w:r>
+        <w:t>Brosvike</w:t>
+      </w:r>
+      <w:proofErr w:type="spellEnd"/>
+      <w:r>
+        <w:t xml:space="preserve"> </w:t>
       </w:r>
       <w:r>
         <w:t xml:space="preserve">would like </w:t>
@@ -305,246 +330,358 @@
         <w:t>Collect and store</w:t>
       </w:r>
       <w:r>
-        <w:t xml:space="preserve"> information pertai</w:t>
+        <w:t xml:space="preserve"> information pertaining to </w:t>
+      </w:r>
+      <w:r>
+        <w:t xml:space="preserve">their </w:t>
+      </w:r>
+      <w:r>
+        <w:t>daily fitness (heart rate, calories, steps, etc.)</w:t>
+      </w:r>
+    </w:p>
+    <w:p>
+      <w:pPr>
+        <w:pStyle w:val="ListParagraph"/>
+        <w:numPr>
+          <w:ilvl w:val="0"/>
+          <w:numId w:val="1"/>
+        </w:numPr>
+        <w:jc w:val="both"/>
+      </w:pPr>
+      <w:r>
+        <w:t>Collect and store</w:t>
+      </w:r>
+      <w:r>
+        <w:t xml:space="preserve"> information pertaining to fitness activities </w:t>
+      </w:r>
+      <w:r>
+        <w:t xml:space="preserve">they participated in </w:t>
+      </w:r>
+      <w:r>
+        <w:t>(running, soccer, basketball, gym workout, etc.)</w:t>
+      </w:r>
+    </w:p>
+    <w:p>
+      <w:pPr>
+        <w:pStyle w:val="ListParagraph"/>
+        <w:numPr>
+          <w:ilvl w:val="0"/>
+          <w:numId w:val="1"/>
+        </w:numPr>
+        <w:jc w:val="both"/>
+      </w:pPr>
+      <w:r>
+        <w:t>Receive achievement awards in the application as a means to be more motivated to becoming healthier</w:t>
+      </w:r>
+    </w:p>
+    <w:p>
+      <w:pPr>
+        <w:pStyle w:val="ListParagraph"/>
+        <w:numPr>
+          <w:ilvl w:val="0"/>
+          <w:numId w:val="1"/>
+        </w:numPr>
+        <w:jc w:val="both"/>
+      </w:pPr>
+      <w:r>
+        <w:t>Connect</w:t>
+      </w:r>
+      <w:r>
+        <w:t xml:space="preserve"> </w:t>
+      </w:r>
+      <w:r>
+        <w:t>to like-minded individuals who share similar fitness interests</w:t>
+      </w:r>
+    </w:p>
+    <w:p>
+      <w:pPr>
+        <w:pStyle w:val="ListParagraph"/>
+        <w:numPr>
+          <w:ilvl w:val="0"/>
+          <w:numId w:val="1"/>
+        </w:numPr>
+        <w:jc w:val="both"/>
+      </w:pPr>
+      <w:r>
+        <w:t xml:space="preserve">Add friends to </w:t>
+      </w:r>
+      <w:r>
+        <w:t xml:space="preserve">their fitness </w:t>
+      </w:r>
+      <w:r>
+        <w:t>community circle</w:t>
+      </w:r>
+      <w:r>
+        <w:t>s</w:t>
+      </w:r>
+    </w:p>
+    <w:p>
+      <w:pPr>
+        <w:pStyle w:val="ListParagraph"/>
+        <w:numPr>
+          <w:ilvl w:val="0"/>
+          <w:numId w:val="1"/>
+        </w:numPr>
+        <w:jc w:val="both"/>
+      </w:pPr>
+      <w:r>
+        <w:t xml:space="preserve">Remove individuals from </w:t>
+      </w:r>
+      <w:r>
+        <w:t xml:space="preserve">their fitness </w:t>
+      </w:r>
+      <w:r>
+        <w:t>community circle</w:t>
+      </w:r>
+      <w:r>
+        <w:t>s</w:t>
+      </w:r>
+    </w:p>
+    <w:p>
+      <w:pPr>
+        <w:pStyle w:val="ListParagraph"/>
+        <w:numPr>
+          <w:ilvl w:val="0"/>
+          <w:numId w:val="1"/>
+        </w:numPr>
+        <w:jc w:val="both"/>
+      </w:pPr>
+      <w:r>
+        <w:t>Share their statistics and achievements with their fitness community circles</w:t>
+      </w:r>
+    </w:p>
+    <w:p>
+      <w:pPr>
+        <w:pStyle w:val="ListParagraph"/>
+        <w:numPr>
+          <w:ilvl w:val="0"/>
+          <w:numId w:val="1"/>
+        </w:numPr>
+        <w:jc w:val="both"/>
+      </w:pPr>
+      <w:r>
+        <w:t>Receive feedback and tips from the app to improve their health</w:t>
+      </w:r>
+      <w:r>
+        <w:t>: e.g. The app will recommend</w:t>
+      </w:r>
+      <w:r>
+        <w:t xml:space="preserve"> users to consume more/less of calories, fats, water, etc. depending on their height, weight, age, and daily activities</w:t>
+      </w:r>
+    </w:p>
+    <w:p>
+      <w:pPr>
+        <w:pStyle w:val="ListParagraph"/>
+        <w:numPr>
+          <w:ilvl w:val="0"/>
+          <w:numId w:val="1"/>
+        </w:numPr>
+        <w:jc w:val="both"/>
+      </w:pPr>
+      <w:r>
+        <w:t>Connect via Wi-Fi (Internet) and transmit data to the cloud (database</w:t>
+      </w:r>
+      <w:r>
+        <w:t>s</w:t>
+      </w:r>
+      <w:r>
+        <w:t xml:space="preserve"> in the cloud)</w:t>
+      </w:r>
+    </w:p>
+    <w:p>
+      <w:pPr>
+        <w:pStyle w:val="ListParagraph"/>
+        <w:numPr>
+          <w:ilvl w:val="0"/>
+          <w:numId w:val="1"/>
+        </w:numPr>
+        <w:jc w:val="both"/>
+      </w:pPr>
+      <w:r>
+        <w:t>Connect via mobile data (Internet) an</w:t>
+      </w:r>
+      <w:r>
+        <w:t>d transmit</w:t>
+      </w:r>
+      <w:r>
+        <w:t xml:space="preserve"> data</w:t>
+      </w:r>
+    </w:p>
+    <w:p>
+      <w:pPr>
+        <w:pStyle w:val="ListParagraph"/>
+        <w:numPr>
+          <w:ilvl w:val="0"/>
+          <w:numId w:val="1"/>
+        </w:numPr>
+        <w:jc w:val="both"/>
+      </w:pPr>
+      <w:r>
+        <w:t>View reports pertaining to number of friends in community circle</w:t>
+      </w:r>
+    </w:p>
+    <w:p>
+      <w:pPr>
+        <w:pStyle w:val="ListParagraph"/>
+        <w:numPr>
+          <w:ilvl w:val="0"/>
+          <w:numId w:val="1"/>
+        </w:numPr>
+        <w:jc w:val="both"/>
+      </w:pPr>
+      <w:r>
+        <w:t xml:space="preserve">View reports pertaining to </w:t>
+      </w:r>
+      <w:r>
+        <w:t xml:space="preserve">achievements awarded for their endeavors </w:t>
+      </w:r>
+    </w:p>
+    <w:p>
+      <w:pPr>
+        <w:pStyle w:val="ListParagraph"/>
+        <w:numPr>
+          <w:ilvl w:val="0"/>
+          <w:numId w:val="1"/>
+        </w:numPr>
+        <w:jc w:val="both"/>
+      </w:pPr>
+      <w:r>
+        <w:t xml:space="preserve">View reports </w:t>
+      </w:r>
+      <w:r>
+        <w:t>pertaining to previously completed fitness activities by the client</w:t>
+      </w:r>
+    </w:p>
+    <w:p>
+      <w:pPr>
+        <w:pStyle w:val="Heading1"/>
+        <w:jc w:val="both"/>
+      </w:pPr>
+    </w:p>
+    <w:p>
+      <w:pPr>
+        <w:pStyle w:val="ListParagraph"/>
+        <w:numPr>
+          <w:ilvl w:val="0"/>
+          <w:numId w:val="1"/>
+        </w:numPr>
+        <w:jc w:val="both"/>
+      </w:pPr>
+      <w:r>
+        <w:t>View reports pertaining to previously completed fitness activities by their friends</w:t>
+      </w:r>
+    </w:p>
+    <w:p>
+      <w:pPr>
+        <w:pStyle w:val="ListParagraph"/>
+      </w:pPr>
+    </w:p>
+    <w:p>
+      <w:pPr>
+        <w:pStyle w:val="ListParagraph"/>
+        <w:numPr>
+          <w:ilvl w:val="0"/>
+          <w:numId w:val="1"/>
+        </w:numPr>
+        <w:jc w:val="both"/>
+      </w:pPr>
+      <w:r>
+        <w:t xml:space="preserve">View reports </w:t>
+      </w:r>
+    </w:p>
+    <w:p>
+      <w:pPr>
+        <w:pStyle w:val="Heading1"/>
+        <w:jc w:val="both"/>
+      </w:pPr>
+      <w:r>
+        <w:t>Business Benefits</w:t>
+      </w:r>
+    </w:p>
+    <w:p>
+      <w:pPr>
+        <w:jc w:val="both"/>
+      </w:pPr>
+      <w:r>
+        <w:t xml:space="preserve">It is anticipated that the deployment of this new system will provide the following business benefits to </w:t>
+      </w:r>
+      <w:proofErr w:type="spellStart"/>
+      <w:r>
+        <w:t>Brosvike</w:t>
+      </w:r>
+      <w:proofErr w:type="spellEnd"/>
+      <w:r>
+        <w:t>:</w:t>
+      </w:r>
+    </w:p>
+    <w:p>
+      <w:pPr>
+        <w:pStyle w:val="ListParagraph"/>
+        <w:numPr>
+          <w:ilvl w:val="0"/>
+          <w:numId w:val="4"/>
+        </w:numPr>
+        <w:jc w:val="both"/>
+      </w:pPr>
+      <w:r>
+        <w:t xml:space="preserve">Increase </w:t>
+      </w:r>
+      <w:r>
+        <w:t>client</w:t>
+      </w:r>
+      <w:r>
+        <w:t xml:space="preserve"> satisfaction and thereby </w:t>
+      </w:r>
+      <w:r>
+        <w:t>client</w:t>
+      </w:r>
+      <w:r>
+        <w:t xml:space="preserve"> usage of the equipment and app</w:t>
+      </w:r>
+    </w:p>
+    <w:p>
+      <w:pPr>
+        <w:pStyle w:val="ListParagraph"/>
+        <w:numPr>
+          <w:ilvl w:val="0"/>
+          <w:numId w:val="4"/>
+        </w:numPr>
+        <w:jc w:val="both"/>
+      </w:pPr>
+      <w:r>
+        <w:t>Maintain correct and current statistics pertaining to the client</w:t>
+      </w:r>
+      <w:r>
+        <w:t>’s daily activities</w:t>
+      </w:r>
+    </w:p>
+    <w:p>
+      <w:pPr>
+        <w:pStyle w:val="ListParagraph"/>
+        <w:numPr>
+          <w:ilvl w:val="0"/>
+          <w:numId w:val="4"/>
+        </w:numPr>
+        <w:jc w:val="both"/>
+      </w:pPr>
+      <w:r>
+        <w:t>Increase client user base by allowing clients to network with each other and getting their acquaintances to join them in using the app</w:t>
+      </w:r>
+    </w:p>
+    <w:p>
+      <w:pPr>
+        <w:pStyle w:val="ListParagraph"/>
+        <w:numPr>
+          <w:ilvl w:val="0"/>
+          <w:numId w:val="4"/>
+        </w:numPr>
+        <w:jc w:val="both"/>
+      </w:pPr>
+      <w:r>
+        <w:t xml:space="preserve"> </w:t>
       </w:r>
       <w:bookmarkStart w:id="0" w:name="_GoBack"/>
       <w:bookmarkEnd w:id="0"/>
-      <w:r>
-        <w:t xml:space="preserve">ning to </w:t>
-      </w:r>
-      <w:r>
-        <w:t xml:space="preserve">their </w:t>
-      </w:r>
-      <w:r>
-        <w:t>daily fitness (heart rate, calories, steps, etc.)</w:t>
-      </w:r>
-    </w:p>
-    <w:p>
-      <w:pPr>
-        <w:pStyle w:val="ListParagraph"/>
-        <w:numPr>
-          <w:ilvl w:val="0"/>
-          <w:numId w:val="1"/>
-        </w:numPr>
-        <w:jc w:val="both"/>
-      </w:pPr>
-      <w:r>
-        <w:t>Collect and store</w:t>
-      </w:r>
-      <w:r>
-        <w:t xml:space="preserve"> information pertaining to fitness activities </w:t>
-      </w:r>
-      <w:r>
-        <w:t xml:space="preserve">they participated in </w:t>
-      </w:r>
-      <w:r>
-        <w:t>(running, soccer, basketball, gym workout, etc.)</w:t>
-      </w:r>
-    </w:p>
-    <w:p>
-      <w:pPr>
-        <w:pStyle w:val="ListParagraph"/>
-        <w:numPr>
-          <w:ilvl w:val="0"/>
-          <w:numId w:val="1"/>
-        </w:numPr>
-        <w:jc w:val="both"/>
-      </w:pPr>
-      <w:r>
-        <w:t>Connect</w:t>
-      </w:r>
-      <w:r>
-        <w:t xml:space="preserve"> </w:t>
-      </w:r>
-      <w:r>
-        <w:t>to like-minded individuals who share similar fitness interests</w:t>
-      </w:r>
-    </w:p>
-    <w:p>
-      <w:pPr>
-        <w:pStyle w:val="ListParagraph"/>
-        <w:numPr>
-          <w:ilvl w:val="0"/>
-          <w:numId w:val="1"/>
-        </w:numPr>
-        <w:jc w:val="both"/>
-      </w:pPr>
-      <w:r>
-        <w:t xml:space="preserve">Add friends to </w:t>
-      </w:r>
-      <w:r>
-        <w:t xml:space="preserve">their fitness </w:t>
-      </w:r>
-      <w:r>
-        <w:t>community circle</w:t>
-      </w:r>
-      <w:r>
-        <w:t>s</w:t>
-      </w:r>
-    </w:p>
-    <w:p>
-      <w:pPr>
-        <w:pStyle w:val="ListParagraph"/>
-        <w:numPr>
-          <w:ilvl w:val="0"/>
-          <w:numId w:val="1"/>
-        </w:numPr>
-        <w:jc w:val="both"/>
-      </w:pPr>
-      <w:r>
-        <w:t xml:space="preserve">Remove individuals from </w:t>
-      </w:r>
-      <w:r>
-        <w:t xml:space="preserve">their fitness </w:t>
-      </w:r>
-      <w:r>
-        <w:t>community circle</w:t>
-      </w:r>
-      <w:r>
-        <w:t>s</w:t>
-      </w:r>
-    </w:p>
-    <w:p>
-      <w:pPr>
-        <w:pStyle w:val="ListParagraph"/>
-        <w:numPr>
-          <w:ilvl w:val="0"/>
-          <w:numId w:val="1"/>
-        </w:numPr>
-        <w:jc w:val="both"/>
-      </w:pPr>
-      <w:r>
-        <w:t>Receive feedback and tips from the app to improve their health</w:t>
-      </w:r>
-      <w:r>
-        <w:t>: e.g. The app will recommend</w:t>
-      </w:r>
-      <w:r>
-        <w:t xml:space="preserve"> users to consume more/less of calories, fats, water, etc. depending on their height, weight, age, and daily activities</w:t>
-      </w:r>
-    </w:p>
-    <w:p>
-      <w:pPr>
-        <w:pStyle w:val="ListParagraph"/>
-        <w:numPr>
-          <w:ilvl w:val="0"/>
-          <w:numId w:val="1"/>
-        </w:numPr>
-        <w:jc w:val="both"/>
-      </w:pPr>
-      <w:r>
-        <w:t>Connect via Wi-Fi (Internet) and transmit data to the cloud (database</w:t>
-      </w:r>
-      <w:r>
-        <w:t>s</w:t>
-      </w:r>
-      <w:r>
-        <w:t xml:space="preserve"> in the cloud)</w:t>
-      </w:r>
-    </w:p>
-    <w:p>
-      <w:pPr>
-        <w:pStyle w:val="ListParagraph"/>
-        <w:numPr>
-          <w:ilvl w:val="0"/>
-          <w:numId w:val="1"/>
-        </w:numPr>
-        <w:jc w:val="both"/>
-      </w:pPr>
-      <w:r>
-        <w:t>Connect via mobile data (Internet) an</w:t>
-      </w:r>
-      <w:r>
-        <w:t>d transmit</w:t>
-      </w:r>
-      <w:r>
-        <w:t xml:space="preserve"> data</w:t>
-      </w:r>
-    </w:p>
-    <w:p>
-      <w:pPr>
-        <w:pStyle w:val="Heading1"/>
-        <w:jc w:val="both"/>
-      </w:pPr>
-      <w:r>
-        <w:t>Business Benefits</w:t>
-      </w:r>
-    </w:p>
-    <w:p>
-      <w:pPr>
-        <w:jc w:val="both"/>
-      </w:pPr>
-      <w:r>
-        <w:t>It is anticipated that the deployment of this new system will provide the following business benefits to Brosvike:</w:t>
-      </w:r>
-    </w:p>
-    <w:p>
-      <w:pPr>
-        <w:pStyle w:val="ListParagraph"/>
-        <w:numPr>
-          <w:ilvl w:val="0"/>
-          <w:numId w:val="4"/>
-        </w:numPr>
-        <w:jc w:val="both"/>
-      </w:pPr>
-      <w:r>
-        <w:t xml:space="preserve">Increase </w:t>
-      </w:r>
-      <w:r>
-        <w:t>client</w:t>
-      </w:r>
-      <w:r>
-        <w:t xml:space="preserve"> satisfaction and thereby </w:t>
-      </w:r>
-      <w:r>
-        <w:t>client</w:t>
-      </w:r>
-      <w:r>
-        <w:t xml:space="preserve"> usage of the equipment and app</w:t>
-      </w:r>
-    </w:p>
-    <w:p>
-      <w:pPr>
-        <w:pStyle w:val="ListParagraph"/>
-        <w:numPr>
-          <w:ilvl w:val="0"/>
-          <w:numId w:val="4"/>
-        </w:numPr>
-        <w:jc w:val="both"/>
-      </w:pPr>
-      <w:r>
-        <w:t>Maintain correct and current statistics pertaining to the client</w:t>
-      </w:r>
-      <w:r>
-        <w:t>’s daily activities</w:t>
-      </w:r>
-    </w:p>
-    <w:p>
-      <w:pPr>
-        <w:pStyle w:val="ListParagraph"/>
-        <w:numPr>
-          <w:ilvl w:val="0"/>
-          <w:numId w:val="4"/>
-        </w:numPr>
-        <w:jc w:val="both"/>
-      </w:pPr>
-      <w:r>
-        <w:lastRenderedPageBreak/>
-        <w:t>Increase client user base by allowing clients to network with each other and getting their acquaintances to join them in using the app</w:t>
-      </w:r>
-    </w:p>
-    <w:p>
-      <w:pPr>
-        <w:pStyle w:val="ListParagraph"/>
-        <w:numPr>
-          <w:ilvl w:val="0"/>
-          <w:numId w:val="4"/>
-        </w:numPr>
-        <w:jc w:val="both"/>
-      </w:pPr>
-      <w:r>
-        <w:t xml:space="preserve"> </w:t>
-      </w:r>
     </w:p>
     <w:p>
       <w:pPr>
@@ -565,9 +702,14 @@
         <w:pStyle w:val="Title"/>
         <w:jc w:val="both"/>
       </w:pPr>
+      <w:proofErr w:type="spellStart"/>
       <w:r>
         <w:lastRenderedPageBreak/>
-        <w:t>Brosvike Fitness-Wellness App</w:t>
+        <w:t>Brosvike</w:t>
+      </w:r>
+      <w:proofErr w:type="spellEnd"/>
+      <w:r>
+        <w:t xml:space="preserve"> Fitness-Wellness App</w:t>
       </w:r>
     </w:p>
     <w:p>
@@ -583,8 +725,13 @@
       <w:pPr>
         <w:jc w:val="both"/>
       </w:pPr>
-      <w:r>
-        <w:t xml:space="preserve">Brosvike </w:t>
+      <w:proofErr w:type="spellStart"/>
+      <w:r>
+        <w:t>Brosvike</w:t>
+      </w:r>
+      <w:proofErr w:type="spellEnd"/>
+      <w:r>
+        <w:t xml:space="preserve"> </w:t>
       </w:r>
       <w:r>
         <w:t>has developed line of wearable technology products intended to assist individuals in becoming healthier and happier.</w:t>
@@ -629,6 +776,100 @@
       </w:pPr>
       <w:r>
         <w:t>Subsystems</w:t>
+      </w:r>
+    </w:p>
+    <w:p>
+      <w:pPr>
+        <w:pStyle w:val="ListParagraph"/>
+        <w:numPr>
+          <w:ilvl w:val="0"/>
+          <w:numId w:val="6"/>
+        </w:numPr>
+        <w:jc w:val="both"/>
+      </w:pPr>
+      <w:r>
+        <w:t>Registration subsystem</w:t>
+      </w:r>
+    </w:p>
+    <w:p>
+      <w:pPr>
+        <w:pStyle w:val="ListParagraph"/>
+        <w:numPr>
+          <w:ilvl w:val="0"/>
+          <w:numId w:val="6"/>
+        </w:numPr>
+        <w:jc w:val="both"/>
+      </w:pPr>
+      <w:r>
+        <w:t>Daily Tracking</w:t>
+      </w:r>
+      <w:r>
+        <w:t xml:space="preserve"> subsystem</w:t>
+      </w:r>
+    </w:p>
+    <w:p>
+      <w:pPr>
+        <w:pStyle w:val="ListParagraph"/>
+        <w:numPr>
+          <w:ilvl w:val="0"/>
+          <w:numId w:val="6"/>
+        </w:numPr>
+        <w:jc w:val="both"/>
+      </w:pPr>
+      <w:r>
+        <w:t>Fitness activities tracking subsystem</w:t>
+      </w:r>
+    </w:p>
+    <w:p>
+      <w:pPr>
+        <w:pStyle w:val="ListParagraph"/>
+        <w:numPr>
+          <w:ilvl w:val="0"/>
+          <w:numId w:val="6"/>
+        </w:numPr>
+        <w:jc w:val="both"/>
+      </w:pPr>
+      <w:r>
+        <w:t>Social subsystem</w:t>
+      </w:r>
+    </w:p>
+    <w:p>
+      <w:pPr>
+        <w:pStyle w:val="ListParagraph"/>
+        <w:numPr>
+          <w:ilvl w:val="0"/>
+          <w:numId w:val="6"/>
+        </w:numPr>
+        <w:jc w:val="both"/>
+      </w:pPr>
+      <w:r>
+        <w:t>Sharing subsystem</w:t>
+      </w:r>
+    </w:p>
+    <w:p>
+      <w:pPr>
+        <w:pStyle w:val="ListParagraph"/>
+        <w:numPr>
+          <w:ilvl w:val="0"/>
+          <w:numId w:val="6"/>
+        </w:numPr>
+        <w:jc w:val="both"/>
+      </w:pPr>
+      <w:r>
+        <w:t>Feedback Subsystem</w:t>
+      </w:r>
+    </w:p>
+    <w:p>
+      <w:pPr>
+        <w:pStyle w:val="ListParagraph"/>
+        <w:numPr>
+          <w:ilvl w:val="0"/>
+          <w:numId w:val="6"/>
+        </w:numPr>
+        <w:jc w:val="both"/>
+      </w:pPr>
+      <w:r>
+        <w:t xml:space="preserve">Report subsystem </w:t>
       </w:r>
     </w:p>
     <w:p>
@@ -652,8 +893,8 @@
 </file>
 
 <file path=word/numbering.xml><?xml version="1.0" encoding="utf-8"?>
-<w:numbering xmlns:wpc="http://schemas.microsoft.com/office/word/2010/wordprocessingCanvas" xmlns:mc="http://schemas.openxmlformats.org/markup-compatibility/2006" xmlns:o="urn:schemas-microsoft-com:office:office" xmlns:r="http://schemas.openxmlformats.org/officeDocument/2006/relationships" xmlns:m="http://schemas.openxmlformats.org/officeDocument/2006/math" xmlns:v="urn:schemas-microsoft-com:vml" xmlns:wp14="http://schemas.microsoft.com/office/word/2010/wordprocessingDrawing" xmlns:wp="http://schemas.openxmlformats.org/drawingml/2006/wordprocessingDrawing" xmlns:w10="urn:schemas-microsoft-com:office:word" xmlns:w="http://schemas.openxmlformats.org/wordprocessingml/2006/main" xmlns:w14="http://schemas.microsoft.com/office/word/2010/wordml" xmlns:wpg="http://schemas.microsoft.com/office/word/2010/wordprocessingGroup" xmlns:wpi="http://schemas.microsoft.com/office/word/2010/wordprocessingInk" xmlns:wne="http://schemas.microsoft.com/office/word/2006/wordml" xmlns:wps="http://schemas.microsoft.com/office/word/2010/wordprocessingShape" mc:Ignorable="w14 wp14">
-  <w:abstractNum w:abstractNumId="0">
+<w:numbering xmlns:wpc="http://schemas.microsoft.com/office/word/2010/wordprocessingCanvas" xmlns:cx="http://schemas.microsoft.com/office/drawing/2014/chartex" xmlns:cx1="http://schemas.microsoft.com/office/drawing/2015/9/8/chartex" xmlns:cx2="http://schemas.microsoft.com/office/drawing/2015/10/21/chartex" xmlns:mc="http://schemas.openxmlformats.org/markup-compatibility/2006" xmlns:o="urn:schemas-microsoft-com:office:office" xmlns:r="http://schemas.openxmlformats.org/officeDocument/2006/relationships" xmlns:m="http://schemas.openxmlformats.org/officeDocument/2006/math" xmlns:v="urn:schemas-microsoft-com:vml" xmlns:wp14="http://schemas.microsoft.com/office/word/2010/wordprocessingDrawing" xmlns:wp="http://schemas.openxmlformats.org/drawingml/2006/wordprocessingDrawing" xmlns:w10="urn:schemas-microsoft-com:office:word" xmlns:w="http://schemas.openxmlformats.org/wordprocessingml/2006/main" xmlns:w14="http://schemas.microsoft.com/office/word/2010/wordml" xmlns:w15="http://schemas.microsoft.com/office/word/2012/wordml" xmlns:w16se="http://schemas.microsoft.com/office/word/2015/wordml/symex" xmlns:wpg="http://schemas.microsoft.com/office/word/2010/wordprocessingGroup" xmlns:wpi="http://schemas.microsoft.com/office/word/2010/wordprocessingInk" xmlns:wne="http://schemas.microsoft.com/office/word/2006/wordml" xmlns:wps="http://schemas.microsoft.com/office/word/2010/wordprocessingShape" mc:Ignorable="w14 w15 w16se wp14">
+  <w:abstractNum w:abstractNumId="0" w15:restartNumberingAfterBreak="0">
     <w:nsid w:val="30BF4C02"/>
     <w:multiLevelType w:val="hybridMultilevel"/>
     <w:tmpl w:val="516AD222"/>
@@ -766,7 +1007,7 @@
       </w:rPr>
     </w:lvl>
   </w:abstractNum>
-  <w:abstractNum w:abstractNumId="1">
+  <w:abstractNum w:abstractNumId="1" w15:restartNumberingAfterBreak="0">
     <w:nsid w:val="463228F1"/>
     <w:multiLevelType w:val="hybridMultilevel"/>
     <w:tmpl w:val="C41600D8"/>
@@ -879,7 +1120,7 @@
       </w:rPr>
     </w:lvl>
   </w:abstractNum>
-  <w:abstractNum w:abstractNumId="2">
+  <w:abstractNum w:abstractNumId="2" w15:restartNumberingAfterBreak="0">
     <w:nsid w:val="50010D06"/>
     <w:multiLevelType w:val="hybridMultilevel"/>
     <w:tmpl w:val="87484E74"/>
@@ -992,7 +1233,7 @@
       </w:rPr>
     </w:lvl>
   </w:abstractNum>
-  <w:abstractNum w:abstractNumId="3">
+  <w:abstractNum w:abstractNumId="3" w15:restartNumberingAfterBreak="0">
     <w:nsid w:val="56A65C4A"/>
     <w:multiLevelType w:val="hybridMultilevel"/>
     <w:tmpl w:val="C0D42F62"/>
@@ -1105,7 +1346,7 @@
       </w:rPr>
     </w:lvl>
   </w:abstractNum>
-  <w:abstractNum w:abstractNumId="4">
+  <w:abstractNum w:abstractNumId="4" w15:restartNumberingAfterBreak="0">
     <w:nsid w:val="74292B24"/>
     <w:multiLevelType w:val="hybridMultilevel"/>
     <w:tmpl w:val="897A812E"/>
@@ -1206,6 +1447,119 @@
       </w:rPr>
     </w:lvl>
     <w:lvl w:ilvl="8" w:tplc="04090005" w:tentative="1">
+      <w:start w:val="1"/>
+      <w:numFmt w:val="bullet"/>
+      <w:lvlText w:val=""/>
+      <w:lvlJc w:val="left"/>
+      <w:pPr>
+        <w:ind w:left="6480" w:hanging="360"/>
+      </w:pPr>
+      <w:rPr>
+        <w:rFonts w:ascii="Wingdings" w:hAnsi="Wingdings" w:hint="default"/>
+      </w:rPr>
+    </w:lvl>
+  </w:abstractNum>
+  <w:abstractNum w:abstractNumId="5" w15:restartNumberingAfterBreak="0">
+    <w:nsid w:val="7C9C4F83"/>
+    <w:multiLevelType w:val="hybridMultilevel"/>
+    <w:tmpl w:val="31C83726"/>
+    <w:lvl w:ilvl="0" w:tplc="1009000F">
+      <w:start w:val="1"/>
+      <w:numFmt w:val="decimal"/>
+      <w:lvlText w:val="%1."/>
+      <w:lvlJc w:val="left"/>
+      <w:pPr>
+        <w:ind w:left="720" w:hanging="360"/>
+      </w:pPr>
+      <w:rPr>
+        <w:rFonts w:hint="default"/>
+      </w:rPr>
+    </w:lvl>
+    <w:lvl w:ilvl="1" w:tplc="10090003" w:tentative="1">
+      <w:start w:val="1"/>
+      <w:numFmt w:val="bullet"/>
+      <w:lvlText w:val="o"/>
+      <w:lvlJc w:val="left"/>
+      <w:pPr>
+        <w:ind w:left="1440" w:hanging="360"/>
+      </w:pPr>
+      <w:rPr>
+        <w:rFonts w:ascii="Courier New" w:hAnsi="Courier New" w:cs="Courier New" w:hint="default"/>
+      </w:rPr>
+    </w:lvl>
+    <w:lvl w:ilvl="2" w:tplc="10090005" w:tentative="1">
+      <w:start w:val="1"/>
+      <w:numFmt w:val="bullet"/>
+      <w:lvlText w:val=""/>
+      <w:lvlJc w:val="left"/>
+      <w:pPr>
+        <w:ind w:left="2160" w:hanging="360"/>
+      </w:pPr>
+      <w:rPr>
+        <w:rFonts w:ascii="Wingdings" w:hAnsi="Wingdings" w:hint="default"/>
+      </w:rPr>
+    </w:lvl>
+    <w:lvl w:ilvl="3" w:tplc="10090001" w:tentative="1">
+      <w:start w:val="1"/>
+      <w:numFmt w:val="bullet"/>
+      <w:lvlText w:val=""/>
+      <w:lvlJc w:val="left"/>
+      <w:pPr>
+        <w:ind w:left="2880" w:hanging="360"/>
+      </w:pPr>
+      <w:rPr>
+        <w:rFonts w:ascii="Symbol" w:hAnsi="Symbol" w:hint="default"/>
+      </w:rPr>
+    </w:lvl>
+    <w:lvl w:ilvl="4" w:tplc="10090003" w:tentative="1">
+      <w:start w:val="1"/>
+      <w:numFmt w:val="bullet"/>
+      <w:lvlText w:val="o"/>
+      <w:lvlJc w:val="left"/>
+      <w:pPr>
+        <w:ind w:left="3600" w:hanging="360"/>
+      </w:pPr>
+      <w:rPr>
+        <w:rFonts w:ascii="Courier New" w:hAnsi="Courier New" w:cs="Courier New" w:hint="default"/>
+      </w:rPr>
+    </w:lvl>
+    <w:lvl w:ilvl="5" w:tplc="10090005" w:tentative="1">
+      <w:start w:val="1"/>
+      <w:numFmt w:val="bullet"/>
+      <w:lvlText w:val=""/>
+      <w:lvlJc w:val="left"/>
+      <w:pPr>
+        <w:ind w:left="4320" w:hanging="360"/>
+      </w:pPr>
+      <w:rPr>
+        <w:rFonts w:ascii="Wingdings" w:hAnsi="Wingdings" w:hint="default"/>
+      </w:rPr>
+    </w:lvl>
+    <w:lvl w:ilvl="6" w:tplc="10090001" w:tentative="1">
+      <w:start w:val="1"/>
+      <w:numFmt w:val="bullet"/>
+      <w:lvlText w:val=""/>
+      <w:lvlJc w:val="left"/>
+      <w:pPr>
+        <w:ind w:left="5040" w:hanging="360"/>
+      </w:pPr>
+      <w:rPr>
+        <w:rFonts w:ascii="Symbol" w:hAnsi="Symbol" w:hint="default"/>
+      </w:rPr>
+    </w:lvl>
+    <w:lvl w:ilvl="7" w:tplc="10090003" w:tentative="1">
+      <w:start w:val="1"/>
+      <w:numFmt w:val="bullet"/>
+      <w:lvlText w:val="o"/>
+      <w:lvlJc w:val="left"/>
+      <w:pPr>
+        <w:ind w:left="5760" w:hanging="360"/>
+      </w:pPr>
+      <w:rPr>
+        <w:rFonts w:ascii="Courier New" w:hAnsi="Courier New" w:cs="Courier New" w:hint="default"/>
+      </w:rPr>
+    </w:lvl>
+    <w:lvl w:ilvl="8" w:tplc="10090005" w:tentative="1">
       <w:start w:val="1"/>
       <w:numFmt w:val="bullet"/>
       <w:lvlText w:val=""/>
@@ -1233,11 +1587,14 @@
   <w:num w:numId="5">
     <w:abstractNumId w:val="0"/>
   </w:num>
+  <w:num w:numId="6">
+    <w:abstractNumId w:val="5"/>
+  </w:num>
 </w:numbering>
 </file>
 
 <file path=word/styles.xml><?xml version="1.0" encoding="utf-8"?>
-<w:styles xmlns:mc="http://schemas.openxmlformats.org/markup-compatibility/2006" xmlns:r="http://schemas.openxmlformats.org/officeDocument/2006/relationships" xmlns:w="http://schemas.openxmlformats.org/wordprocessingml/2006/main" xmlns:w14="http://schemas.microsoft.com/office/word/2010/wordml" mc:Ignorable="w14">
+<w:styles xmlns:mc="http://schemas.openxmlformats.org/markup-compatibility/2006" xmlns:r="http://schemas.openxmlformats.org/officeDocument/2006/relationships" xmlns:w="http://schemas.openxmlformats.org/wordprocessingml/2006/main" xmlns:w14="http://schemas.microsoft.com/office/word/2010/wordml" xmlns:w15="http://schemas.microsoft.com/office/word/2012/wordml" xmlns:w16se="http://schemas.microsoft.com/office/word/2015/wordml/symex" mc:Ignorable="w14 w15 w16se">
   <w:docDefaults>
     <w:rPrDefault>
       <w:rPr>
@@ -1253,422 +1610,379 @@
       </w:pPr>
     </w:pPrDefault>
   </w:docDefaults>
-  <w:latentStyles w:defLockedState="0" w:defUIPriority="99" w:defSemiHidden="1" w:defUnhideWhenUsed="1" w:defQFormat="0" w:count="267">
-    <w:lsdException w:name="Normal" w:semiHidden="0" w:uiPriority="0" w:unhideWhenUsed="0" w:qFormat="1"/>
-    <w:lsdException w:name="heading 1" w:semiHidden="0" w:uiPriority="9" w:unhideWhenUsed="0" w:qFormat="1"/>
-    <w:lsdException w:name="heading 2" w:uiPriority="9" w:qFormat="1"/>
-    <w:lsdException w:name="heading 3" w:uiPriority="9" w:qFormat="1"/>
-    <w:lsdException w:name="heading 4" w:uiPriority="9" w:qFormat="1"/>
-    <w:lsdException w:name="heading 5" w:uiPriority="9" w:qFormat="1"/>
-    <w:lsdException w:name="heading 6" w:uiPriority="9" w:qFormat="1"/>
-    <w:lsdException w:name="heading 7" w:uiPriority="9" w:qFormat="1"/>
-    <w:lsdException w:name="heading 8" w:uiPriority="9" w:qFormat="1"/>
-    <w:lsdException w:name="heading 9" w:uiPriority="9" w:qFormat="1"/>
-    <w:lsdException w:name="toc 1" w:uiPriority="39"/>
-    <w:lsdException w:name="toc 2" w:uiPriority="39"/>
-    <w:lsdException w:name="toc 3" w:uiPriority="39"/>
-    <w:lsdException w:name="toc 4" w:uiPriority="39"/>
-    <w:lsdException w:name="toc 5" w:uiPriority="39"/>
-    <w:lsdException w:name="toc 6" w:uiPriority="39"/>
-    <w:lsdException w:name="toc 7" w:uiPriority="39"/>
-    <w:lsdException w:name="toc 8" w:uiPriority="39"/>
-    <w:lsdException w:name="toc 9" w:uiPriority="39"/>
-    <w:lsdException w:name="caption" w:uiPriority="35" w:qFormat="1"/>
-    <w:lsdException w:name="Title" w:semiHidden="0" w:uiPriority="10" w:unhideWhenUsed="0" w:qFormat="1"/>
-    <w:lsdException w:name="Default Paragraph Font" w:uiPriority="1"/>
-    <w:lsdException w:name="Subtitle" w:semiHidden="0" w:uiPriority="11" w:unhideWhenUsed="0" w:qFormat="1"/>
-    <w:lsdException w:name="Strong" w:semiHidden="0" w:uiPriority="22" w:unhideWhenUsed="0" w:qFormat="1"/>
-    <w:lsdException w:name="Emphasis" w:semiHidden="0" w:uiPriority="20" w:unhideWhenUsed="0" w:qFormat="1"/>
-    <w:lsdException w:name="Table Grid" w:semiHidden="0" w:uiPriority="39" w:unhideWhenUsed="0"/>
-    <w:lsdException w:name="Placeholder Text" w:unhideWhenUsed="0"/>
-    <w:lsdException w:name="No Spacing" w:semiHidden="0" w:uiPriority="1" w:unhideWhenUsed="0" w:qFormat="1"/>
-    <w:lsdException w:name="Light Shading" w:semiHidden="0" w:uiPriority="60" w:unhideWhenUsed="0"/>
-    <w:lsdException w:name="Light List" w:semiHidden="0" w:uiPriority="61" w:unhideWhenUsed="0"/>
-    <w:lsdException w:name="Light Grid" w:semiHidden="0" w:uiPriority="62" w:unhideWhenUsed="0"/>
-    <w:lsdException w:name="Medium Shading 1" w:semiHidden="0" w:uiPriority="63" w:unhideWhenUsed="0"/>
-    <w:lsdException w:name="Medium Shading 2" w:semiHidden="0" w:uiPriority="64" w:unhideWhenUsed="0"/>
-    <w:lsdException w:name="Medium List 1" w:semiHidden="0" w:uiPriority="65" w:unhideWhenUsed="0"/>
-    <w:lsdException w:name="Medium List 2" w:semiHidden="0" w:uiPriority="66" w:unhideWhenUsed="0"/>
-    <w:lsdException w:name="Medium Grid 1" w:semiHidden="0" w:uiPriority="67" w:unhideWhenUsed="0"/>
-    <w:lsdException w:name="Medium Grid 2" w:semiHidden="0" w:uiPriority="68" w:unhideWhenUsed="0"/>
-    <w:lsdException w:name="Medium Grid 3" w:semiHidden="0" w:uiPriority="69" w:unhideWhenUsed="0"/>
-    <w:lsdException w:name="Dark List" w:semiHidden="0" w:uiPriority="70" w:unhideWhenUsed="0"/>
-    <w:lsdException w:name="Colorful Shading" w:semiHidden="0" w:uiPriority="71" w:unhideWhenUsed="0"/>
-    <w:lsdException w:name="Colorful List" w:semiHidden="0" w:uiPriority="72" w:unhideWhenUsed="0"/>
-    <w:lsdException w:name="Colorful Grid" w:semiHidden="0" w:uiPriority="73" w:unhideWhenUsed="0"/>
-    <w:lsdException w:name="Light Shading Accent 1" w:semiHidden="0" w:uiPriority="60" w:unhideWhenUsed="0"/>
-    <w:lsdException w:name="Light List Accent 1" w:semiHidden="0" w:uiPriority="61" w:unhideWhenUsed="0"/>
-    <w:lsdException w:name="Light Grid Accent 1" w:semiHidden="0" w:uiPriority="62" w:unhideWhenUsed="0"/>
-    <w:lsdException w:name="Medium Shading 1 Accent 1" w:semiHidden="0" w:uiPriority="63" w:unhideWhenUsed="0"/>
-    <w:lsdException w:name="Medium Shading 2 Accent 1" w:semiHidden="0" w:uiPriority="64" w:unhideWhenUsed="0"/>
-    <w:lsdException w:name="Medium List 1 Accent 1" w:semiHidden="0" w:uiPriority="65" w:unhideWhenUsed="0"/>
-    <w:lsdException w:name="Revision" w:unhideWhenUsed="0"/>
-    <w:lsdException w:name="List Paragraph" w:semiHidden="0" w:uiPriority="34" w:unhideWhenUsed="0" w:qFormat="1"/>
-    <w:lsdException w:name="Quote" w:semiHidden="0" w:uiPriority="29" w:unhideWhenUsed="0" w:qFormat="1"/>
-    <w:lsdException w:name="Intense Quote" w:semiHidden="0" w:uiPriority="30" w:unhideWhenUsed="0" w:qFormat="1"/>
-    <w:lsdException w:name="Medium List 2 Accent 1" w:semiHidden="0" w:uiPriority="66" w:unhideWhenUsed="0"/>
-    <w:lsdException w:name="Medium Grid 1 Accent 1" w:semiHidden="0" w:uiPriority="67" w:unhideWhenUsed="0"/>
-    <w:lsdException w:name="Medium Grid 2 Accent 1" w:semiHidden="0" w:uiPriority="68" w:unhideWhenUsed="0"/>
-    <w:lsdException w:name="Medium Grid 3 Accent 1" w:semiHidden="0" w:uiPriority="69" w:unhideWhenUsed="0"/>
-    <w:lsdException w:name="Dark List Accent 1" w:semiHidden="0" w:uiPriority="70" w:unhideWhenUsed="0"/>
-    <w:lsdException w:name="Colorful Shading Accent 1" w:semiHidden="0" w:uiPriority="71" w:unhideWhenUsed="0"/>
-    <w:lsdException w:name="Colorful List Accent 1" w:semiHidden="0" w:uiPriority="72" w:unhideWhenUsed="0"/>
-    <w:lsdException w:name="Colorful Grid Accent 1" w:semiHidden="0" w:uiPriority="73" w:unhideWhenUsed="0"/>
-    <w:lsdException w:name="Light Shading Accent 2" w:semiHidden="0" w:uiPriority="60" w:unhideWhenUsed="0"/>
-    <w:lsdException w:name="Light List Accent 2" w:semiHidden="0" w:uiPriority="61" w:unhideWhenUsed="0"/>
-    <w:lsdException w:name="Light Grid Accent 2" w:semiHidden="0" w:uiPriority="62" w:unhideWhenUsed="0"/>
-    <w:lsdException w:name="Medium Shading 1 Accent 2" w:semiHidden="0" w:uiPriority="63" w:unhideWhenUsed="0"/>
-    <w:lsdException w:name="Medium Shading 2 Accent 2" w:semiHidden="0" w:uiPriority="64" w:unhideWhenUsed="0"/>
-    <w:lsdException w:name="Medium List 1 Accent 2" w:semiHidden="0" w:uiPriority="65" w:unhideWhenUsed="0"/>
-    <w:lsdException w:name="Medium List 2 Accent 2" w:semiHidden="0" w:uiPriority="66" w:unhideWhenUsed="0"/>
-    <w:lsdException w:name="Medium Grid 1 Accent 2" w:semiHidden="0" w:uiPriority="67" w:unhideWhenUsed="0"/>
-    <w:lsdException w:name="Medium Grid 2 Accent 2" w:semiHidden="0" w:uiPriority="68" w:unhideWhenUsed="0"/>
-    <w:lsdException w:name="Medium Grid 3 Accent 2" w:semiHidden="0" w:uiPriority="69" w:unhideWhenUsed="0"/>
-    <w:lsdException w:name="Dark List Accent 2" w:semiHidden="0" w:uiPriority="70" w:unhideWhenUsed="0"/>
-    <w:lsdException w:name="Colorful Shading Accent 2" w:semiHidden="0" w:uiPriority="71" w:unhideWhenUsed="0"/>
-    <w:lsdException w:name="Colorful List Accent 2" w:semiHidden="0" w:uiPriority="72" w:unhideWhenUsed="0"/>
-    <w:lsdException w:name="Colorful Grid Accent 2" w:semiHidden="0" w:uiPriority="73" w:unhideWhenUsed="0"/>
-    <w:lsdException w:name="Light Shading Accent 3" w:semiHidden="0" w:uiPriority="60" w:unhideWhenUsed="0"/>
-    <w:lsdException w:name="Light List Accent 3" w:semiHidden="0" w:uiPriority="61" w:unhideWhenUsed="0"/>
-    <w:lsdException w:name="Light Grid Accent 3" w:semiHidden="0" w:uiPriority="62" w:unhideWhenUsed="0"/>
-    <w:lsdException w:name="Medium Shading 1 Accent 3" w:semiHidden="0" w:uiPriority="63" w:unhideWhenUsed="0"/>
-    <w:lsdException w:name="Medium Shading 2 Accent 3" w:semiHidden="0" w:uiPriority="64" w:unhideWhenUsed="0"/>
-    <w:lsdException w:name="Medium List 1 Accent 3" w:semiHidden="0" w:uiPriority="65" w:unhideWhenUsed="0"/>
-    <w:lsdException w:name="Medium List 2 Accent 3" w:semiHidden="0" w:uiPriority="66" w:unhideWhenUsed="0"/>
-    <w:lsdException w:name="Medium Grid 1 Accent 3" w:semiHidden="0" w:uiPriority="67" w:unhideWhenUsed="0"/>
-    <w:lsdException w:name="Medium Grid 2 Accent 3" w:semiHidden="0" w:uiPriority="68" w:unhideWhenUsed="0"/>
-    <w:lsdException w:name="Medium Grid 3 Accent 3" w:semiHidden="0" w:uiPriority="69" w:unhideWhenUsed="0"/>
-    <w:lsdException w:name="Dark List Accent 3" w:semiHidden="0" w:uiPriority="70" w:unhideWhenUsed="0"/>
-    <w:lsdException w:name="Colorful Shading Accent 3" w:semiHidden="0" w:uiPriority="71" w:unhideWhenUsed="0"/>
-    <w:lsdException w:name="Colorful List Accent 3" w:semiHidden="0" w:uiPriority="72" w:unhideWhenUsed="0"/>
-    <w:lsdException w:name="Colorful Grid Accent 3" w:semiHidden="0" w:uiPriority="73" w:unhideWhenUsed="0"/>
-    <w:lsdException w:name="Light Shading Accent 4" w:semiHidden="0" w:uiPriority="60" w:unhideWhenUsed="0"/>
-    <w:lsdException w:name="Light List Accent 4" w:semiHidden="0" w:uiPriority="61" w:unhideWhenUsed="0"/>
-    <w:lsdException w:name="Light Grid Accent 4" w:semiHidden="0" w:uiPriority="62" w:unhideWhenUsed="0"/>
-    <w:lsdException w:name="Medium Shading 1 Accent 4" w:semiHidden="0" w:uiPriority="63" w:unhideWhenUsed="0"/>
-    <w:lsdException w:name="Medium Shading 2 Accent 4" w:semiHidden="0" w:uiPriority="64" w:unhideWhenUsed="0"/>
-    <w:lsdException w:name="Medium List 1 Accent 4" w:semiHidden="0" w:uiPriority="65" w:unhideWhenUsed="0"/>
-    <w:lsdException w:name="Medium List 2 Accent 4" w:semiHidden="0" w:uiPriority="66" w:unhideWhenUsed="0"/>
-    <w:lsdException w:name="Medium Grid 1 Accent 4" w:semiHidden="0" w:uiPriority="67" w:unhideWhenUsed="0"/>
-    <w:lsdException w:name="Medium Grid 2 Accent 4" w:semiHidden="0" w:uiPriority="68" w:unhideWhenUsed="0"/>
-    <w:lsdException w:name="Medium Grid 3 Accent 4" w:semiHidden="0" w:uiPriority="69" w:unhideWhenUsed="0"/>
-    <w:lsdException w:name="Dark List Accent 4" w:semiHidden="0" w:uiPriority="70" w:unhideWhenUsed="0"/>
-    <w:lsdException w:name="Colorful Shading Accent 4" w:semiHidden="0" w:uiPriority="71" w:unhideWhenUsed="0"/>
-    <w:lsdException w:name="Colorful List Accent 4" w:semiHidden="0" w:uiPriority="72" w:unhideWhenUsed="0"/>
-    <w:lsdException w:name="Colorful Grid Accent 4" w:semiHidden="0" w:uiPriority="73" w:unhideWhenUsed="0"/>
-    <w:lsdException w:name="Light Shading Accent 5" w:semiHidden="0" w:uiPriority="60" w:unhideWhenUsed="0"/>
-    <w:lsdException w:name="Light List Accent 5" w:semiHidden="0" w:uiPriority="61" w:unhideWhenUsed="0"/>
-    <w:lsdException w:name="Light Grid Accent 5" w:semiHidden="0" w:uiPriority="62" w:unhideWhenUsed="0"/>
-    <w:lsdException w:name="Medium Shading 1 Accent 5" w:semiHidden="0" w:uiPriority="63" w:unhideWhenUsed="0"/>
-    <w:lsdException w:name="Medium Shading 2 Accent 5" w:semiHidden="0" w:uiPriority="64" w:unhideWhenUsed="0"/>
-    <w:lsdException w:name="Medium List 1 Accent 5" w:semiHidden="0" w:uiPriority="65" w:unhideWhenUsed="0"/>
-    <w:lsdException w:name="Medium List 2 Accent 5" w:semiHidden="0" w:uiPriority="66" w:unhideWhenUsed="0"/>
-    <w:lsdException w:name="Medium Grid 1 Accent 5" w:semiHidden="0" w:uiPriority="67" w:unhideWhenUsed="0"/>
-    <w:lsdException w:name="Medium Grid 2 Accent 5" w:semiHidden="0" w:uiPriority="68" w:unhideWhenUsed="0"/>
-    <w:lsdException w:name="Medium Grid 3 Accent 5" w:semiHidden="0" w:uiPriority="69" w:unhideWhenUsed="0"/>
-    <w:lsdException w:name="Dark List Accent 5" w:semiHidden="0" w:uiPriority="70" w:unhideWhenUsed="0"/>
-    <w:lsdException w:name="Colorful Shading Accent 5" w:semiHidden="0" w:uiPriority="71" w:unhideWhenUsed="0"/>
-    <w:lsdException w:name="Colorful List Accent 5" w:semiHidden="0" w:uiPriority="72" w:unhideWhenUsed="0"/>
-    <w:lsdException w:name="Colorful Grid Accent 5" w:semiHidden="0" w:uiPriority="73" w:unhideWhenUsed="0"/>
-    <w:lsdException w:name="Light Shading Accent 6" w:semiHidden="0" w:uiPriority="60" w:unhideWhenUsed="0"/>
-    <w:lsdException w:name="Light List Accent 6" w:semiHidden="0" w:uiPriority="61" w:unhideWhenUsed="0"/>
-    <w:lsdException w:name="Light Grid Accent 6" w:semiHidden="0" w:uiPriority="62" w:unhideWhenUsed="0"/>
-    <w:lsdException w:name="Medium Shading 1 Accent 6" w:semiHidden="0" w:uiPriority="63" w:unhideWhenUsed="0"/>
-    <w:lsdException w:name="Medium Shading 2 Accent 6" w:semiHidden="0" w:uiPriority="64" w:unhideWhenUsed="0"/>
-    <w:lsdException w:name="Medium List 1 Accent 6" w:semiHidden="0" w:uiPriority="65" w:unhideWhenUsed="0"/>
-    <w:lsdException w:name="Medium List 2 Accent 6" w:semiHidden="0" w:uiPriority="66" w:unhideWhenUsed="0"/>
-    <w:lsdException w:name="Medium Grid 1 Accent 6" w:semiHidden="0" w:uiPriority="67" w:unhideWhenUsed="0"/>
-    <w:lsdException w:name="Medium Grid 2 Accent 6" w:semiHidden="0" w:uiPriority="68" w:unhideWhenUsed="0"/>
-    <w:lsdException w:name="Medium Grid 3 Accent 6" w:semiHidden="0" w:uiPriority="69" w:unhideWhenUsed="0"/>
-    <w:lsdException w:name="Dark List Accent 6" w:semiHidden="0" w:uiPriority="70" w:unhideWhenUsed="0"/>
-    <w:lsdException w:name="Colorful Shading Accent 6" w:semiHidden="0" w:uiPriority="71" w:unhideWhenUsed="0"/>
-    <w:lsdException w:name="Colorful List Accent 6" w:semiHidden="0" w:uiPriority="72" w:unhideWhenUsed="0"/>
-    <w:lsdException w:name="Colorful Grid Accent 6" w:semiHidden="0" w:uiPriority="73" w:unhideWhenUsed="0"/>
-    <w:lsdException w:name="Subtle Emphasis" w:semiHidden="0" w:uiPriority="19" w:unhideWhenUsed="0" w:qFormat="1"/>
-    <w:lsdException w:name="Intense Emphasis" w:semiHidden="0" w:uiPriority="21" w:unhideWhenUsed="0" w:qFormat="1"/>
-    <w:lsdException w:name="Subtle Reference" w:semiHidden="0" w:uiPriority="31" w:unhideWhenUsed="0" w:qFormat="1"/>
-    <w:lsdException w:name="Intense Reference" w:semiHidden="0" w:uiPriority="32" w:unhideWhenUsed="0" w:qFormat="1"/>
-    <w:lsdException w:name="Book Title" w:semiHidden="0" w:uiPriority="33" w:unhideWhenUsed="0" w:qFormat="1"/>
-    <w:lsdException w:name="Bibliography" w:uiPriority="37"/>
-    <w:lsdException w:name="TOC Heading" w:uiPriority="39" w:qFormat="1"/>
-  </w:latentStyles>
-  <w:style w:type="paragraph" w:default="1" w:styleId="Normal">
-    <w:name w:val="Normal"/>
-    <w:qFormat/>
-  </w:style>
-  <w:style w:type="paragraph" w:styleId="Heading1">
-    <w:name w:val="heading 1"/>
-    <w:basedOn w:val="Normal"/>
-    <w:next w:val="Normal"/>
-    <w:link w:val="Heading1Char"/>
-    <w:uiPriority w:val="9"/>
-    <w:qFormat/>
-    <w:rsid w:val="00E60E5F"/>
-    <w:pPr>
-      <w:keepNext/>
-      <w:keepLines/>
-      <w:spacing w:before="240" w:after="0"/>
-      <w:outlineLvl w:val="0"/>
-    </w:pPr>
-    <w:rPr>
-      <w:rFonts w:asciiTheme="majorHAnsi" w:eastAsiaTheme="majorEastAsia" w:hAnsiTheme="majorHAnsi" w:cstheme="majorBidi"/>
-      <w:color w:val="2E74B5" w:themeColor="accent1" w:themeShade="BF"/>
-      <w:sz w:val="32"/>
-      <w:szCs w:val="32"/>
-    </w:rPr>
-  </w:style>
-  <w:style w:type="character" w:default="1" w:styleId="DefaultParagraphFont">
-    <w:name w:val="Default Paragraph Font"/>
-    <w:uiPriority w:val="1"/>
-    <w:semiHidden/>
-    <w:unhideWhenUsed/>
-  </w:style>
-  <w:style w:type="table" w:default="1" w:styleId="TableNormal">
-    <w:name w:val="Normal Table"/>
-    <w:uiPriority w:val="99"/>
-    <w:semiHidden/>
-    <w:unhideWhenUsed/>
-    <w:tblPr>
-      <w:tblInd w:w="0" w:type="dxa"/>
-      <w:tblCellMar>
-        <w:top w:w="0" w:type="dxa"/>
-        <w:left w:w="108" w:type="dxa"/>
-        <w:bottom w:w="0" w:type="dxa"/>
-        <w:right w:w="108" w:type="dxa"/>
-      </w:tblCellMar>
-    </w:tblPr>
-  </w:style>
-  <w:style w:type="numbering" w:default="1" w:styleId="NoList">
-    <w:name w:val="No List"/>
-    <w:uiPriority w:val="99"/>
-    <w:semiHidden/>
-    <w:unhideWhenUsed/>
-  </w:style>
-  <w:style w:type="paragraph" w:styleId="Title">
-    <w:name w:val="Title"/>
-    <w:basedOn w:val="Normal"/>
-    <w:next w:val="Normal"/>
-    <w:link w:val="TitleChar"/>
-    <w:uiPriority w:val="10"/>
-    <w:qFormat/>
-    <w:rsid w:val="00E60E5F"/>
-    <w:pPr>
-      <w:spacing w:after="0" w:line="240" w:lineRule="auto"/>
-      <w:contextualSpacing/>
-    </w:pPr>
-    <w:rPr>
-      <w:rFonts w:asciiTheme="majorHAnsi" w:eastAsiaTheme="majorEastAsia" w:hAnsiTheme="majorHAnsi" w:cstheme="majorBidi"/>
-      <w:spacing w:val="-10"/>
-      <w:kern w:val="28"/>
-      <w:sz w:val="56"/>
-      <w:szCs w:val="56"/>
-    </w:rPr>
-  </w:style>
-  <w:style w:type="character" w:customStyle="1" w:styleId="TitleChar">
-    <w:name w:val="Title Char"/>
-    <w:basedOn w:val="DefaultParagraphFont"/>
-    <w:link w:val="Title"/>
-    <w:uiPriority w:val="10"/>
-    <w:rsid w:val="00E60E5F"/>
-    <w:rPr>
-      <w:rFonts w:asciiTheme="majorHAnsi" w:eastAsiaTheme="majorEastAsia" w:hAnsiTheme="majorHAnsi" w:cstheme="majorBidi"/>
-      <w:spacing w:val="-10"/>
-      <w:kern w:val="28"/>
-      <w:sz w:val="56"/>
-      <w:szCs w:val="56"/>
-    </w:rPr>
-  </w:style>
-  <w:style w:type="character" w:customStyle="1" w:styleId="Heading1Char">
-    <w:name w:val="Heading 1 Char"/>
-    <w:basedOn w:val="DefaultParagraphFont"/>
-    <w:link w:val="Heading1"/>
-    <w:uiPriority w:val="9"/>
-    <w:rsid w:val="00E60E5F"/>
-    <w:rPr>
-      <w:rFonts w:asciiTheme="majorHAnsi" w:eastAsiaTheme="majorEastAsia" w:hAnsiTheme="majorHAnsi" w:cstheme="majorBidi"/>
-      <w:color w:val="2E74B5" w:themeColor="accent1" w:themeShade="BF"/>
-      <w:sz w:val="32"/>
-      <w:szCs w:val="32"/>
-    </w:rPr>
-  </w:style>
-  <w:style w:type="paragraph" w:styleId="NoSpacing">
-    <w:name w:val="No Spacing"/>
-    <w:uiPriority w:val="1"/>
-    <w:qFormat/>
-    <w:rsid w:val="001976F5"/>
-    <w:pPr>
-      <w:spacing w:after="0" w:line="240" w:lineRule="auto"/>
-    </w:pPr>
-  </w:style>
-  <w:style w:type="paragraph" w:styleId="ListParagraph">
-    <w:name w:val="List Paragraph"/>
-    <w:basedOn w:val="Normal"/>
-    <w:uiPriority w:val="34"/>
-    <w:qFormat/>
-    <w:rsid w:val="006F1B2E"/>
-    <w:pPr>
-      <w:ind w:left="720"/>
-      <w:contextualSpacing/>
-    </w:pPr>
-  </w:style>
-</w:styles>
-</file>
-
-<file path=word/stylesWithEffects.xml><?xml version="1.0" encoding="utf-8"?>
-<w:styles xmlns:wpc="http://schemas.microsoft.com/office/word/2010/wordprocessingCanvas" xmlns:mc="http://schemas.openxmlformats.org/markup-compatibility/2006" xmlns:o="urn:schemas-microsoft-com:office:office" xmlns:r="http://schemas.openxmlformats.org/officeDocument/2006/relationships" xmlns:m="http://schemas.openxmlformats.org/officeDocument/2006/math" xmlns:v="urn:schemas-microsoft-com:vml" xmlns:wp14="http://schemas.microsoft.com/office/word/2010/wordprocessingDrawing" xmlns:wp="http://schemas.openxmlformats.org/drawingml/2006/wordprocessingDrawing" xmlns:w10="urn:schemas-microsoft-com:office:word" xmlns:w="http://schemas.openxmlformats.org/wordprocessingml/2006/main" xmlns:w14="http://schemas.microsoft.com/office/word/2010/wordml" xmlns:wpg="http://schemas.microsoft.com/office/word/2010/wordprocessingGroup" xmlns:wpi="http://schemas.microsoft.com/office/word/2010/wordprocessingInk" xmlns:wne="http://schemas.microsoft.com/office/word/2006/wordml" xmlns:wps="http://schemas.microsoft.com/office/word/2010/wordprocessingShape" mc:Ignorable="w14 wp14">
-  <w:docDefaults>
-    <w:rPrDefault>
-      <w:rPr>
-        <w:rFonts w:asciiTheme="minorHAnsi" w:eastAsiaTheme="minorHAnsi" w:hAnsiTheme="minorHAnsi" w:cstheme="minorBidi"/>
-        <w:sz w:val="22"/>
-        <w:szCs w:val="22"/>
-        <w:lang w:val="en-US" w:eastAsia="en-US" w:bidi="ar-SA"/>
-      </w:rPr>
-    </w:rPrDefault>
-    <w:pPrDefault>
-      <w:pPr>
-        <w:spacing w:after="160" w:line="259" w:lineRule="auto"/>
-      </w:pPr>
-    </w:pPrDefault>
-  </w:docDefaults>
-  <w:latentStyles w:defLockedState="0" w:defUIPriority="99" w:defSemiHidden="1" w:defUnhideWhenUsed="1" w:defQFormat="0" w:count="267">
-    <w:lsdException w:name="Normal" w:semiHidden="0" w:uiPriority="0" w:unhideWhenUsed="0" w:qFormat="1"/>
-    <w:lsdException w:name="heading 1" w:semiHidden="0" w:uiPriority="9" w:unhideWhenUsed="0" w:qFormat="1"/>
-    <w:lsdException w:name="heading 2" w:uiPriority="9" w:qFormat="1"/>
-    <w:lsdException w:name="heading 3" w:uiPriority="9" w:qFormat="1"/>
-    <w:lsdException w:name="heading 4" w:uiPriority="9" w:qFormat="1"/>
-    <w:lsdException w:name="heading 5" w:uiPriority="9" w:qFormat="1"/>
-    <w:lsdException w:name="heading 6" w:uiPriority="9" w:qFormat="1"/>
-    <w:lsdException w:name="heading 7" w:uiPriority="9" w:qFormat="1"/>
-    <w:lsdException w:name="heading 8" w:uiPriority="9" w:qFormat="1"/>
-    <w:lsdException w:name="heading 9" w:uiPriority="9" w:qFormat="1"/>
-    <w:lsdException w:name="toc 1" w:uiPriority="39"/>
-    <w:lsdException w:name="toc 2" w:uiPriority="39"/>
-    <w:lsdException w:name="toc 3" w:uiPriority="39"/>
-    <w:lsdException w:name="toc 4" w:uiPriority="39"/>
-    <w:lsdException w:name="toc 5" w:uiPriority="39"/>
-    <w:lsdException w:name="toc 6" w:uiPriority="39"/>
-    <w:lsdException w:name="toc 7" w:uiPriority="39"/>
-    <w:lsdException w:name="toc 8" w:uiPriority="39"/>
-    <w:lsdException w:name="toc 9" w:uiPriority="39"/>
-    <w:lsdException w:name="caption" w:uiPriority="35" w:qFormat="1"/>
-    <w:lsdException w:name="Title" w:semiHidden="0" w:uiPriority="10" w:unhideWhenUsed="0" w:qFormat="1"/>
-    <w:lsdException w:name="Default Paragraph Font" w:uiPriority="1"/>
-    <w:lsdException w:name="Subtitle" w:semiHidden="0" w:uiPriority="11" w:unhideWhenUsed="0" w:qFormat="1"/>
-    <w:lsdException w:name="Strong" w:semiHidden="0" w:uiPriority="22" w:unhideWhenUsed="0" w:qFormat="1"/>
-    <w:lsdException w:name="Emphasis" w:semiHidden="0" w:uiPriority="20" w:unhideWhenUsed="0" w:qFormat="1"/>
-    <w:lsdException w:name="Table Grid" w:semiHidden="0" w:uiPriority="39" w:unhideWhenUsed="0"/>
-    <w:lsdException w:name="Placeholder Text" w:unhideWhenUsed="0"/>
-    <w:lsdException w:name="No Spacing" w:semiHidden="0" w:uiPriority="1" w:unhideWhenUsed="0" w:qFormat="1"/>
-    <w:lsdException w:name="Light Shading" w:semiHidden="0" w:uiPriority="60" w:unhideWhenUsed="0"/>
-    <w:lsdException w:name="Light List" w:semiHidden="0" w:uiPriority="61" w:unhideWhenUsed="0"/>
-    <w:lsdException w:name="Light Grid" w:semiHidden="0" w:uiPriority="62" w:unhideWhenUsed="0"/>
-    <w:lsdException w:name="Medium Shading 1" w:semiHidden="0" w:uiPriority="63" w:unhideWhenUsed="0"/>
-    <w:lsdException w:name="Medium Shading 2" w:semiHidden="0" w:uiPriority="64" w:unhideWhenUsed="0"/>
-    <w:lsdException w:name="Medium List 1" w:semiHidden="0" w:uiPriority="65" w:unhideWhenUsed="0"/>
-    <w:lsdException w:name="Medium List 2" w:semiHidden="0" w:uiPriority="66" w:unhideWhenUsed="0"/>
-    <w:lsdException w:name="Medium Grid 1" w:semiHidden="0" w:uiPriority="67" w:unhideWhenUsed="0"/>
-    <w:lsdException w:name="Medium Grid 2" w:semiHidden="0" w:uiPriority="68" w:unhideWhenUsed="0"/>
-    <w:lsdException w:name="Medium Grid 3" w:semiHidden="0" w:uiPriority="69" w:unhideWhenUsed="0"/>
-    <w:lsdException w:name="Dark List" w:semiHidden="0" w:uiPriority="70" w:unhideWhenUsed="0"/>
-    <w:lsdException w:name="Colorful Shading" w:semiHidden="0" w:uiPriority="71" w:unhideWhenUsed="0"/>
-    <w:lsdException w:name="Colorful List" w:semiHidden="0" w:uiPriority="72" w:unhideWhenUsed="0"/>
-    <w:lsdException w:name="Colorful Grid" w:semiHidden="0" w:uiPriority="73" w:unhideWhenUsed="0"/>
-    <w:lsdException w:name="Light Shading Accent 1" w:semiHidden="0" w:uiPriority="60" w:unhideWhenUsed="0"/>
-    <w:lsdException w:name="Light List Accent 1" w:semiHidden="0" w:uiPriority="61" w:unhideWhenUsed="0"/>
-    <w:lsdException w:name="Light Grid Accent 1" w:semiHidden="0" w:uiPriority="62" w:unhideWhenUsed="0"/>
-    <w:lsdException w:name="Medium Shading 1 Accent 1" w:semiHidden="0" w:uiPriority="63" w:unhideWhenUsed="0"/>
-    <w:lsdException w:name="Medium Shading 2 Accent 1" w:semiHidden="0" w:uiPriority="64" w:unhideWhenUsed="0"/>
-    <w:lsdException w:name="Medium List 1 Accent 1" w:semiHidden="0" w:uiPriority="65" w:unhideWhenUsed="0"/>
-    <w:lsdException w:name="Revision" w:unhideWhenUsed="0"/>
-    <w:lsdException w:name="List Paragraph" w:semiHidden="0" w:uiPriority="34" w:unhideWhenUsed="0" w:qFormat="1"/>
-    <w:lsdException w:name="Quote" w:semiHidden="0" w:uiPriority="29" w:unhideWhenUsed="0" w:qFormat="1"/>
-    <w:lsdException w:name="Intense Quote" w:semiHidden="0" w:uiPriority="30" w:unhideWhenUsed="0" w:qFormat="1"/>
-    <w:lsdException w:name="Medium List 2 Accent 1" w:semiHidden="0" w:uiPriority="66" w:unhideWhenUsed="0"/>
-    <w:lsdException w:name="Medium Grid 1 Accent 1" w:semiHidden="0" w:uiPriority="67" w:unhideWhenUsed="0"/>
-    <w:lsdException w:name="Medium Grid 2 Accent 1" w:semiHidden="0" w:uiPriority="68" w:unhideWhenUsed="0"/>
-    <w:lsdException w:name="Medium Grid 3 Accent 1" w:semiHidden="0" w:uiPriority="69" w:unhideWhenUsed="0"/>
-    <w:lsdException w:name="Dark List Accent 1" w:semiHidden="0" w:uiPriority="70" w:unhideWhenUsed="0"/>
-    <w:lsdException w:name="Colorful Shading Accent 1" w:semiHidden="0" w:uiPriority="71" w:unhideWhenUsed="0"/>
-    <w:lsdException w:name="Colorful List Accent 1" w:semiHidden="0" w:uiPriority="72" w:unhideWhenUsed="0"/>
-    <w:lsdException w:name="Colorful Grid Accent 1" w:semiHidden="0" w:uiPriority="73" w:unhideWhenUsed="0"/>
-    <w:lsdException w:name="Light Shading Accent 2" w:semiHidden="0" w:uiPriority="60" w:unhideWhenUsed="0"/>
-    <w:lsdException w:name="Light List Accent 2" w:semiHidden="0" w:uiPriority="61" w:unhideWhenUsed="0"/>
-    <w:lsdException w:name="Light Grid Accent 2" w:semiHidden="0" w:uiPriority="62" w:unhideWhenUsed="0"/>
-    <w:lsdException w:name="Medium Shading 1 Accent 2" w:semiHidden="0" w:uiPriority="63" w:unhideWhenUsed="0"/>
-    <w:lsdException w:name="Medium Shading 2 Accent 2" w:semiHidden="0" w:uiPriority="64" w:unhideWhenUsed="0"/>
-    <w:lsdException w:name="Medium List 1 Accent 2" w:semiHidden="0" w:uiPriority="65" w:unhideWhenUsed="0"/>
-    <w:lsdException w:name="Medium List 2 Accent 2" w:semiHidden="0" w:uiPriority="66" w:unhideWhenUsed="0"/>
-    <w:lsdException w:name="Medium Grid 1 Accent 2" w:semiHidden="0" w:uiPriority="67" w:unhideWhenUsed="0"/>
-    <w:lsdException w:name="Medium Grid 2 Accent 2" w:semiHidden="0" w:uiPriority="68" w:unhideWhenUsed="0"/>
-    <w:lsdException w:name="Medium Grid 3 Accent 2" w:semiHidden="0" w:uiPriority="69" w:unhideWhenUsed="0"/>
-    <w:lsdException w:name="Dark List Accent 2" w:semiHidden="0" w:uiPriority="70" w:unhideWhenUsed="0"/>
-    <w:lsdException w:name="Colorful Shading Accent 2" w:semiHidden="0" w:uiPriority="71" w:unhideWhenUsed="0"/>
-    <w:lsdException w:name="Colorful List Accent 2" w:semiHidden="0" w:uiPriority="72" w:unhideWhenUsed="0"/>
-    <w:lsdException w:name="Colorful Grid Accent 2" w:semiHidden="0" w:uiPriority="73" w:unhideWhenUsed="0"/>
-    <w:lsdException w:name="Light Shading Accent 3" w:semiHidden="0" w:uiPriority="60" w:unhideWhenUsed="0"/>
-    <w:lsdException w:name="Light List Accent 3" w:semiHidden="0" w:uiPriority="61" w:unhideWhenUsed="0"/>
-    <w:lsdException w:name="Light Grid Accent 3" w:semiHidden="0" w:uiPriority="62" w:unhideWhenUsed="0"/>
-    <w:lsdException w:name="Medium Shading 1 Accent 3" w:semiHidden="0" w:uiPriority="63" w:unhideWhenUsed="0"/>
-    <w:lsdException w:name="Medium Shading 2 Accent 3" w:semiHidden="0" w:uiPriority="64" w:unhideWhenUsed="0"/>
-    <w:lsdException w:name="Medium List 1 Accent 3" w:semiHidden="0" w:uiPriority="65" w:unhideWhenUsed="0"/>
-    <w:lsdException w:name="Medium List 2 Accent 3" w:semiHidden="0" w:uiPriority="66" w:unhideWhenUsed="0"/>
-    <w:lsdException w:name="Medium Grid 1 Accent 3" w:semiHidden="0" w:uiPriority="67" w:unhideWhenUsed="0"/>
-    <w:lsdException w:name="Medium Grid 2 Accent 3" w:semiHidden="0" w:uiPriority="68" w:unhideWhenUsed="0"/>
-    <w:lsdException w:name="Medium Grid 3 Accent 3" w:semiHidden="0" w:uiPriority="69" w:unhideWhenUsed="0"/>
-    <w:lsdException w:name="Dark List Accent 3" w:semiHidden="0" w:uiPriority="70" w:unhideWhenUsed="0"/>
-    <w:lsdException w:name="Colorful Shading Accent 3" w:semiHidden="0" w:uiPriority="71" w:unhideWhenUsed="0"/>
-    <w:lsdException w:name="Colorful List Accent 3" w:semiHidden="0" w:uiPriority="72" w:unhideWhenUsed="0"/>
-    <w:lsdException w:name="Colorful Grid Accent 3" w:semiHidden="0" w:uiPriority="73" w:unhideWhenUsed="0"/>
-    <w:lsdException w:name="Light Shading Accent 4" w:semiHidden="0" w:uiPriority="60" w:unhideWhenUsed="0"/>
-    <w:lsdException w:name="Light List Accent 4" w:semiHidden="0" w:uiPriority="61" w:unhideWhenUsed="0"/>
-    <w:lsdException w:name="Light Grid Accent 4" w:semiHidden="0" w:uiPriority="62" w:unhideWhenUsed="0"/>
-    <w:lsdException w:name="Medium Shading 1 Accent 4" w:semiHidden="0" w:uiPriority="63" w:unhideWhenUsed="0"/>
-    <w:lsdException w:name="Medium Shading 2 Accent 4" w:semiHidden="0" w:uiPriority="64" w:unhideWhenUsed="0"/>
-    <w:lsdException w:name="Medium List 1 Accent 4" w:semiHidden="0" w:uiPriority="65" w:unhideWhenUsed="0"/>
-    <w:lsdException w:name="Medium List 2 Accent 4" w:semiHidden="0" w:uiPriority="66" w:unhideWhenUsed="0"/>
-    <w:lsdException w:name="Medium Grid 1 Accent 4" w:semiHidden="0" w:uiPriority="67" w:unhideWhenUsed="0"/>
-    <w:lsdException w:name="Medium Grid 2 Accent 4" w:semiHidden="0" w:uiPriority="68" w:unhideWhenUsed="0"/>
-    <w:lsdException w:name="Medium Grid 3 Accent 4" w:semiHidden="0" w:uiPriority="69" w:unhideWhenUsed="0"/>
-    <w:lsdException w:name="Dark List Accent 4" w:semiHidden="0" w:uiPriority="70" w:unhideWhenUsed="0"/>
-    <w:lsdException w:name="Colorful Shading Accent 4" w:semiHidden="0" w:uiPriority="71" w:unhideWhenUsed="0"/>
-    <w:lsdException w:name="Colorful List Accent 4" w:semiHidden="0" w:uiPriority="72" w:unhideWhenUsed="0"/>
-    <w:lsdException w:name="Colorful Grid Accent 4" w:semiHidden="0" w:uiPriority="73" w:unhideWhenUsed="0"/>
-    <w:lsdException w:name="Light Shading Accent 5" w:semiHidden="0" w:uiPriority="60" w:unhideWhenUsed="0"/>
-    <w:lsdException w:name="Light List Accent 5" w:semiHidden="0" w:uiPriority="61" w:unhideWhenUsed="0"/>
-    <w:lsdException w:name="Light Grid Accent 5" w:semiHidden="0" w:uiPriority="62" w:unhideWhenUsed="0"/>
-    <w:lsdException w:name="Medium Shading 1 Accent 5" w:semiHidden="0" w:uiPriority="63" w:unhideWhenUsed="0"/>
-    <w:lsdException w:name="Medium Shading 2 Accent 5" w:semiHidden="0" w:uiPriority="64" w:unhideWhenUsed="0"/>
-    <w:lsdException w:name="Medium List 1 Accent 5" w:semiHidden="0" w:uiPriority="65" w:unhideWhenUsed="0"/>
-    <w:lsdException w:name="Medium List 2 Accent 5" w:semiHidden="0" w:uiPriority="66" w:unhideWhenUsed="0"/>
-    <w:lsdException w:name="Medium Grid 1 Accent 5" w:semiHidden="0" w:uiPriority="67" w:unhideWhenUsed="0"/>
-    <w:lsdException w:name="Medium Grid 2 Accent 5" w:semiHidden="0" w:uiPriority="68" w:unhideWhenUsed="0"/>
-    <w:lsdException w:name="Medium Grid 3 Accent 5" w:semiHidden="0" w:uiPriority="69" w:unhideWhenUsed="0"/>
-    <w:lsdException w:name="Dark List Accent 5" w:semiHidden="0" w:uiPriority="70" w:unhideWhenUsed="0"/>
-    <w:lsdException w:name="Colorful Shading Accent 5" w:semiHidden="0" w:uiPriority="71" w:unhideWhenUsed="0"/>
-    <w:lsdException w:name="Colorful List Accent 5" w:semiHidden="0" w:uiPriority="72" w:unhideWhenUsed="0"/>
-    <w:lsdException w:name="Colorful Grid Accent 5" w:semiHidden="0" w:uiPriority="73" w:unhideWhenUsed="0"/>
-    <w:lsdException w:name="Light Shading Accent 6" w:semiHidden="0" w:uiPriority="60" w:unhideWhenUsed="0"/>
-    <w:lsdException w:name="Light List Accent 6" w:semiHidden="0" w:uiPriority="61" w:unhideWhenUsed="0"/>
-    <w:lsdException w:name="Light Grid Accent 6" w:semiHidden="0" w:uiPriority="62" w:unhideWhenUsed="0"/>
-    <w:lsdException w:name="Medium Shading 1 Accent 6" w:semiHidden="0" w:uiPriority="63" w:unhideWhenUsed="0"/>
-    <w:lsdException w:name="Medium Shading 2 Accent 6" w:semiHidden="0" w:uiPriority="64" w:unhideWhenUsed="0"/>
-    <w:lsdException w:name="Medium List 1 Accent 6" w:semiHidden="0" w:uiPriority="65" w:unhideWhenUsed="0"/>
-    <w:lsdException w:name="Medium List 2 Accent 6" w:semiHidden="0" w:uiPriority="66" w:unhideWhenUsed="0"/>
-    <w:lsdException w:name="Medium Grid 1 Accent 6" w:semiHidden="0" w:uiPriority="67" w:unhideWhenUsed="0"/>
-    <w:lsdException w:name="Medium Grid 2 Accent 6" w:semiHidden="0" w:uiPriority="68" w:unhideWhenUsed="0"/>
-    <w:lsdException w:name="Medium Grid 3 Accent 6" w:semiHidden="0" w:uiPriority="69" w:unhideWhenUsed="0"/>
-    <w:lsdException w:name="Dark List Accent 6" w:semiHidden="0" w:uiPriority="70" w:unhideWhenUsed="0"/>
-    <w:lsdException w:name="Colorful Shading Accent 6" w:semiHidden="0" w:uiPriority="71" w:unhideWhenUsed="0"/>
-    <w:lsdException w:name="Colorful List Accent 6" w:semiHidden="0" w:uiPriority="72" w:unhideWhenUsed="0"/>
-    <w:lsdException w:name="Colorful Grid Accent 6" w:semiHidden="0" w:uiPriority="73" w:unhideWhenUsed="0"/>
-    <w:lsdException w:name="Subtle Emphasis" w:semiHidden="0" w:uiPriority="19" w:unhideWhenUsed="0" w:qFormat="1"/>
-    <w:lsdException w:name="Intense Emphasis" w:semiHidden="0" w:uiPriority="21" w:unhideWhenUsed="0" w:qFormat="1"/>
-    <w:lsdException w:name="Subtle Reference" w:semiHidden="0" w:uiPriority="31" w:unhideWhenUsed="0" w:qFormat="1"/>
-    <w:lsdException w:name="Intense Reference" w:semiHidden="0" w:uiPriority="32" w:unhideWhenUsed="0" w:qFormat="1"/>
-    <w:lsdException w:name="Book Title" w:semiHidden="0" w:uiPriority="33" w:unhideWhenUsed="0" w:qFormat="1"/>
-    <w:lsdException w:name="Bibliography" w:uiPriority="37"/>
-    <w:lsdException w:name="TOC Heading" w:uiPriority="39" w:qFormat="1"/>
+  <w:latentStyles w:defLockedState="0" w:defUIPriority="99" w:defSemiHidden="0" w:defUnhideWhenUsed="0" w:defQFormat="0" w:count="372">
+    <w:lsdException w:name="Normal" w:uiPriority="0" w:qFormat="1"/>
+    <w:lsdException w:name="heading 1" w:uiPriority="9" w:qFormat="1"/>
+    <w:lsdException w:name="heading 2" w:semiHidden="1" w:uiPriority="9" w:unhideWhenUsed="1" w:qFormat="1"/>
+    <w:lsdException w:name="heading 3" w:semiHidden="1" w:uiPriority="9" w:unhideWhenUsed="1" w:qFormat="1"/>
+    <w:lsdException w:name="heading 4" w:semiHidden="1" w:uiPriority="9" w:unhideWhenUsed="1" w:qFormat="1"/>
+    <w:lsdException w:name="heading 5" w:semiHidden="1" w:uiPriority="9" w:unhideWhenUsed="1" w:qFormat="1"/>
+    <w:lsdException w:name="heading 6" w:semiHidden="1" w:uiPriority="9" w:unhideWhenUsed="1" w:qFormat="1"/>
+    <w:lsdException w:name="heading 7" w:semiHidden="1" w:uiPriority="9" w:unhideWhenUsed="1" w:qFormat="1"/>
+    <w:lsdException w:name="heading 8" w:semiHidden="1" w:uiPriority="9" w:unhideWhenUsed="1" w:qFormat="1"/>
+    <w:lsdException w:name="heading 9" w:semiHidden="1" w:uiPriority="9" w:unhideWhenUsed="1" w:qFormat="1"/>
+    <w:lsdException w:name="index 1" w:semiHidden="1" w:unhideWhenUsed="1"/>
+    <w:lsdException w:name="index 2" w:semiHidden="1" w:unhideWhenUsed="1"/>
+    <w:lsdException w:name="index 3" w:semiHidden="1" w:unhideWhenUsed="1"/>
+    <w:lsdException w:name="index 4" w:semiHidden="1" w:unhideWhenUsed="1"/>
+    <w:lsdException w:name="index 5" w:semiHidden="1" w:unhideWhenUsed="1"/>
+    <w:lsdException w:name="index 6" w:semiHidden="1" w:unhideWhenUsed="1"/>
+    <w:lsdException w:name="index 7" w:semiHidden="1" w:unhideWhenUsed="1"/>
+    <w:lsdException w:name="index 8" w:semiHidden="1" w:unhideWhenUsed="1"/>
+    <w:lsdException w:name="index 9" w:semiHidden="1" w:unhideWhenUsed="1"/>
+    <w:lsdException w:name="toc 1" w:semiHidden="1" w:uiPriority="39" w:unhideWhenUsed="1"/>
+    <w:lsdException w:name="toc 2" w:semiHidden="1" w:uiPriority="39" w:unhideWhenUsed="1"/>
+    <w:lsdException w:name="toc 3" w:semiHidden="1" w:uiPriority="39" w:unhideWhenUsed="1"/>
+    <w:lsdException w:name="toc 4" w:semiHidden="1" w:uiPriority="39" w:unhideWhenUsed="1"/>
+    <w:lsdException w:name="toc 5" w:semiHidden="1" w:uiPriority="39" w:unhideWhenUsed="1"/>
+    <w:lsdException w:name="toc 6" w:semiHidden="1" w:uiPriority="39" w:unhideWhenUsed="1"/>
+    <w:lsdException w:name="toc 7" w:semiHidden="1" w:uiPriority="39" w:unhideWhenUsed="1"/>
+    <w:lsdException w:name="toc 8" w:semiHidden="1" w:uiPriority="39" w:unhideWhenUsed="1"/>
+    <w:lsdException w:name="toc 9" w:semiHidden="1" w:uiPriority="39" w:unhideWhenUsed="1"/>
+    <w:lsdException w:name="Normal Indent" w:semiHidden="1" w:unhideWhenUsed="1"/>
+    <w:lsdException w:name="footnote text" w:semiHidden="1" w:unhideWhenUsed="1"/>
+    <w:lsdException w:name="annotation text" w:semiHidden="1" w:unhideWhenUsed="1"/>
+    <w:lsdException w:name="header" w:semiHidden="1" w:unhideWhenUsed="1"/>
+    <w:lsdException w:name="footer" w:semiHidden="1" w:unhideWhenUsed="1"/>
+    <w:lsdException w:name="index heading" w:semiHidden="1" w:unhideWhenUsed="1"/>
+    <w:lsdException w:name="caption" w:semiHidden="1" w:uiPriority="35" w:unhideWhenUsed="1" w:qFormat="1"/>
+    <w:lsdException w:name="table of figures" w:semiHidden="1" w:unhideWhenUsed="1"/>
+    <w:lsdException w:name="envelope address" w:semiHidden="1" w:unhideWhenUsed="1"/>
+    <w:lsdException w:name="envelope return" w:semiHidden="1" w:unhideWhenUsed="1"/>
+    <w:lsdException w:name="footnote reference" w:semiHidden="1" w:unhideWhenUsed="1"/>
+    <w:lsdException w:name="annotation reference" w:semiHidden="1" w:unhideWhenUsed="1"/>
+    <w:lsdException w:name="line number" w:semiHidden="1" w:unhideWhenUsed="1"/>
+    <w:lsdException w:name="page number" w:semiHidden="1" w:unhideWhenUsed="1"/>
+    <w:lsdException w:name="endnote reference" w:semiHidden="1" w:unhideWhenUsed="1"/>
+    <w:lsdException w:name="endnote text" w:semiHidden="1" w:unhideWhenUsed="1"/>
+    <w:lsdException w:name="table of authorities" w:semiHidden="1" w:unhideWhenUsed="1"/>
+    <w:lsdException w:name="macro" w:semiHidden="1" w:unhideWhenUsed="1"/>
+    <w:lsdException w:name="toa heading" w:semiHidden="1" w:unhideWhenUsed="1"/>
+    <w:lsdException w:name="List" w:semiHidden="1" w:unhideWhenUsed="1"/>
+    <w:lsdException w:name="List Bullet" w:semiHidden="1" w:unhideWhenUsed="1"/>
+    <w:lsdException w:name="List Number" w:semiHidden="1" w:unhideWhenUsed="1"/>
+    <w:lsdException w:name="List 2" w:semiHidden="1" w:unhideWhenUsed="1"/>
+    <w:lsdException w:name="List 3" w:semiHidden="1" w:unhideWhenUsed="1"/>
+    <w:lsdException w:name="List 4" w:semiHidden="1" w:unhideWhenUsed="1"/>
+    <w:lsdException w:name="List 5" w:semiHidden="1" w:unhideWhenUsed="1"/>
+    <w:lsdException w:name="List Bullet 2" w:semiHidden="1" w:unhideWhenUsed="1"/>
+    <w:lsdException w:name="List Bullet 3" w:semiHidden="1" w:unhideWhenUsed="1"/>
+    <w:lsdException w:name="List Bullet 4" w:semiHidden="1" w:unhideWhenUsed="1"/>
+    <w:lsdException w:name="List Bullet 5" w:semiHidden="1" w:unhideWhenUsed="1"/>
+    <w:lsdException w:name="List Number 2" w:semiHidden="1" w:unhideWhenUsed="1"/>
+    <w:lsdException w:name="List Number 3" w:semiHidden="1" w:unhideWhenUsed="1"/>
+    <w:lsdException w:name="List Number 4" w:semiHidden="1" w:unhideWhenUsed="1"/>
+    <w:lsdException w:name="List Number 5" w:semiHidden="1" w:unhideWhenUsed="1"/>
+    <w:lsdException w:name="Title" w:uiPriority="10" w:qFormat="1"/>
+    <w:lsdException w:name="Closing" w:semiHidden="1" w:unhideWhenUsed="1"/>
+    <w:lsdException w:name="Signature" w:semiHidden="1" w:unhideWhenUsed="1"/>
+    <w:lsdException w:name="Default Paragraph Font" w:semiHidden="1" w:uiPriority="1" w:unhideWhenUsed="1"/>
+    <w:lsdException w:name="Body Text" w:semiHidden="1" w:unhideWhenUsed="1"/>
+    <w:lsdException w:name="Body Text Indent" w:semiHidden="1" w:unhideWhenUsed="1"/>
+    <w:lsdException w:name="List Continue" w:semiHidden="1" w:unhideWhenUsed="1"/>
+    <w:lsdException w:name="List Continue 2" w:semiHidden="1" w:unhideWhenUsed="1"/>
+    <w:lsdException w:name="List Continue 3" w:semiHidden="1" w:unhideWhenUsed="1"/>
+    <w:lsdException w:name="List Continue 4" w:semiHidden="1" w:unhideWhenUsed="1"/>
+    <w:lsdException w:name="List Continue 5" w:semiHidden="1" w:unhideWhenUsed="1"/>
+    <w:lsdException w:name="Message Header" w:semiHidden="1" w:unhideWhenUsed="1"/>
+    <w:lsdException w:name="Subtitle" w:uiPriority="11" w:qFormat="1"/>
+    <w:lsdException w:name="Salutation" w:semiHidden="1" w:unhideWhenUsed="1"/>
+    <w:lsdException w:name="Date" w:semiHidden="1" w:unhideWhenUsed="1"/>
+    <w:lsdException w:name="Body Text First Indent" w:semiHidden="1" w:unhideWhenUsed="1"/>
+    <w:lsdException w:name="Body Text First Indent 2" w:semiHidden="1" w:unhideWhenUsed="1"/>
+    <w:lsdException w:name="Note Heading" w:semiHidden="1" w:unhideWhenUsed="1"/>
+    <w:lsdException w:name="Body Text 2" w:semiHidden="1" w:unhideWhenUsed="1"/>
+    <w:lsdException w:name="Body Text 3" w:semiHidden="1" w:unhideWhenUsed="1"/>
+    <w:lsdException w:name="Body Text Indent 2" w:semiHidden="1" w:unhideWhenUsed="1"/>
+    <w:lsdException w:name="Body Text Indent 3" w:semiHidden="1" w:unhideWhenUsed="1"/>
+    <w:lsdException w:name="Block Text" w:semiHidden="1" w:unhideWhenUsed="1"/>
+    <w:lsdException w:name="Hyperlink" w:semiHidden="1" w:unhideWhenUsed="1"/>
+    <w:lsdException w:name="FollowedHyperlink" w:semiHidden="1" w:unhideWhenUsed="1"/>
+    <w:lsdException w:name="Strong" w:uiPriority="22" w:qFormat="1"/>
+    <w:lsdException w:name="Emphasis" w:uiPriority="20" w:qFormat="1"/>
+    <w:lsdException w:name="Document Map" w:semiHidden="1" w:unhideWhenUsed="1"/>
+    <w:lsdException w:name="Plain Text" w:semiHidden="1" w:unhideWhenUsed="1"/>
+    <w:lsdException w:name="E-mail Signature" w:semiHidden="1" w:unhideWhenUsed="1"/>
+    <w:lsdException w:name="HTML Top of Form" w:semiHidden="1" w:unhideWhenUsed="1"/>
+    <w:lsdException w:name="HTML Bottom of Form" w:semiHidden="1" w:unhideWhenUsed="1"/>
+    <w:lsdException w:name="Normal (Web)" w:semiHidden="1" w:unhideWhenUsed="1"/>
+    <w:lsdException w:name="HTML Acronym" w:semiHidden="1" w:unhideWhenUsed="1"/>
+    <w:lsdException w:name="HTML Address" w:semiHidden="1" w:unhideWhenUsed="1"/>
+    <w:lsdException w:name="HTML Cite" w:semiHidden="1" w:unhideWhenUsed="1"/>
+    <w:lsdException w:name="HTML Code" w:semiHidden="1" w:unhideWhenUsed="1"/>
+    <w:lsdException w:name="HTML Definition" w:semiHidden="1" w:unhideWhenUsed="1"/>
+    <w:lsdException w:name="HTML Keyboard" w:semiHidden="1" w:unhideWhenUsed="1"/>
+    <w:lsdException w:name="HTML Preformatted" w:semiHidden="1" w:unhideWhenUsed="1"/>
+    <w:lsdException w:name="HTML Sample" w:semiHidden="1" w:unhideWhenUsed="1"/>
+    <w:lsdException w:name="HTML Typewriter" w:semiHidden="1" w:unhideWhenUsed="1"/>
+    <w:lsdException w:name="HTML Variable" w:semiHidden="1" w:unhideWhenUsed="1"/>
+    <w:lsdException w:name="Normal Table" w:semiHidden="1" w:unhideWhenUsed="1"/>
+    <w:lsdException w:name="annotation subject" w:semiHidden="1" w:unhideWhenUsed="1"/>
+    <w:lsdException w:name="No List" w:semiHidden="1" w:unhideWhenUsed="1"/>
+    <w:lsdException w:name="Outline List 1" w:semiHidden="1" w:unhideWhenUsed="1"/>
+    <w:lsdException w:name="Outline List 2" w:semiHidden="1" w:unhideWhenUsed="1"/>
+    <w:lsdException w:name="Outline List 3" w:semiHidden="1" w:unhideWhenUsed="1"/>
+    <w:lsdException w:name="Table Simple 1" w:semiHidden="1" w:unhideWhenUsed="1"/>
+    <w:lsdException w:name="Table Simple 2" w:semiHidden="1" w:unhideWhenUsed="1"/>
+    <w:lsdException w:name="Table Simple 3" w:semiHidden="1" w:unhideWhenUsed="1"/>
+    <w:lsdException w:name="Table Classic 1" w:semiHidden="1" w:unhideWhenUsed="1"/>
+    <w:lsdException w:name="Table Classic 2" w:semiHidden="1" w:unhideWhenUsed="1"/>
+    <w:lsdException w:name="Table Classic 3" w:semiHidden="1" w:unhideWhenUsed="1"/>
+    <w:lsdException w:name="Table Classic 4" w:semiHidden="1" w:unhideWhenUsed="1"/>
+    <w:lsdException w:name="Table Colorful 1" w:semiHidden="1" w:unhideWhenUsed="1"/>
+    <w:lsdException w:name="Table Colorful 2" w:semiHidden="1" w:unhideWhenUsed="1"/>
+    <w:lsdException w:name="Table Colorful 3" w:semiHidden="1" w:unhideWhenUsed="1"/>
+    <w:lsdException w:name="Table Columns 1" w:semiHidden="1" w:unhideWhenUsed="1"/>
+    <w:lsdException w:name="Table Columns 2" w:semiHidden="1" w:unhideWhenUsed="1"/>
+    <w:lsdException w:name="Table Columns 3" w:semiHidden="1" w:unhideWhenUsed="1"/>
+    <w:lsdException w:name="Table Columns 4" w:semiHidden="1" w:unhideWhenUsed="1"/>
+    <w:lsdException w:name="Table Columns 5" w:semiHidden="1" w:unhideWhenUsed="1"/>
+    <w:lsdException w:name="Table Grid 1" w:semiHidden="1" w:unhideWhenUsed="1"/>
+    <w:lsdException w:name="Table Grid 2" w:semiHidden="1" w:unhideWhenUsed="1"/>
+    <w:lsdException w:name="Table Grid 3" w:semiHidden="1" w:unhideWhenUsed="1"/>
+    <w:lsdException w:name="Table Grid 4" w:semiHidden="1" w:unhideWhenUsed="1"/>
+    <w:lsdException w:name="Table Grid 5" w:semiHidden="1" w:unhideWhenUsed="1"/>
+    <w:lsdException w:name="Table Grid 6" w:semiHidden="1" w:unhideWhenUsed="1"/>
+    <w:lsdException w:name="Table Grid 7" w:semiHidden="1" w:unhideWhenUsed="1"/>
+    <w:lsdException w:name="Table Grid 8" w:semiHidden="1" w:unhideWhenUsed="1"/>
+    <w:lsdException w:name="Table List 1" w:semiHidden="1" w:unhideWhenUsed="1"/>
+    <w:lsdException w:name="Table List 2" w:semiHidden="1" w:unhideWhenUsed="1"/>
+    <w:lsdException w:name="Table List 3" w:semiHidden="1" w:unhideWhenUsed="1"/>
+    <w:lsdException w:name="Table List 4" w:semiHidden="1" w:unhideWhenUsed="1"/>
+    <w:lsdException w:name="Table List 5" w:semiHidden="1" w:unhideWhenUsed="1"/>
+    <w:lsdException w:name="Table List 6" w:semiHidden="1" w:unhideWhenUsed="1"/>
+    <w:lsdException w:name="Table List 7" w:semiHidden="1" w:unhideWhenUsed="1"/>
+    <w:lsdException w:name="Table List 8" w:semiHidden="1" w:unhideWhenUsed="1"/>
+    <w:lsdException w:name="Table 3D effects 1" w:semiHidden="1" w:unhideWhenUsed="1"/>
+    <w:lsdException w:name="Table 3D effects 2" w:semiHidden="1" w:unhideWhenUsed="1"/>
+    <w:lsdException w:name="Table 3D effects 3" w:semiHidden="1" w:unhideWhenUsed="1"/>
+    <w:lsdException w:name="Table Contemporary" w:semiHidden="1" w:unhideWhenUsed="1"/>
+    <w:lsdException w:name="Table Elegant" w:semiHidden="1" w:unhideWhenUsed="1"/>
+    <w:lsdException w:name="Table Professional" w:semiHidden="1" w:unhideWhenUsed="1"/>
+    <w:lsdException w:name="Table Subtle 1" w:semiHidden="1" w:unhideWhenUsed="1"/>
+    <w:lsdException w:name="Table Subtle 2" w:semiHidden="1" w:unhideWhenUsed="1"/>
+    <w:lsdException w:name="Table Web 1" w:semiHidden="1" w:unhideWhenUsed="1"/>
+    <w:lsdException w:name="Table Web 2" w:semiHidden="1" w:unhideWhenUsed="1"/>
+    <w:lsdException w:name="Table Web 3" w:semiHidden="1" w:unhideWhenUsed="1"/>
+    <w:lsdException w:name="Balloon Text" w:semiHidden="1" w:unhideWhenUsed="1"/>
+    <w:lsdException w:name="Table Grid" w:uiPriority="39"/>
+    <w:lsdException w:name="Table Theme" w:semiHidden="1" w:unhideWhenUsed="1"/>
+    <w:lsdException w:name="Placeholder Text" w:semiHidden="1"/>
+    <w:lsdException w:name="No Spacing" w:uiPriority="1" w:qFormat="1"/>
+    <w:lsdException w:name="Light Shading" w:uiPriority="60"/>
+    <w:lsdException w:name="Light List" w:uiPriority="61"/>
+    <w:lsdException w:name="Light Grid" w:uiPriority="62"/>
+    <w:lsdException w:name="Medium Shading 1" w:uiPriority="63"/>
+    <w:lsdException w:name="Medium Shading 2" w:uiPriority="64"/>
+    <w:lsdException w:name="Medium List 1" w:uiPriority="65"/>
+    <w:lsdException w:name="Medium List 2" w:uiPriority="66"/>
+    <w:lsdException w:name="Medium Grid 1" w:uiPriority="67"/>
+    <w:lsdException w:name="Medium Grid 2" w:uiPriority="68"/>
+    <w:lsdException w:name="Medium Grid 3" w:uiPriority="69"/>
+    <w:lsdException w:name="Dark List" w:uiPriority="70"/>
+    <w:lsdException w:name="Colorful Shading" w:uiPriority="71"/>
+    <w:lsdException w:name="Colorful List" w:uiPriority="72"/>
+    <w:lsdException w:name="Colorful Grid" w:uiPriority="73"/>
+    <w:lsdException w:name="Light Shading Accent 1" w:uiPriority="60"/>
+    <w:lsdException w:name="Light List Accent 1" w:uiPriority="61"/>
+    <w:lsdException w:name="Light Grid Accent 1" w:uiPriority="62"/>
+    <w:lsdException w:name="Medium Shading 1 Accent 1" w:uiPriority="63"/>
+    <w:lsdException w:name="Medium Shading 2 Accent 1" w:uiPriority="64"/>
+    <w:lsdException w:name="Medium List 1 Accent 1" w:uiPriority="65"/>
+    <w:lsdException w:name="Revision" w:semiHidden="1"/>
+    <w:lsdException w:name="List Paragraph" w:uiPriority="34" w:qFormat="1"/>
+    <w:lsdException w:name="Quote" w:uiPriority="29" w:qFormat="1"/>
+    <w:lsdException w:name="Intense Quote" w:uiPriority="30" w:qFormat="1"/>
+    <w:lsdException w:name="Medium List 2 Accent 1" w:uiPriority="66"/>
+    <w:lsdException w:name="Medium Grid 1 Accent 1" w:uiPriority="67"/>
+    <w:lsdException w:name="Medium Grid 2 Accent 1" w:uiPriority="68"/>
+    <w:lsdException w:name="Medium Grid 3 Accent 1" w:uiPriority="69"/>
+    <w:lsdException w:name="Dark List Accent 1" w:uiPriority="70"/>
+    <w:lsdException w:name="Colorful Shading Accent 1" w:uiPriority="71"/>
+    <w:lsdException w:name="Colorful List Accent 1" w:uiPriority="72"/>
+    <w:lsdException w:name="Colorful Grid Accent 1" w:uiPriority="73"/>
+    <w:lsdException w:name="Light Shading Accent 2" w:uiPriority="60"/>
+    <w:lsdException w:name="Light List Accent 2" w:uiPriority="61"/>
+    <w:lsdException w:name="Light Grid Accent 2" w:uiPriority="62"/>
+    <w:lsdException w:name="Medium Shading 1 Accent 2" w:uiPriority="63"/>
+    <w:lsdException w:name="Medium Shading 2 Accent 2" w:uiPriority="64"/>
+    <w:lsdException w:name="Medium List 1 Accent 2" w:uiPriority="65"/>
+    <w:lsdException w:name="Medium List 2 Accent 2" w:uiPriority="66"/>
+    <w:lsdException w:name="Medium Grid 1 Accent 2" w:uiPriority="67"/>
+    <w:lsdException w:name="Medium Grid 2 Accent 2" w:uiPriority="68"/>
+    <w:lsdException w:name="Medium Grid 3 Accent 2" w:uiPriority="69"/>
+    <w:lsdException w:name="Dark List Accent 2" w:uiPriority="70"/>
+    <w:lsdException w:name="Colorful Shading Accent 2" w:uiPriority="71"/>
+    <w:lsdException w:name="Colorful List Accent 2" w:uiPriority="72"/>
+    <w:lsdException w:name="Colorful Grid Accent 2" w:uiPriority="73"/>
+    <w:lsdException w:name="Light Shading Accent 3" w:uiPriority="60"/>
+    <w:lsdException w:name="Light List Accent 3" w:uiPriority="61"/>
+    <w:lsdException w:name="Light Grid Accent 3" w:uiPriority="62"/>
+    <w:lsdException w:name="Medium Shading 1 Accent 3" w:uiPriority="63"/>
+    <w:lsdException w:name="Medium Shading 2 Accent 3" w:uiPriority="64"/>
+    <w:lsdException w:name="Medium List 1 Accent 3" w:uiPriority="65"/>
+    <w:lsdException w:name="Medium List 2 Accent 3" w:uiPriority="66"/>
+    <w:lsdException w:name="Medium Grid 1 Accent 3" w:uiPriority="67"/>
+    <w:lsdException w:name="Medium Grid 2 Accent 3" w:uiPriority="68"/>
+    <w:lsdException w:name="Medium Grid 3 Accent 3" w:uiPriority="69"/>
+    <w:lsdException w:name="Dark List Accent 3" w:uiPriority="70"/>
+    <w:lsdException w:name="Colorful Shading Accent 3" w:uiPriority="71"/>
+    <w:lsdException w:name="Colorful List Accent 3" w:uiPriority="72"/>
+    <w:lsdException w:name="Colorful Grid Accent 3" w:uiPriority="73"/>
+    <w:lsdException w:name="Light Shading Accent 4" w:uiPriority="60"/>
+    <w:lsdException w:name="Light List Accent 4" w:uiPriority="61"/>
+    <w:lsdException w:name="Light Grid Accent 4" w:uiPriority="62"/>
+    <w:lsdException w:name="Medium Shading 1 Accent 4" w:uiPriority="63"/>
+    <w:lsdException w:name="Medium Shading 2 Accent 4" w:uiPriority="64"/>
+    <w:lsdException w:name="Medium List 1 Accent 4" w:uiPriority="65"/>
+    <w:lsdException w:name="Medium List 2 Accent 4" w:uiPriority="66"/>
+    <w:lsdException w:name="Medium Grid 1 Accent 4" w:uiPriority="67"/>
+    <w:lsdException w:name="Medium Grid 2 Accent 4" w:uiPriority="68"/>
+    <w:lsdException w:name="Medium Grid 3 Accent 4" w:uiPriority="69"/>
+    <w:lsdException w:name="Dark List Accent 4" w:uiPriority="70"/>
+    <w:lsdException w:name="Colorful Shading Accent 4" w:uiPriority="71"/>
+    <w:lsdException w:name="Colorful List Accent 4" w:uiPriority="72"/>
+    <w:lsdException w:name="Colorful Grid Accent 4" w:uiPriority="73"/>
+    <w:lsdException w:name="Light Shading Accent 5" w:uiPriority="60"/>
+    <w:lsdException w:name="Light List Accent 5" w:uiPriority="61"/>
+    <w:lsdException w:name="Light Grid Accent 5" w:uiPriority="62"/>
+    <w:lsdException w:name="Medium Shading 1 Accent 5" w:uiPriority="63"/>
+    <w:lsdException w:name="Medium Shading 2 Accent 5" w:uiPriority="64"/>
+    <w:lsdException w:name="Medium List 1 Accent 5" w:uiPriority="65"/>
+    <w:lsdException w:name="Medium List 2 Accent 5" w:uiPriority="66"/>
+    <w:lsdException w:name="Medium Grid 1 Accent 5" w:uiPriority="67"/>
+    <w:lsdException w:name="Medium Grid 2 Accent 5" w:uiPriority="68"/>
+    <w:lsdException w:name="Medium Grid 3 Accent 5" w:uiPriority="69"/>
+    <w:lsdException w:name="Dark List Accent 5" w:uiPriority="70"/>
+    <w:lsdException w:name="Colorful Shading Accent 5" w:uiPriority="71"/>
+    <w:lsdException w:name="Colorful List Accent 5" w:uiPriority="72"/>
+    <w:lsdException w:name="Colorful Grid Accent 5" w:uiPriority="73"/>
+    <w:lsdException w:name="Light Shading Accent 6" w:uiPriority="60"/>
+    <w:lsdException w:name="Light List Accent 6" w:uiPriority="61"/>
+    <w:lsdException w:name="Light Grid Accent 6" w:uiPriority="62"/>
+    <w:lsdException w:name="Medium Shading 1 Accent 6" w:uiPriority="63"/>
+    <w:lsdException w:name="Medium Shading 2 Accent 6" w:uiPriority="64"/>
+    <w:lsdException w:name="Medium List 1 Accent 6" w:uiPriority="65"/>
+    <w:lsdException w:name="Medium List 2 Accent 6" w:uiPriority="66"/>
+    <w:lsdException w:name="Medium Grid 1 Accent 6" w:uiPriority="67"/>
+    <w:lsdException w:name="Medium Grid 2 Accent 6" w:uiPriority="68"/>
+    <w:lsdException w:name="Medium Grid 3 Accent 6" w:uiPriority="69"/>
+    <w:lsdException w:name="Dark List Accent 6" w:uiPriority="70"/>
+    <w:lsdException w:name="Colorful Shading Accent 6" w:uiPriority="71"/>
+    <w:lsdException w:name="Colorful List Accent 6" w:uiPriority="72"/>
+    <w:lsdException w:name="Colorful Grid Accent 6" w:uiPriority="73"/>
+    <w:lsdException w:name="Subtle Emphasis" w:uiPriority="19" w:qFormat="1"/>
+    <w:lsdException w:name="Intense Emphasis" w:uiPriority="21" w:qFormat="1"/>
+    <w:lsdException w:name="Subtle Reference" w:uiPriority="31" w:qFormat="1"/>
+    <w:lsdException w:name="Intense Reference" w:uiPriority="32" w:qFormat="1"/>
+    <w:lsdException w:name="Book Title" w:uiPriority="33" w:qFormat="1"/>
+    <w:lsdException w:name="Bibliography" w:semiHidden="1" w:uiPriority="37" w:unhideWhenUsed="1"/>
+    <w:lsdException w:name="TOC Heading" w:semiHidden="1" w:uiPriority="39" w:unhideWhenUsed="1" w:qFormat="1"/>
+    <w:lsdException w:name="Plain Table 1" w:uiPriority="41"/>
+    <w:lsdException w:name="Plain Table 2" w:uiPriority="42"/>
+    <w:lsdException w:name="Plain Table 3" w:uiPriority="43"/>
+    <w:lsdException w:name="Plain Table 4" w:uiPriority="44"/>
+    <w:lsdException w:name="Plain Table 5" w:uiPriority="45"/>
+    <w:lsdException w:name="Grid Table Light" w:uiPriority="40"/>
+    <w:lsdException w:name="Grid Table 1 Light" w:uiPriority="46"/>
+    <w:lsdException w:name="Grid Table 2" w:uiPriority="47"/>
+    <w:lsdException w:name="Grid Table 3" w:uiPriority="48"/>
+    <w:lsdException w:name="Grid Table 4" w:uiPriority="49"/>
+    <w:lsdException w:name="Grid Table 5 Dark" w:uiPriority="50"/>
+    <w:lsdException w:name="Grid Table 6 Colorful" w:uiPriority="51"/>
+    <w:lsdException w:name="Grid Table 7 Colorful" w:uiPriority="52"/>
+    <w:lsdException w:name="Grid Table 1 Light Accent 1" w:uiPriority="46"/>
+    <w:lsdException w:name="Grid Table 2 Accent 1" w:uiPriority="47"/>
+    <w:lsdException w:name="Grid Table 3 Accent 1" w:uiPriority="48"/>
+    <w:lsdException w:name="Grid Table 4 Accent 1" w:uiPriority="49"/>
+    <w:lsdException w:name="Grid Table 5 Dark Accent 1" w:uiPriority="50"/>
+    <w:lsdException w:name="Grid Table 6 Colorful Accent 1" w:uiPriority="51"/>
+    <w:lsdException w:name="Grid Table 7 Colorful Accent 1" w:uiPriority="52"/>
+    <w:lsdException w:name="Grid Table 1 Light Accent 2" w:uiPriority="46"/>
+    <w:lsdException w:name="Grid Table 2 Accent 2" w:uiPriority="47"/>
+    <w:lsdException w:name="Grid Table 3 Accent 2" w:uiPriority="48"/>
+    <w:lsdException w:name="Grid Table 4 Accent 2" w:uiPriority="49"/>
+    <w:lsdException w:name="Grid Table 5 Dark Accent 2" w:uiPriority="50"/>
+    <w:lsdException w:name="Grid Table 6 Colorful Accent 2" w:uiPriority="51"/>
+    <w:lsdException w:name="Grid Table 7 Colorful Accent 2" w:uiPriority="52"/>
+    <w:lsdException w:name="Grid Table 1 Light Accent 3" w:uiPriority="46"/>
+    <w:lsdException w:name="Grid Table 2 Accent 3" w:uiPriority="47"/>
+    <w:lsdException w:name="Grid Table 3 Accent 3" w:uiPriority="48"/>
+    <w:lsdException w:name="Grid Table 4 Accent 3" w:uiPriority="49"/>
+    <w:lsdException w:name="Grid Table 5 Dark Accent 3" w:uiPriority="50"/>
+    <w:lsdException w:name="Grid Table 6 Colorful Accent 3" w:uiPriority="51"/>
+    <w:lsdException w:name="Grid Table 7 Colorful Accent 3" w:uiPriority="52"/>
+    <w:lsdException w:name="Grid Table 1 Light Accent 4" w:uiPriority="46"/>
+    <w:lsdException w:name="Grid Table 2 Accent 4" w:uiPriority="47"/>
+    <w:lsdException w:name="Grid Table 3 Accent 4" w:uiPriority="48"/>
+    <w:lsdException w:name="Grid Table 4 Accent 4" w:uiPriority="49"/>
+    <w:lsdException w:name="Grid Table 5 Dark Accent 4" w:uiPriority="50"/>
+    <w:lsdException w:name="Grid Table 6 Colorful Accent 4" w:uiPriority="51"/>
+    <w:lsdException w:name="Grid Table 7 Colorful Accent 4" w:uiPriority="52"/>
+    <w:lsdException w:name="Grid Table 1 Light Accent 5" w:uiPriority="46"/>
+    <w:lsdException w:name="Grid Table 2 Accent 5" w:uiPriority="47"/>
+    <w:lsdException w:name="Grid Table 3 Accent 5" w:uiPriority="48"/>
+    <w:lsdException w:name="Grid Table 4 Accent 5" w:uiPriority="49"/>
+    <w:lsdException w:name="Grid Table 5 Dark Accent 5" w:uiPriority="50"/>
+    <w:lsdException w:name="Grid Table 6 Colorful Accent 5" w:uiPriority="51"/>
+    <w:lsdException w:name="Grid Table 7 Colorful Accent 5" w:uiPriority="52"/>
+    <w:lsdException w:name="Grid Table 1 Light Accent 6" w:uiPriority="46"/>
+    <w:lsdException w:name="Grid Table 2 Accent 6" w:uiPriority="47"/>
+    <w:lsdException w:name="Grid Table 3 Accent 6" w:uiPriority="48"/>
+    <w:lsdException w:name="Grid Table 4 Accent 6" w:uiPriority="49"/>
+    <w:lsdException w:name="Grid Table 5 Dark Accent 6" w:uiPriority="50"/>
+    <w:lsdException w:name="Grid Table 6 Colorful Accent 6" w:uiPriority="51"/>
+    <w:lsdException w:name="Grid Table 7 Colorful Accent 6" w:uiPriority="52"/>
+    <w:lsdException w:name="List Table 1 Light" w:uiPriority="46"/>
+    <w:lsdException w:name="List Table 2" w:uiPriority="47"/>
+    <w:lsdException w:name="List Table 3" w:uiPriority="48"/>
+    <w:lsdException w:name="List Table 4" w:uiPriority="49"/>
+    <w:lsdException w:name="List Table 5 Dark" w:uiPriority="50"/>
+    <w:lsdException w:name="List Table 6 Colorful" w:uiPriority="51"/>
+    <w:lsdException w:name="List Table 7 Colorful" w:uiPriority="52"/>
+    <w:lsdException w:name="List Table 1 Light Accent 1" w:uiPriority="46"/>
+    <w:lsdException w:name="List Table 2 Accent 1" w:uiPriority="47"/>
+    <w:lsdException w:name="List Table 3 Accent 1" w:uiPriority="48"/>
+    <w:lsdException w:name="List Table 4 Accent 1" w:uiPriority="49"/>
+    <w:lsdException w:name="List Table 5 Dark Accent 1" w:uiPriority="50"/>
+    <w:lsdException w:name="List Table 6 Colorful Accent 1" w:uiPriority="51"/>
+    <w:lsdException w:name="List Table 7 Colorful Accent 1" w:uiPriority="52"/>
+    <w:lsdException w:name="List Table 1 Light Accent 2" w:uiPriority="46"/>
+    <w:lsdException w:name="List Table 2 Accent 2" w:uiPriority="47"/>
+    <w:lsdException w:name="List Table 3 Accent 2" w:uiPriority="48"/>
+    <w:lsdException w:name="List Table 4 Accent 2" w:uiPriority="49"/>
+    <w:lsdException w:name="List Table 5 Dark Accent 2" w:uiPriority="50"/>
+    <w:lsdException w:name="List Table 6 Colorful Accent 2" w:uiPriority="51"/>
+    <w:lsdException w:name="List Table 7 Colorful Accent 2" w:uiPriority="52"/>
+    <w:lsdException w:name="List Table 1 Light Accent 3" w:uiPriority="46"/>
+    <w:lsdException w:name="List Table 2 Accent 3" w:uiPriority="47"/>
+    <w:lsdException w:name="List Table 3 Accent 3" w:uiPriority="48"/>
+    <w:lsdException w:name="List Table 4 Accent 3" w:uiPriority="49"/>
+    <w:lsdException w:name="List Table 5 Dark Accent 3" w:uiPriority="50"/>
+    <w:lsdException w:name="List Table 6 Colorful Accent 3" w:uiPriority="51"/>
+    <w:lsdException w:name="List Table 7 Colorful Accent 3" w:uiPriority="52"/>
+    <w:lsdException w:name="List Table 1 Light Accent 4" w:uiPriority="46"/>
+    <w:lsdException w:name="List Table 2 Accent 4" w:uiPriority="47"/>
+    <w:lsdException w:name="List Table 3 Accent 4" w:uiPriority="48"/>
+    <w:lsdException w:name="List Table 4 Accent 4" w:uiPriority="49"/>
+    <w:lsdException w:name="List Table 5 Dark Accent 4" w:uiPriority="50"/>
+    <w:lsdException w:name="List Table 6 Colorful Accent 4" w:uiPriority="51"/>
+    <w:lsdException w:name="List Table 7 Colorful Accent 4" w:uiPriority="52"/>
+    <w:lsdException w:name="List Table 1 Light Accent 5" w:uiPriority="46"/>
+    <w:lsdException w:name="List Table 2 Accent 5" w:uiPriority="47"/>
+    <w:lsdException w:name="List Table 3 Accent 5" w:uiPriority="48"/>
+    <w:lsdException w:name="List Table 4 Accent 5" w:uiPriority="49"/>
+    <w:lsdException w:name="List Table 5 Dark Accent 5" w:uiPriority="50"/>
+    <w:lsdException w:name="List Table 6 Colorful Accent 5" w:uiPriority="51"/>
+    <w:lsdException w:name="List Table 7 Colorful Accent 5" w:uiPriority="52"/>
+    <w:lsdException w:name="List Table 1 Light Accent 6" w:uiPriority="46"/>
+    <w:lsdException w:name="List Table 2 Accent 6" w:uiPriority="47"/>
+    <w:lsdException w:name="List Table 3 Accent 6" w:uiPriority="48"/>
+    <w:lsdException w:name="List Table 4 Accent 6" w:uiPriority="49"/>
+    <w:lsdException w:name="List Table 5 Dark Accent 6" w:uiPriority="50"/>
+    <w:lsdException w:name="List Table 6 Colorful Accent 6" w:uiPriority="51"/>
+    <w:lsdException w:name="List Table 7 Colorful Accent 6" w:uiPriority="52"/>
+    <w:lsdException w:name="Mention" w:semiHidden="1" w:unhideWhenUsed="1"/>
   </w:latentStyles>
   <w:style w:type="paragraph" w:default="1" w:styleId="Normal">
     <w:name w:val="Normal"/>
@@ -2047,7 +2361,7 @@
   <a:extraClrSchemeLst/>
   <a:extLst>
     <a:ext uri="{05A4C25C-085E-4340-85A3-A5531E510DB2}">
-      <thm15:themeFamily xmlns:thm15="http://schemas.microsoft.com/office/thememl/2012/main" xmlns="" name="Office Theme" id="{62F939B6-93AF-4DB8-9C6B-D6C7DFDC589F}" vid="{4A3C46E8-61CC-4603-A589-7422A47A8E4A}"/>
+      <thm15:themeFamily xmlns:thm15="http://schemas.microsoft.com/office/thememl/2012/main" name="Office Theme" id="{62F939B6-93AF-4DB8-9C6B-D6C7DFDC589F}" vid="{4A3C46E8-61CC-4603-A589-7422A47A8E4A}"/>
     </a:ext>
   </a:extLst>
 </a:theme>

</xml_diff>

<commit_message>
Updated subsystems in System Vision Document, started working on textual workflows
</commit_message>
<xml_diff>
--- a/Part A - Domain Business Model/COMP246-F2016-GroupProject-PartA.docx
+++ b/Part A - Domain Business Model/COMP246-F2016-GroupProject-PartA.docx
@@ -7,65 +7,427 @@
         <w:pStyle w:val="Title"/>
         <w:jc w:val="both"/>
       </w:pPr>
-      <w:proofErr w:type="spellStart"/>
+      <w:r>
+        <w:t>Brosvike Fitness-Wellness App</w:t>
+      </w:r>
+    </w:p>
+    <w:p>
+      <w:pPr>
+        <w:pStyle w:val="Heading1"/>
+        <w:jc w:val="both"/>
+      </w:pPr>
+      <w:r>
+        <w:t>Problem</w:t>
+      </w:r>
+    </w:p>
+    <w:p>
+      <w:pPr>
+        <w:jc w:val="both"/>
+      </w:pPr>
+      <w:r>
+        <w:t>Brosvike has developed line of wearable technology products intended to assist individuals in becoming healthier and happier.</w:t>
+      </w:r>
+    </w:p>
+    <w:p>
+      <w:pPr>
+        <w:pStyle w:val="Heading1"/>
+        <w:jc w:val="both"/>
+      </w:pPr>
+      <w:r>
+        <w:t>Need</w:t>
+      </w:r>
+    </w:p>
+    <w:p>
+      <w:pPr>
+        <w:jc w:val="both"/>
+      </w:pPr>
+      <w:r>
+        <w:t>Information system (app) to collect and track information about activities, the physiology of individuals and share this data through cloud service on a daily basis.</w:t>
+      </w:r>
+    </w:p>
+    <w:p>
+      <w:pPr>
+        <w:pStyle w:val="Heading1"/>
+        <w:jc w:val="both"/>
+      </w:pPr>
+      <w:r>
+        <w:t>Subsystems</w:t>
+      </w:r>
+    </w:p>
+    <w:p>
+      <w:pPr>
+        <w:pStyle w:val="ListParagraph"/>
+        <w:numPr>
+          <w:ilvl w:val="0"/>
+          <w:numId w:val="6"/>
+        </w:numPr>
+        <w:jc w:val="both"/>
+      </w:pPr>
+      <w:r>
+        <w:t>Registration subsystem</w:t>
+      </w:r>
+    </w:p>
+    <w:p>
+      <w:pPr>
+        <w:pStyle w:val="ListParagraph"/>
+        <w:numPr>
+          <w:ilvl w:val="0"/>
+          <w:numId w:val="6"/>
+        </w:numPr>
+        <w:jc w:val="both"/>
+      </w:pPr>
+      <w:r>
+        <w:t>Client</w:t>
+      </w:r>
+      <w:r>
+        <w:t xml:space="preserve"> settings subsystem</w:t>
+      </w:r>
+    </w:p>
+    <w:p>
+      <w:pPr>
+        <w:pStyle w:val="ListParagraph"/>
+        <w:numPr>
+          <w:ilvl w:val="0"/>
+          <w:numId w:val="6"/>
+        </w:numPr>
+        <w:jc w:val="both"/>
+      </w:pPr>
+      <w:r>
+        <w:t>Daily Fitness Tracking (DAT) subsystem</w:t>
+      </w:r>
+    </w:p>
+    <w:p>
+      <w:pPr>
+        <w:pStyle w:val="ListParagraph"/>
+        <w:numPr>
+          <w:ilvl w:val="0"/>
+          <w:numId w:val="6"/>
+        </w:numPr>
+        <w:jc w:val="both"/>
+      </w:pPr>
+      <w:r>
+        <w:t>Daily Nutrition Tracking subsystem</w:t>
+      </w:r>
+    </w:p>
+    <w:p>
+      <w:pPr>
+        <w:pStyle w:val="ListParagraph"/>
+        <w:numPr>
+          <w:ilvl w:val="0"/>
+          <w:numId w:val="6"/>
+        </w:numPr>
+        <w:jc w:val="both"/>
+      </w:pPr>
+      <w:r>
+        <w:t>Fitness Activities Tracking (FAT) subsystem</w:t>
+      </w:r>
+    </w:p>
+    <w:p>
+      <w:pPr>
+        <w:pStyle w:val="ListParagraph"/>
+        <w:numPr>
+          <w:ilvl w:val="0"/>
+          <w:numId w:val="6"/>
+        </w:numPr>
+        <w:jc w:val="both"/>
+      </w:pPr>
+      <w:r>
+        <w:t>Achievement subsystem?</w:t>
+      </w:r>
+    </w:p>
+    <w:p>
+      <w:pPr>
+        <w:pStyle w:val="ListParagraph"/>
+        <w:numPr>
+          <w:ilvl w:val="0"/>
+          <w:numId w:val="6"/>
+        </w:numPr>
+        <w:jc w:val="both"/>
+      </w:pPr>
+      <w:r>
+        <w:t>Social subsystem</w:t>
+      </w:r>
+      <w:r>
+        <w:t>—management (add/remove)</w:t>
+      </w:r>
+    </w:p>
+    <w:p>
+      <w:pPr>
+        <w:pStyle w:val="ListParagraph"/>
+        <w:numPr>
+          <w:ilvl w:val="0"/>
+          <w:numId w:val="6"/>
+        </w:numPr>
+        <w:jc w:val="both"/>
+      </w:pPr>
+      <w:r>
+        <w:t>Sharing subsystem</w:t>
+      </w:r>
+    </w:p>
+    <w:p>
+      <w:pPr>
+        <w:pStyle w:val="ListParagraph"/>
+        <w:numPr>
+          <w:ilvl w:val="0"/>
+          <w:numId w:val="6"/>
+        </w:numPr>
+        <w:jc w:val="both"/>
+      </w:pPr>
+      <w:r>
+        <w:t>Intelligent Feedback Subsystem</w:t>
+      </w:r>
+    </w:p>
+    <w:p>
+      <w:pPr>
+        <w:pStyle w:val="ListParagraph"/>
+        <w:numPr>
+          <w:ilvl w:val="0"/>
+          <w:numId w:val="6"/>
+        </w:numPr>
+        <w:jc w:val="both"/>
+      </w:pPr>
+      <w:r>
+        <w:t xml:space="preserve">Report subsystem </w:t>
+      </w:r>
+    </w:p>
+    <w:p>
+      <w:pPr>
+        <w:pStyle w:val="ListParagraph"/>
+        <w:numPr>
+          <w:ilvl w:val="1"/>
+          <w:numId w:val="6"/>
+        </w:numPr>
+        <w:jc w:val="both"/>
+      </w:pPr>
+      <w:r>
+        <w:t>Client</w:t>
+      </w:r>
+      <w:r>
+        <w:t xml:space="preserve"> (cumulative statistics-fitness, food intake, etc.)</w:t>
+      </w:r>
+    </w:p>
+    <w:p>
+      <w:pPr>
+        <w:pStyle w:val="ListParagraph"/>
+        <w:numPr>
+          <w:ilvl w:val="1"/>
+          <w:numId w:val="6"/>
+        </w:numPr>
+        <w:jc w:val="both"/>
+      </w:pPr>
+      <w:r>
+        <w:t>Admin (</w:t>
+      </w:r>
+      <w:r>
+        <w:t>client</w:t>
+      </w:r>
+      <w:r>
+        <w:t>-base reports, network traffic)</w:t>
+      </w:r>
+    </w:p>
+    <w:p>
+      <w:pPr>
+        <w:rPr>
+          <w:rFonts w:asciiTheme="majorHAnsi" w:eastAsiaTheme="majorEastAsia" w:hAnsiTheme="majorHAnsi" w:cstheme="majorBidi"/>
+          <w:spacing w:val="-10"/>
+          <w:kern w:val="28"/>
+          <w:sz w:val="56"/>
+          <w:szCs w:val="56"/>
+        </w:rPr>
+      </w:pPr>
+      <w:r>
+        <w:br w:type="page"/>
+      </w:r>
+    </w:p>
+    <w:p>
+      <w:pPr>
+        <w:pStyle w:val="Title"/>
+        <w:jc w:val="both"/>
+      </w:pPr>
+      <w:r>
+        <w:lastRenderedPageBreak/>
+        <w:t xml:space="preserve">Brosvike </w:t>
+      </w:r>
+      <w:r>
+        <w:t>Fitness</w:t>
+      </w:r>
+      <w:r>
+        <w:t xml:space="preserve"> (Fitness and Wellness App)</w:t>
+      </w:r>
+    </w:p>
+    <w:p>
+      <w:pPr>
+        <w:jc w:val="both"/>
+      </w:pPr>
+      <w:r>
+        <w:t>Group Members: Bryan Maravilla, Kevin Ma, Ostap Hamarnyk, Vinood Persad</w:t>
+      </w:r>
+    </w:p>
+    <w:p>
+      <w:pPr>
+        <w:pStyle w:val="Heading1"/>
+        <w:jc w:val="both"/>
+      </w:pPr>
+      <w:r>
+        <w:t>Problem Description</w:t>
+      </w:r>
+    </w:p>
+    <w:p>
+      <w:pPr>
+        <w:jc w:val="both"/>
+      </w:pPr>
+      <w:r>
+        <w:t>Wearable technology is becoming more popular</w:t>
+      </w:r>
+      <w:r>
+        <w:t xml:space="preserve"> and the market for it holds great potential</w:t>
+      </w:r>
+      <w:r>
+        <w:t xml:space="preserve">. </w:t>
+      </w:r>
       <w:r>
         <w:t>Brosvike</w:t>
       </w:r>
-      <w:proofErr w:type="spellEnd"/>
+      <w:r>
+        <w:t>, a new start up,</w:t>
+      </w:r>
       <w:r>
         <w:t xml:space="preserve"> </w:t>
       </w:r>
       <w:r>
-        <w:t>Fitness</w:t>
-      </w:r>
-      <w:r>
-        <w:t xml:space="preserve"> (Fitness and Wellness App)</w:t>
-      </w:r>
-    </w:p>
-    <w:p>
-      <w:pPr>
-        <w:jc w:val="both"/>
-      </w:pPr>
-      <w:r>
-        <w:t xml:space="preserve">Group Members: Bryan </w:t>
-      </w:r>
-      <w:proofErr w:type="spellStart"/>
-      <w:r>
-        <w:t>Maravilla</w:t>
-      </w:r>
-      <w:proofErr w:type="spellEnd"/>
-      <w:r>
-        <w:t xml:space="preserve">, Kevin Ma, </w:t>
-      </w:r>
-      <w:proofErr w:type="spellStart"/>
-      <w:r>
-        <w:t>Ostap</w:t>
-      </w:r>
-      <w:proofErr w:type="spellEnd"/>
+        <w:t xml:space="preserve">has researched about this field of technology and has decided to get in on this new trend. </w:t>
+      </w:r>
+      <w:r>
+        <w:t>They</w:t>
+      </w:r>
+      <w:r>
+        <w:t xml:space="preserve"> developed a line of fitness products including: smart watches, </w:t>
+      </w:r>
+      <w:r>
+        <w:t xml:space="preserve">shoes, googles, </w:t>
+      </w:r>
+      <w:r>
+        <w:t xml:space="preserve">and </w:t>
+      </w:r>
+      <w:r>
+        <w:t>contact lens</w:t>
+      </w:r>
+      <w:r>
+        <w:t xml:space="preserve">. </w:t>
+      </w:r>
+      <w:r>
+        <w:t xml:space="preserve">The intended target audience for their technology ranges from sedentary people who need motivation to exercise, all the way to competitive athletes who require an app which can track their daily progress. </w:t>
+      </w:r>
+      <w:r>
+        <w:t xml:space="preserve">It is important for Brosvike to </w:t>
+      </w:r>
+      <w:r>
+        <w:t xml:space="preserve">provide a reliable application which can cater to all of their </w:t>
+      </w:r>
+      <w:r>
+        <w:t>clients’</w:t>
+      </w:r>
+      <w:r>
+        <w:t xml:space="preserve"> needs and keep everyone happy.</w:t>
+      </w:r>
       <w:r>
         <w:t xml:space="preserve"> </w:t>
       </w:r>
-      <w:proofErr w:type="spellStart"/>
-      <w:r>
-        <w:t>Hamarnyk</w:t>
-      </w:r>
-      <w:proofErr w:type="spellEnd"/>
-      <w:r>
-        <w:t xml:space="preserve">, </w:t>
-      </w:r>
-      <w:proofErr w:type="spellStart"/>
-      <w:r>
-        <w:t>Vinood</w:t>
-      </w:r>
-      <w:proofErr w:type="spellEnd"/>
+      <w:r>
+        <w:t>Although their technology is top of the line</w:t>
+      </w:r>
+      <w:r>
+        <w:t xml:space="preserve"> and can accurately measure statistics with great precision</w:t>
+      </w:r>
+      <w:r>
+        <w:t>, they lack a team of dedicated developers to design, develop and maintai</w:t>
+      </w:r>
+      <w:r>
+        <w:t xml:space="preserve">n a system for their equipment. </w:t>
+      </w:r>
+    </w:p>
+    <w:p>
+      <w:pPr>
+        <w:jc w:val="both"/>
+      </w:pPr>
+      <w:r>
+        <w:t xml:space="preserve">Brosvike currently has a </w:t>
+      </w:r>
+      <w:r>
+        <w:t>app</w:t>
+      </w:r>
+      <w:r>
+        <w:t xml:space="preserve"> application which manages</w:t>
+      </w:r>
       <w:r>
         <w:t xml:space="preserve"> </w:t>
       </w:r>
-      <w:proofErr w:type="spellStart"/>
-      <w:r>
-        <w:t>Persad</w:t>
-      </w:r>
-      <w:proofErr w:type="spellEnd"/>
+      <w:r>
+        <w:t xml:space="preserve">the </w:t>
+      </w:r>
+      <w:r>
+        <w:t>client</w:t>
+      </w:r>
+      <w:r>
+        <w:t>’s</w:t>
+      </w:r>
+      <w:r>
+        <w:t xml:space="preserve"> personal statistics. </w:t>
+      </w:r>
+      <w:r>
+        <w:t xml:space="preserve">The </w:t>
+      </w:r>
+      <w:r>
+        <w:t>data is s</w:t>
+      </w:r>
+      <w:r>
+        <w:t xml:space="preserve">tored locally on the </w:t>
+      </w:r>
+      <w:r>
+        <w:t>client</w:t>
+      </w:r>
+      <w:r>
+        <w:t xml:space="preserve">’s phone. However, </w:t>
+      </w:r>
+      <w:r>
+        <w:t xml:space="preserve">Brosvike </w:t>
+      </w:r>
+      <w:r>
+        <w:t xml:space="preserve">would like </w:t>
+      </w:r>
+      <w:r>
+        <w:t xml:space="preserve">to have a more </w:t>
+      </w:r>
+      <w:r>
+        <w:t xml:space="preserve">flexible </w:t>
+      </w:r>
+      <w:r>
+        <w:t xml:space="preserve">system that would connect </w:t>
+      </w:r>
+      <w:r>
+        <w:t>client</w:t>
+      </w:r>
+      <w:r>
+        <w:t xml:space="preserve">s </w:t>
+      </w:r>
+      <w:r>
+        <w:t>and form a fitness community</w:t>
+      </w:r>
+      <w:r>
+        <w:t>, as well as moving the data storage to the cloud</w:t>
+      </w:r>
+      <w:r>
+        <w:t>.</w:t>
+      </w:r>
+      <w:r>
+        <w:t xml:space="preserve"> This system should be deployed as a </w:t>
+      </w:r>
+      <w:r>
+        <w:t>app</w:t>
+      </w:r>
+      <w:r>
+        <w:t xml:space="preserve"> application.</w:t>
+      </w:r>
     </w:p>
     <w:p>
       <w:pPr>
@@ -73,195 +435,36 @@
         <w:jc w:val="both"/>
       </w:pPr>
       <w:r>
-        <w:t>Problem Description</w:t>
-      </w:r>
-    </w:p>
-    <w:p>
-      <w:pPr>
-        <w:jc w:val="both"/>
-      </w:pPr>
-      <w:r>
-        <w:t>Wearable technology is becoming more popular</w:t>
-      </w:r>
-      <w:r>
-        <w:t xml:space="preserve"> and the market for it holds great potential</w:t>
-      </w:r>
-      <w:r>
-        <w:t xml:space="preserve">. </w:t>
-      </w:r>
-      <w:proofErr w:type="spellStart"/>
-      <w:r>
-        <w:t>Brosvike</w:t>
-      </w:r>
-      <w:proofErr w:type="spellEnd"/>
-      <w:r>
-        <w:t>, a new start up,</w:t>
+        <w:t>System Capabilities</w:t>
+      </w:r>
+    </w:p>
+    <w:p>
+      <w:pPr>
+        <w:jc w:val="both"/>
+      </w:pPr>
+      <w:r>
+        <w:t>Th</w:t>
+      </w:r>
+      <w:r>
+        <w:t>e</w:t>
       </w:r>
       <w:r>
         <w:t xml:space="preserve"> </w:t>
       </w:r>
       <w:r>
-        <w:t xml:space="preserve">has researched about this field of technology and has decided to get in on this new trend. </w:t>
-      </w:r>
-      <w:r>
-        <w:t>They</w:t>
-      </w:r>
-      <w:r>
-        <w:t xml:space="preserve"> developed a line of fitness products including: smart watches, </w:t>
-      </w:r>
-      <w:r>
-        <w:t xml:space="preserve">shoes, googles, </w:t>
-      </w:r>
-      <w:r>
-        <w:t xml:space="preserve">and </w:t>
-      </w:r>
-      <w:r>
-        <w:t>contact lens</w:t>
-      </w:r>
-      <w:r>
-        <w:t xml:space="preserve">. </w:t>
-      </w:r>
-      <w:r>
-        <w:t xml:space="preserve">The intended target audience for their technology ranges from sedentary people who need motivation to exercise, all the way to competitive athletes who require an app which can track their daily progress. </w:t>
-      </w:r>
-      <w:r>
-        <w:t xml:space="preserve">It is important for </w:t>
-      </w:r>
-      <w:proofErr w:type="spellStart"/>
-      <w:r>
-        <w:t>Brosvike</w:t>
-      </w:r>
-      <w:proofErr w:type="spellEnd"/>
-      <w:r>
-        <w:t xml:space="preserve"> to </w:t>
-      </w:r>
-      <w:r>
-        <w:t xml:space="preserve">provide a reliable application which can cater to all of their </w:t>
-      </w:r>
-      <w:r>
-        <w:t>clients’</w:t>
-      </w:r>
-      <w:r>
-        <w:t xml:space="preserve"> needs and keep everyone happy.</w:t>
-      </w:r>
-      <w:r>
-        <w:t xml:space="preserve"> </w:t>
-      </w:r>
-      <w:r>
-        <w:t>Although their technology is top of the line</w:t>
-      </w:r>
-      <w:r>
-        <w:t xml:space="preserve"> and can accurately measure statistics with great precision</w:t>
-      </w:r>
-      <w:r>
-        <w:t>, they lack a team of dedicated developers to design, develop and maintai</w:t>
-      </w:r>
-      <w:r>
-        <w:t xml:space="preserve">n a system for their equipment. </w:t>
-      </w:r>
-    </w:p>
-    <w:p>
-      <w:pPr>
-        <w:jc w:val="both"/>
-      </w:pPr>
-      <w:proofErr w:type="spellStart"/>
-      <w:r>
-        <w:t>Brosvike</w:t>
-      </w:r>
-      <w:proofErr w:type="spellEnd"/>
-      <w:r>
-        <w:t xml:space="preserve"> currently has a </w:t>
-      </w:r>
-      <w:r>
-        <w:t>mobile application which manages</w:t>
-      </w:r>
-      <w:r>
-        <w:t xml:space="preserve"> </w:t>
-      </w:r>
-      <w:r>
-        <w:t xml:space="preserve">the </w:t>
-      </w:r>
-      <w:r>
-        <w:t>user</w:t>
-      </w:r>
-      <w:r>
-        <w:t>’s</w:t>
-      </w:r>
-      <w:r>
-        <w:t xml:space="preserve"> personal statistics. </w:t>
-      </w:r>
-      <w:r>
-        <w:t xml:space="preserve">The </w:t>
-      </w:r>
-      <w:r>
-        <w:t>data is s</w:t>
-      </w:r>
-      <w:r>
-        <w:t xml:space="preserve">tored locally on the user’s phone. However, </w:t>
-      </w:r>
-      <w:proofErr w:type="spellStart"/>
-      <w:r>
-        <w:t>Brosvike</w:t>
-      </w:r>
-      <w:proofErr w:type="spellEnd"/>
-      <w:r>
-        <w:t xml:space="preserve"> </w:t>
-      </w:r>
-      <w:r>
-        <w:t xml:space="preserve">would like </w:t>
-      </w:r>
-      <w:r>
-        <w:t xml:space="preserve">to have a more </w:t>
-      </w:r>
-      <w:r>
-        <w:t xml:space="preserve">flexible </w:t>
-      </w:r>
-      <w:r>
-        <w:t xml:space="preserve">system that would connect users </w:t>
-      </w:r>
-      <w:r>
-        <w:t>and form a fitness community</w:t>
-      </w:r>
-      <w:r>
-        <w:t>, as well as moving the data storage to the cloud</w:t>
-      </w:r>
-      <w:r>
-        <w:t>.</w:t>
-      </w:r>
-      <w:r>
-        <w:t xml:space="preserve"> This system should be deployed as a mobile application.</w:t>
-      </w:r>
-    </w:p>
-    <w:p>
-      <w:pPr>
-        <w:pStyle w:val="Heading1"/>
-        <w:jc w:val="both"/>
-      </w:pPr>
-      <w:r>
-        <w:t>System Capabilities</w:t>
-      </w:r>
-    </w:p>
-    <w:p>
-      <w:pPr>
-        <w:jc w:val="both"/>
-      </w:pPr>
-      <w:r>
-        <w:t>Th</w:t>
-      </w:r>
-      <w:r>
-        <w:t>e</w:t>
-      </w:r>
-      <w:r>
-        <w:t xml:space="preserve"> </w:t>
-      </w:r>
-      <w:r>
         <w:t>new</w:t>
       </w:r>
       <w:r>
         <w:t xml:space="preserve"> system will </w:t>
       </w:r>
       <w:r>
-        <w:t>enable users to:</w:t>
+        <w:t xml:space="preserve">enable </w:t>
+      </w:r>
+      <w:r>
+        <w:t>client</w:t>
+      </w:r>
+      <w:r>
+        <w:t>s to:</w:t>
       </w:r>
     </w:p>
     <w:p>
@@ -277,7 +480,13 @@
         <w:t>Collec</w:t>
       </w:r>
       <w:r>
-        <w:t>t and store</w:t>
+        <w:t xml:space="preserve">t, </w:t>
+      </w:r>
+      <w:r>
+        <w:t>store</w:t>
+      </w:r>
+      <w:r>
+        <w:t xml:space="preserve"> and view</w:t>
       </w:r>
       <w:r>
         <w:t xml:space="preserve"> information pertaining to </w:t>
@@ -286,10 +495,7 @@
         <w:t xml:space="preserve">their </w:t>
       </w:r>
       <w:r>
-        <w:t>bio</w:t>
-      </w:r>
-      <w:r>
-        <w:t>logy</w:t>
+        <w:t>physiology</w:t>
       </w:r>
       <w:r>
         <w:t xml:space="preserve"> (height, weight, age, activity level, etc.)</w:t>
@@ -305,7 +511,7 @@
         <w:jc w:val="both"/>
       </w:pPr>
       <w:r>
-        <w:t>Collect and store</w:t>
+        <w:t>Collect, store and view</w:t>
       </w:r>
       <w:r>
         <w:t xml:space="preserve"> information for </w:t>
@@ -327,16 +533,25 @@
         <w:jc w:val="both"/>
       </w:pPr>
       <w:r>
-        <w:t>Collect and store</w:t>
-      </w:r>
-      <w:r>
-        <w:t xml:space="preserve"> information pertaining to </w:t>
+        <w:t>Collect, store and view</w:t>
+      </w:r>
+      <w:r>
+        <w:t xml:space="preserve"> </w:t>
+      </w:r>
+      <w:r>
+        <w:t xml:space="preserve">information pertaining to </w:t>
       </w:r>
       <w:r>
         <w:t xml:space="preserve">their </w:t>
       </w:r>
       <w:r>
-        <w:t>daily fitness (heart rate, calories, steps, etc.)</w:t>
+        <w:t xml:space="preserve">daily fitness (heart rate, calories, steps, </w:t>
+      </w:r>
+      <w:r>
+        <w:t xml:space="preserve">amount of sleep, </w:t>
+      </w:r>
+      <w:r>
+        <w:t>etc.)</w:t>
       </w:r>
     </w:p>
     <w:p>
@@ -349,10 +564,13 @@
         <w:jc w:val="both"/>
       </w:pPr>
       <w:r>
-        <w:t>Collect and store</w:t>
-      </w:r>
-      <w:r>
-        <w:t xml:space="preserve"> information pertaining to fitness activities </w:t>
+        <w:t>Collect, store and view</w:t>
+      </w:r>
+      <w:r>
+        <w:t xml:space="preserve"> </w:t>
+      </w:r>
+      <w:r>
+        <w:t xml:space="preserve">information pertaining to fitness activities </w:t>
       </w:r>
       <w:r>
         <w:t xml:space="preserve">they participated in </w:t>
@@ -466,7 +684,13 @@
         <w:t>: e.g. The app will recommend</w:t>
       </w:r>
       <w:r>
-        <w:t xml:space="preserve"> users to consume more/less of calories, fats, water, etc. depending on their height, weight, age, and daily activities</w:t>
+        <w:t xml:space="preserve"> </w:t>
+      </w:r>
+      <w:r>
+        <w:t>client</w:t>
+      </w:r>
+      <w:r>
+        <w:t>s to consume more/less of calories, fats, water, etc. depending on their height, weight, age, and daily activities</w:t>
       </w:r>
     </w:p>
     <w:p>
@@ -479,7 +703,25 @@
         <w:jc w:val="both"/>
       </w:pPr>
       <w:r>
-        <w:t>Connect via Wi-Fi (Internet) and transmit data to the cloud (database</w:t>
+        <w:t>Connect via Wi-Fi</w:t>
+      </w:r>
+      <w:r>
+        <w:t>/</w:t>
+      </w:r>
+      <w:r>
+        <w:t>app</w:t>
+      </w:r>
+      <w:r>
+        <w:t xml:space="preserve"> data</w:t>
+      </w:r>
+      <w:r>
+        <w:t xml:space="preserve"> (Internet) and transmit data to the </w:t>
+      </w:r>
+      <w:r>
+        <w:t>system</w:t>
+      </w:r>
+      <w:r>
+        <w:t xml:space="preserve"> (database</w:t>
       </w:r>
       <w:r>
         <w:t>s</w:t>
@@ -498,13 +740,22 @@
         <w:jc w:val="both"/>
       </w:pPr>
       <w:r>
-        <w:t>Connect via mobile data (Internet) an</w:t>
-      </w:r>
-      <w:r>
-        <w:t>d transmit</w:t>
-      </w:r>
-      <w:r>
-        <w:t xml:space="preserve"> data</w:t>
+        <w:t xml:space="preserve">Connect via </w:t>
+      </w:r>
+      <w:r>
+        <w:t>Bluetooth</w:t>
+      </w:r>
+      <w:r>
+        <w:t xml:space="preserve"> </w:t>
+      </w:r>
+      <w:r>
+        <w:t xml:space="preserve">to sync data to </w:t>
+      </w:r>
+      <w:r>
+        <w:t>mobile</w:t>
+      </w:r>
+      <w:r>
+        <w:t xml:space="preserve"> app</w:t>
       </w:r>
     </w:p>
     <w:p>
@@ -517,7 +768,85 @@
         <w:jc w:val="both"/>
       </w:pPr>
       <w:r>
-        <w:t>View reports pertaining to number of friends in community circle</w:t>
+        <w:t>Client</w:t>
+      </w:r>
+      <w:r>
+        <w:t>s view weekly reports pertaining to:</w:t>
+      </w:r>
+    </w:p>
+    <w:p>
+      <w:pPr>
+        <w:pStyle w:val="ListParagraph"/>
+        <w:numPr>
+          <w:ilvl w:val="1"/>
+          <w:numId w:val="1"/>
+        </w:numPr>
+        <w:jc w:val="both"/>
+      </w:pPr>
+      <w:r>
+        <w:t>Physiology changes</w:t>
+      </w:r>
+    </w:p>
+    <w:p>
+      <w:pPr>
+        <w:pStyle w:val="ListParagraph"/>
+        <w:numPr>
+          <w:ilvl w:val="1"/>
+          <w:numId w:val="1"/>
+        </w:numPr>
+        <w:jc w:val="both"/>
+      </w:pPr>
+      <w:r>
+        <w:t>Fitness statistics</w:t>
+      </w:r>
+      <w:r>
+        <w:t>—heart rate, steps walked, calories burned, sleep obtained</w:t>
+      </w:r>
+    </w:p>
+    <w:p>
+      <w:pPr>
+        <w:pStyle w:val="ListParagraph"/>
+        <w:numPr>
+          <w:ilvl w:val="1"/>
+          <w:numId w:val="1"/>
+        </w:numPr>
+        <w:jc w:val="both"/>
+      </w:pPr>
+      <w:r>
+        <w:lastRenderedPageBreak/>
+        <w:t>Activity statistics</w:t>
+      </w:r>
+      <w:r>
+        <w:t>—e.g. basketball three times this week for x hours, etc.</w:t>
+      </w:r>
+    </w:p>
+    <w:p>
+      <w:pPr>
+        <w:pStyle w:val="ListParagraph"/>
+        <w:numPr>
+          <w:ilvl w:val="1"/>
+          <w:numId w:val="1"/>
+        </w:numPr>
+        <w:jc w:val="both"/>
+      </w:pPr>
+      <w:r>
+        <w:t>Nutrition statistics</w:t>
+      </w:r>
+      <w:r>
+        <w:t xml:space="preserve">—total consumption of carbs, protein, </w:t>
+      </w:r>
+    </w:p>
+    <w:p>
+      <w:pPr>
+        <w:pStyle w:val="ListParagraph"/>
+        <w:numPr>
+          <w:ilvl w:val="1"/>
+          <w:numId w:val="1"/>
+        </w:numPr>
+        <w:jc w:val="both"/>
+      </w:pPr>
+      <w:r>
+        <w:t>Achievements</w:t>
       </w:r>
     </w:p>
     <w:p>
@@ -530,26 +859,71 @@
         <w:jc w:val="both"/>
       </w:pPr>
       <w:r>
-        <w:t xml:space="preserve">View reports pertaining to </w:t>
-      </w:r>
-      <w:r>
-        <w:t xml:space="preserve">achievements awarded for their endeavors </w:t>
-      </w:r>
-    </w:p>
-    <w:p>
-      <w:pPr>
-        <w:pStyle w:val="ListParagraph"/>
-        <w:numPr>
-          <w:ilvl w:val="0"/>
+        <w:t xml:space="preserve">Admin/Owner view </w:t>
+      </w:r>
+      <w:r>
+        <w:t xml:space="preserve">monthly </w:t>
+      </w:r>
+      <w:r>
+        <w:t>reports pertaining to:</w:t>
+      </w:r>
+    </w:p>
+    <w:p>
+      <w:pPr>
+        <w:pStyle w:val="ListParagraph"/>
+        <w:numPr>
+          <w:ilvl w:val="1"/>
           <w:numId w:val="1"/>
         </w:numPr>
         <w:jc w:val="both"/>
       </w:pPr>
       <w:r>
-        <w:t xml:space="preserve">View reports </w:t>
-      </w:r>
-      <w:r>
-        <w:t>pertaining to previously completed fitness activities by the client</w:t>
+        <w:t>Registration statistics</w:t>
+      </w:r>
+    </w:p>
+    <w:p>
+      <w:pPr>
+        <w:pStyle w:val="ListParagraph"/>
+        <w:numPr>
+          <w:ilvl w:val="1"/>
+          <w:numId w:val="1"/>
+        </w:numPr>
+        <w:jc w:val="both"/>
+      </w:pPr>
+      <w:r>
+        <w:t>Client</w:t>
+      </w:r>
+      <w:r>
+        <w:t xml:space="preserve"> activity statistics</w:t>
+      </w:r>
+      <w:r>
+        <w:t>—amount of time using app</w:t>
+      </w:r>
+    </w:p>
+    <w:p>
+      <w:pPr>
+        <w:pStyle w:val="ListParagraph"/>
+        <w:numPr>
+          <w:ilvl w:val="1"/>
+          <w:numId w:val="1"/>
+        </w:numPr>
+        <w:jc w:val="both"/>
+      </w:pPr>
+      <w:r>
+        <w:t xml:space="preserve">Client location usage statistics </w:t>
+      </w:r>
+    </w:p>
+    <w:p>
+      <w:pPr>
+        <w:pStyle w:val="ListParagraph"/>
+        <w:numPr>
+          <w:ilvl w:val="1"/>
+          <w:numId w:val="1"/>
+        </w:numPr>
+        <w:jc w:val="both"/>
+      </w:pPr>
+      <w:r>
+        <w:t xml:space="preserve">Fitness Activity Statistics—used for research, developing and advertising new devices </w:t>
       </w:r>
     </w:p>
     <w:p>
@@ -557,43 +931,6 @@
         <w:pStyle w:val="Heading1"/>
         <w:jc w:val="both"/>
       </w:pPr>
-    </w:p>
-    <w:p>
-      <w:pPr>
-        <w:pStyle w:val="ListParagraph"/>
-        <w:numPr>
-          <w:ilvl w:val="0"/>
-          <w:numId w:val="1"/>
-        </w:numPr>
-        <w:jc w:val="both"/>
-      </w:pPr>
-      <w:r>
-        <w:t>View reports pertaining to previously completed fitness activities by their friends</w:t>
-      </w:r>
-    </w:p>
-    <w:p>
-      <w:pPr>
-        <w:pStyle w:val="ListParagraph"/>
-      </w:pPr>
-    </w:p>
-    <w:p>
-      <w:pPr>
-        <w:pStyle w:val="ListParagraph"/>
-        <w:numPr>
-          <w:ilvl w:val="0"/>
-          <w:numId w:val="1"/>
-        </w:numPr>
-        <w:jc w:val="both"/>
-      </w:pPr>
-      <w:r>
-        <w:t xml:space="preserve">View reports </w:t>
-      </w:r>
-    </w:p>
-    <w:p>
-      <w:pPr>
-        <w:pStyle w:val="Heading1"/>
-        <w:jc w:val="both"/>
-      </w:pPr>
       <w:r>
         <w:t>Business Benefits</w:t>
       </w:r>
@@ -603,15 +940,7 @@
         <w:jc w:val="both"/>
       </w:pPr>
       <w:r>
-        <w:t xml:space="preserve">It is anticipated that the deployment of this new system will provide the following business benefits to </w:t>
-      </w:r>
-      <w:proofErr w:type="spellStart"/>
-      <w:r>
-        <w:t>Brosvike</w:t>
-      </w:r>
-      <w:proofErr w:type="spellEnd"/>
-      <w:r>
-        <w:t>:</w:t>
+        <w:t>It is anticipated that the deployment of this new system will provide the following business benefits to Brosvike:</w:t>
       </w:r>
     </w:p>
     <w:p>
@@ -665,7 +994,13 @@
         <w:jc w:val="both"/>
       </w:pPr>
       <w:r>
-        <w:t>Increase client user base by allowing clients to network with each other and getting their acquaintances to join them in using the app</w:t>
+        <w:t xml:space="preserve">Increase client </w:t>
+      </w:r>
+      <w:r>
+        <w:t>user</w:t>
+      </w:r>
+      <w:r>
+        <w:t xml:space="preserve"> base by allowing clients to network with each other and getting their acquaintances to join them in using the app</w:t>
       </w:r>
     </w:p>
     <w:p>
@@ -680,208 +1015,759 @@
       <w:r>
         <w:t xml:space="preserve"> </w:t>
       </w:r>
+      <w:r>
+        <w:t>Opportunity to expand in this competitive market</w:t>
+      </w:r>
+    </w:p>
+    <w:p>
+      <w:pPr>
+        <w:pStyle w:val="ListParagraph"/>
+        <w:numPr>
+          <w:ilvl w:val="0"/>
+          <w:numId w:val="9"/>
+        </w:numPr>
+        <w:jc w:val="both"/>
+      </w:pPr>
+      <w:r>
+        <w:br w:type="page"/>
+      </w:r>
+      <w:r>
+        <w:lastRenderedPageBreak/>
+        <w:t>Registration subsystem</w:t>
+      </w:r>
+    </w:p>
+    <w:p>
+      <w:pPr>
+        <w:pStyle w:val="ListParagraph"/>
+        <w:numPr>
+          <w:ilvl w:val="1"/>
+          <w:numId w:val="9"/>
+        </w:numPr>
+        <w:jc w:val="both"/>
+      </w:pPr>
+      <w:r>
+        <w:t>Client requests registration</w:t>
+      </w:r>
+    </w:p>
+    <w:p>
+      <w:pPr>
+        <w:pStyle w:val="ListParagraph"/>
+        <w:numPr>
+          <w:ilvl w:val="1"/>
+          <w:numId w:val="9"/>
+        </w:numPr>
+        <w:jc w:val="both"/>
+      </w:pPr>
+      <w:r>
+        <w:t>App</w:t>
+      </w:r>
+      <w:r>
+        <w:t xml:space="preserve"> provides registration page</w:t>
+      </w:r>
+    </w:p>
+    <w:p>
+      <w:pPr>
+        <w:pStyle w:val="ListParagraph"/>
+        <w:numPr>
+          <w:ilvl w:val="1"/>
+          <w:numId w:val="9"/>
+        </w:numPr>
+        <w:jc w:val="both"/>
+      </w:pPr>
+      <w:r>
+        <w:t>Client enters in registration details</w:t>
+      </w:r>
+    </w:p>
+    <w:p>
+      <w:pPr>
+        <w:pStyle w:val="ListParagraph"/>
+        <w:numPr>
+          <w:ilvl w:val="1"/>
+          <w:numId w:val="9"/>
+        </w:numPr>
+        <w:jc w:val="both"/>
+      </w:pPr>
+      <w:r>
+        <w:t>System validates details</w:t>
+      </w:r>
+    </w:p>
+    <w:p>
+      <w:pPr>
+        <w:pStyle w:val="ListParagraph"/>
+        <w:numPr>
+          <w:ilvl w:val="2"/>
+          <w:numId w:val="9"/>
+        </w:numPr>
+        <w:jc w:val="both"/>
+      </w:pPr>
+      <w:r>
+        <w:t xml:space="preserve">If the details are invalid, </w:t>
+      </w:r>
+      <w:r>
+        <w:t xml:space="preserve">prompt client for details again and </w:t>
+      </w:r>
+      <w:r>
+        <w:t>proceed to 1.3</w:t>
+      </w:r>
+      <w:r>
+        <w:t>; if not proceed 1.5.</w:t>
+      </w:r>
+    </w:p>
+    <w:p>
+      <w:pPr>
+        <w:pStyle w:val="ListParagraph"/>
+        <w:numPr>
+          <w:ilvl w:val="1"/>
+          <w:numId w:val="9"/>
+        </w:numPr>
+        <w:jc w:val="both"/>
+      </w:pPr>
+      <w:r>
+        <w:t>App</w:t>
+      </w:r>
+      <w:r>
+        <w:t xml:space="preserve"> prompts </w:t>
+      </w:r>
+      <w:r>
+        <w:t>client</w:t>
+      </w:r>
+      <w:r>
+        <w:t xml:space="preserve"> to connect account to device</w:t>
+      </w:r>
+    </w:p>
+    <w:p>
+      <w:pPr>
+        <w:pStyle w:val="ListParagraph"/>
+        <w:numPr>
+          <w:ilvl w:val="2"/>
+          <w:numId w:val="9"/>
+        </w:numPr>
+        <w:jc w:val="both"/>
+      </w:pPr>
+      <w:r>
+        <w:t xml:space="preserve">If </w:t>
+      </w:r>
+      <w:r>
+        <w:t>client</w:t>
+      </w:r>
+      <w:r>
+        <w:t xml:space="preserve"> declines, proceed 1.10</w:t>
+      </w:r>
+      <w:r>
+        <w:t xml:space="preserve">; </w:t>
+      </w:r>
+      <w:r>
+        <w:t xml:space="preserve">if </w:t>
+      </w:r>
+      <w:r>
+        <w:t>client</w:t>
+      </w:r>
+      <w:r>
+        <w:t xml:space="preserve"> accept then proceed to 1.6.</w:t>
+      </w:r>
+    </w:p>
+    <w:p>
+      <w:pPr>
+        <w:pStyle w:val="ListParagraph"/>
+        <w:numPr>
+          <w:ilvl w:val="1"/>
+          <w:numId w:val="9"/>
+        </w:numPr>
+        <w:jc w:val="both"/>
+      </w:pPr>
+      <w:r>
+        <w:t>App</w:t>
+      </w:r>
+      <w:r>
+        <w:t xml:space="preserve"> prompts client for device ID</w:t>
+      </w:r>
+    </w:p>
+    <w:p>
+      <w:pPr>
+        <w:pStyle w:val="ListParagraph"/>
+        <w:numPr>
+          <w:ilvl w:val="1"/>
+          <w:numId w:val="9"/>
+        </w:numPr>
+        <w:jc w:val="both"/>
+      </w:pPr>
+      <w:r>
+        <w:t>Client enters device ID</w:t>
+      </w:r>
+    </w:p>
+    <w:p>
+      <w:pPr>
+        <w:pStyle w:val="ListParagraph"/>
+        <w:numPr>
+          <w:ilvl w:val="1"/>
+          <w:numId w:val="9"/>
+        </w:numPr>
+        <w:jc w:val="both"/>
+      </w:pPr>
+      <w:r>
+        <w:t>System validates device ID</w:t>
+      </w:r>
+    </w:p>
+    <w:p>
+      <w:pPr>
+        <w:pStyle w:val="ListParagraph"/>
+        <w:numPr>
+          <w:ilvl w:val="2"/>
+          <w:numId w:val="9"/>
+        </w:numPr>
+        <w:jc w:val="both"/>
+      </w:pPr>
+      <w:r>
+        <w:t xml:space="preserve">If </w:t>
+      </w:r>
+      <w:r>
+        <w:t>the device ID is invalid, proce</w:t>
+      </w:r>
+      <w:r>
+        <w:t>ed to 1.6; if not proceed to 1.10</w:t>
+      </w:r>
+      <w:r>
+        <w:t>.</w:t>
+      </w:r>
+    </w:p>
+    <w:p>
+      <w:pPr>
+        <w:pStyle w:val="ListParagraph"/>
+        <w:numPr>
+          <w:ilvl w:val="1"/>
+          <w:numId w:val="9"/>
+        </w:numPr>
+        <w:jc w:val="both"/>
+      </w:pPr>
+      <w:r>
+        <w:t xml:space="preserve">Device is paired to the </w:t>
+      </w:r>
+      <w:r>
+        <w:t>app</w:t>
+      </w:r>
+      <w:r>
+        <w:t xml:space="preserve"> via Bluetooth</w:t>
+      </w:r>
+      <w:r>
+        <w:t xml:space="preserve"> </w:t>
+      </w:r>
+    </w:p>
+    <w:p>
+      <w:pPr>
+        <w:pStyle w:val="ListParagraph"/>
+        <w:numPr>
+          <w:ilvl w:val="1"/>
+          <w:numId w:val="9"/>
+        </w:numPr>
+        <w:jc w:val="both"/>
+      </w:pPr>
+      <w:r>
+        <w:t>System sends welcome email with account credentials and beginner tips to using the application.</w:t>
+      </w:r>
+    </w:p>
+    <w:p>
+      <w:pPr>
+        <w:jc w:val="both"/>
+      </w:pPr>
+      <w:r>
+        <w:t>PICTURE GOES HERE</w:t>
+      </w:r>
+    </w:p>
+    <w:p>
+      <w:pPr>
+        <w:pStyle w:val="ListParagraph"/>
+        <w:numPr>
+          <w:ilvl w:val="0"/>
+          <w:numId w:val="9"/>
+        </w:numPr>
+        <w:jc w:val="both"/>
+      </w:pPr>
+      <w:r>
+        <w:t>Client</w:t>
+      </w:r>
+      <w:r>
+        <w:t xml:space="preserve"> settings subsystem</w:t>
+      </w:r>
+    </w:p>
+    <w:p>
+      <w:pPr>
+        <w:pStyle w:val="ListParagraph"/>
+        <w:numPr>
+          <w:ilvl w:val="1"/>
+          <w:numId w:val="9"/>
+        </w:numPr>
+        <w:jc w:val="both"/>
+      </w:pPr>
+      <w:r>
+        <w:t>App requests user settings from system</w:t>
+      </w:r>
+    </w:p>
+    <w:p>
+      <w:pPr>
+        <w:pStyle w:val="ListParagraph"/>
+        <w:numPr>
+          <w:ilvl w:val="1"/>
+          <w:numId w:val="9"/>
+        </w:numPr>
+        <w:jc w:val="both"/>
+      </w:pPr>
+      <w:r>
+        <w:t>System provides user settings to app</w:t>
+      </w:r>
+    </w:p>
+    <w:p>
+      <w:pPr>
+        <w:pStyle w:val="ListParagraph"/>
+        <w:numPr>
+          <w:ilvl w:val="1"/>
+          <w:numId w:val="9"/>
+        </w:numPr>
+        <w:jc w:val="both"/>
+      </w:pPr>
+      <w:r>
+        <w:t>Client requests to either view or update client settings</w:t>
+      </w:r>
+    </w:p>
+    <w:p>
+      <w:pPr>
+        <w:pStyle w:val="ListParagraph"/>
+        <w:numPr>
+          <w:ilvl w:val="2"/>
+          <w:numId w:val="9"/>
+        </w:numPr>
+        <w:jc w:val="both"/>
+      </w:pPr>
+      <w:r>
+        <w:t>If client requests to</w:t>
+      </w:r>
+      <w:r>
+        <w:t xml:space="preserve"> view settings, proceed to 2.4, if not proceed to 2.5</w:t>
+      </w:r>
+    </w:p>
+    <w:p>
+      <w:pPr>
+        <w:pStyle w:val="ListParagraph"/>
+        <w:numPr>
+          <w:ilvl w:val="1"/>
+          <w:numId w:val="9"/>
+        </w:numPr>
+        <w:jc w:val="both"/>
+      </w:pPr>
+      <w:r>
+        <w:t>App</w:t>
+      </w:r>
+      <w:r>
+        <w:t xml:space="preserve"> provides client settings to the client</w:t>
+      </w:r>
+      <w:r>
+        <w:t>, proceed to 2.9</w:t>
+      </w:r>
+    </w:p>
+    <w:p>
+      <w:pPr>
+        <w:pStyle w:val="ListParagraph"/>
+        <w:numPr>
+          <w:ilvl w:val="1"/>
+          <w:numId w:val="9"/>
+        </w:numPr>
+        <w:jc w:val="both"/>
+      </w:pPr>
+      <w:r>
+        <w:t>App prompts client for updated client settings</w:t>
+      </w:r>
+    </w:p>
+    <w:p>
+      <w:pPr>
+        <w:pStyle w:val="ListParagraph"/>
+        <w:numPr>
+          <w:ilvl w:val="1"/>
+          <w:numId w:val="9"/>
+        </w:numPr>
+        <w:jc w:val="both"/>
+      </w:pPr>
+      <w:r>
+        <w:t>Client provides updated client settings</w:t>
+      </w:r>
+      <w:r>
+        <w:t xml:space="preserve"> or chooses to cancel updating settings</w:t>
+      </w:r>
+    </w:p>
+    <w:p>
+      <w:pPr>
+        <w:pStyle w:val="ListParagraph"/>
+        <w:numPr>
+          <w:ilvl w:val="2"/>
+          <w:numId w:val="9"/>
+        </w:numPr>
+        <w:jc w:val="both"/>
+      </w:pPr>
+      <w:r>
+        <w:t>If client chooses to cancel, proceed to 2.9; if not proceed to 2.7</w:t>
+      </w:r>
+    </w:p>
+    <w:p>
+      <w:pPr>
+        <w:pStyle w:val="ListParagraph"/>
+        <w:numPr>
+          <w:ilvl w:val="1"/>
+          <w:numId w:val="9"/>
+        </w:numPr>
+        <w:jc w:val="both"/>
+      </w:pPr>
+      <w:r>
+        <w:t>System validates provided information</w:t>
+      </w:r>
+    </w:p>
+    <w:p>
+      <w:pPr>
+        <w:pStyle w:val="ListParagraph"/>
+        <w:numPr>
+          <w:ilvl w:val="2"/>
+          <w:numId w:val="9"/>
+        </w:numPr>
+        <w:jc w:val="both"/>
+      </w:pPr>
+      <w:r>
+        <w:t xml:space="preserve">If </w:t>
+      </w:r>
+      <w:r>
+        <w:t>provided information is invalid, proceed to 2.5; if not proceed to 2.8</w:t>
+      </w:r>
+    </w:p>
+    <w:p>
+      <w:pPr>
+        <w:pStyle w:val="ListParagraph"/>
+        <w:numPr>
+          <w:ilvl w:val="1"/>
+          <w:numId w:val="9"/>
+        </w:numPr>
+        <w:jc w:val="both"/>
+      </w:pPr>
+      <w:r>
+        <w:t>System sends confirmation that settings have been updated</w:t>
+      </w:r>
+    </w:p>
+    <w:p>
+      <w:pPr>
+        <w:pStyle w:val="ListParagraph"/>
+        <w:numPr>
+          <w:ilvl w:val="1"/>
+          <w:numId w:val="9"/>
+        </w:numPr>
+        <w:jc w:val="both"/>
+      </w:pPr>
+      <w:r>
+        <w:t>App brings client to home view</w:t>
+      </w:r>
+    </w:p>
+    <w:p>
+      <w:pPr>
+        <w:jc w:val="both"/>
+      </w:pPr>
+      <w:r>
+        <w:t>PICTURE GOES HERE</w:t>
+      </w:r>
+    </w:p>
+    <w:p>
+      <w:pPr>
+        <w:pStyle w:val="ListParagraph"/>
+        <w:numPr>
+          <w:ilvl w:val="0"/>
+          <w:numId w:val="9"/>
+        </w:numPr>
+        <w:jc w:val="both"/>
+      </w:pPr>
+      <w:r>
+        <w:t>Daily Fitness Tracking (DAT) subsystem</w:t>
+      </w:r>
+      <w:r>
+        <w:t>-steps, calories, sleep obtained</w:t>
+      </w:r>
+    </w:p>
+    <w:p>
+      <w:pPr>
+        <w:pStyle w:val="ListParagraph"/>
+        <w:numPr>
+          <w:ilvl w:val="1"/>
+          <w:numId w:val="9"/>
+        </w:numPr>
+        <w:jc w:val="both"/>
+      </w:pPr>
+      <w:r>
+        <w:t>Device collects info from the client</w:t>
+      </w:r>
+      <w:r>
+        <w:t xml:space="preserve"> automatically throughout the day</w:t>
+      </w:r>
+    </w:p>
+    <w:p>
+      <w:pPr>
+        <w:pStyle w:val="ListParagraph"/>
+        <w:numPr>
+          <w:ilvl w:val="1"/>
+          <w:numId w:val="9"/>
+        </w:numPr>
+        <w:jc w:val="both"/>
+      </w:pPr>
+      <w:r>
+        <w:t>Client requests to sync data to app</w:t>
+      </w:r>
+      <w:r>
+        <w:t xml:space="preserve"> from device</w:t>
+      </w:r>
+    </w:p>
+    <w:p>
+      <w:pPr>
+        <w:pStyle w:val="ListParagraph"/>
+        <w:numPr>
+          <w:ilvl w:val="2"/>
+          <w:numId w:val="9"/>
+        </w:numPr>
+        <w:jc w:val="both"/>
+      </w:pPr>
+      <w:r>
+        <w:t xml:space="preserve">If device </w:t>
+      </w:r>
+      <w:r>
+        <w:t xml:space="preserve">is not </w:t>
+      </w:r>
+      <w:r>
+        <w:t>connected to app via Bluetooth</w:t>
+      </w:r>
+      <w:r>
+        <w:t>, then proce</w:t>
+      </w:r>
+      <w:r>
+        <w:t>ed to 3.3, if not proceed to 3.5</w:t>
+      </w:r>
+    </w:p>
+    <w:p>
+      <w:pPr>
+        <w:pStyle w:val="ListParagraph"/>
+        <w:numPr>
+          <w:ilvl w:val="1"/>
+          <w:numId w:val="9"/>
+        </w:numPr>
+        <w:jc w:val="both"/>
+      </w:pPr>
+      <w:r>
+        <w:t xml:space="preserve">Client </w:t>
+      </w:r>
+      <w:r>
+        <w:t xml:space="preserve">requests </w:t>
+      </w:r>
+      <w:r>
+        <w:t>to connect device to app using Bluetooth connection</w:t>
+      </w:r>
+    </w:p>
+    <w:p>
+      <w:pPr>
+        <w:pStyle w:val="ListParagraph"/>
+        <w:numPr>
+          <w:ilvl w:val="2"/>
+          <w:numId w:val="9"/>
+        </w:numPr>
+        <w:jc w:val="both"/>
+      </w:pPr>
+      <w:r>
+        <w:t>If device fails to connect to app, then proceed to 3.3; if not proceed to 3.4</w:t>
+      </w:r>
+    </w:p>
+    <w:p>
+      <w:pPr>
+        <w:pStyle w:val="ListParagraph"/>
+        <w:numPr>
+          <w:ilvl w:val="1"/>
+          <w:numId w:val="9"/>
+        </w:numPr>
+        <w:jc w:val="both"/>
+      </w:pPr>
+      <w:r>
+        <w:t>Device</w:t>
+      </w:r>
+      <w:r>
+        <w:t xml:space="preserve"> connects to app through Bluetooth connection</w:t>
+      </w:r>
+    </w:p>
+    <w:p>
+      <w:pPr>
+        <w:pStyle w:val="ListParagraph"/>
+        <w:numPr>
+          <w:ilvl w:val="1"/>
+          <w:numId w:val="9"/>
+        </w:numPr>
+        <w:jc w:val="both"/>
+      </w:pPr>
+      <w:r>
+        <w:t>Client requests device to sync data to the app</w:t>
+      </w:r>
+    </w:p>
+    <w:p>
+      <w:pPr>
+        <w:pStyle w:val="ListParagraph"/>
+        <w:numPr>
+          <w:ilvl w:val="1"/>
+          <w:numId w:val="9"/>
+        </w:numPr>
+        <w:jc w:val="both"/>
+      </w:pPr>
+      <w:r>
+        <w:t>Device syncs data to the app</w:t>
+      </w:r>
+    </w:p>
+    <w:p>
+      <w:pPr>
+        <w:pStyle w:val="ListParagraph"/>
+        <w:numPr>
+          <w:ilvl w:val="2"/>
+          <w:numId w:val="9"/>
+        </w:numPr>
+        <w:jc w:val="both"/>
+      </w:pPr>
+      <w:r>
+        <w:lastRenderedPageBreak/>
+        <w:t>If the app is not connected to the internet (wi-fi/mobile data) proceed to 3.8; if not proceed to 3.7</w:t>
+      </w:r>
+    </w:p>
+    <w:p>
+      <w:pPr>
+        <w:pStyle w:val="ListParagraph"/>
+        <w:numPr>
+          <w:ilvl w:val="1"/>
+          <w:numId w:val="9"/>
+        </w:numPr>
+        <w:jc w:val="both"/>
+      </w:pPr>
+      <w:r>
+        <w:t>The app pushes the newly synced data to the system</w:t>
+      </w:r>
+    </w:p>
+    <w:p>
+      <w:pPr>
+        <w:pStyle w:val="ListParagraph"/>
+        <w:numPr>
+          <w:ilvl w:val="1"/>
+          <w:numId w:val="9"/>
+        </w:numPr>
+        <w:jc w:val="both"/>
+      </w:pPr>
+      <w:r>
+        <w:t>The app brings client back to the home view</w:t>
+      </w:r>
       <w:bookmarkStart w:id="0" w:name="_GoBack"/>
       <w:bookmarkEnd w:id="0"/>
     </w:p>
     <w:p>
       <w:pPr>
         <w:jc w:val="both"/>
-        <w:rPr>
-          <w:rFonts w:asciiTheme="majorHAnsi" w:eastAsiaTheme="majorEastAsia" w:hAnsiTheme="majorHAnsi" w:cstheme="majorBidi"/>
-          <w:color w:val="2E74B5" w:themeColor="accent1" w:themeShade="BF"/>
-          <w:sz w:val="32"/>
-          <w:szCs w:val="32"/>
-        </w:rPr>
-      </w:pPr>
-      <w:r>
-        <w:br w:type="page"/>
-      </w:r>
-    </w:p>
-    <w:p>
-      <w:pPr>
-        <w:pStyle w:val="Title"/>
-        <w:jc w:val="both"/>
-      </w:pPr>
-      <w:proofErr w:type="spellStart"/>
-      <w:r>
-        <w:lastRenderedPageBreak/>
-        <w:t>Brosvike</w:t>
-      </w:r>
-      <w:proofErr w:type="spellEnd"/>
-      <w:r>
-        <w:t xml:space="preserve"> Fitness-Wellness App</w:t>
-      </w:r>
-    </w:p>
-    <w:p>
-      <w:pPr>
-        <w:pStyle w:val="Heading1"/>
-        <w:jc w:val="both"/>
-      </w:pPr>
-      <w:r>
-        <w:t>Problem</w:t>
-      </w:r>
-    </w:p>
-    <w:p>
-      <w:pPr>
-        <w:jc w:val="both"/>
-      </w:pPr>
-      <w:proofErr w:type="spellStart"/>
-      <w:r>
-        <w:t>Brosvike</w:t>
-      </w:r>
-      <w:proofErr w:type="spellEnd"/>
-      <w:r>
-        <w:t xml:space="preserve"> </w:t>
-      </w:r>
-      <w:r>
-        <w:t>has developed line of wearable technology products intended to assist individuals in becoming healthier and happier.</w:t>
-      </w:r>
-    </w:p>
-    <w:p>
-      <w:pPr>
-        <w:pStyle w:val="Heading1"/>
-        <w:jc w:val="both"/>
-      </w:pPr>
-      <w:r>
-        <w:t>Need</w:t>
-      </w:r>
-    </w:p>
-    <w:p>
-      <w:pPr>
-        <w:jc w:val="both"/>
-      </w:pPr>
-      <w:r>
-        <w:t>Information system (app) to collect and tra</w:t>
-      </w:r>
-      <w:r>
-        <w:t xml:space="preserve">ck information about activities, the </w:t>
-      </w:r>
-      <w:r>
-        <w:t>biology of individuals</w:t>
-      </w:r>
-      <w:r>
-        <w:t xml:space="preserve"> </w:t>
-      </w:r>
-      <w:r>
-        <w:t>and share</w:t>
-      </w:r>
-      <w:r>
-        <w:t xml:space="preserve"> this data through cloud service on a daily basis.</w:t>
-      </w:r>
-    </w:p>
-    <w:p>
-      <w:pPr>
-        <w:pStyle w:val="Heading1"/>
-        <w:jc w:val="both"/>
-      </w:pPr>
-      <w:r>
-        <w:t>Subsystems</w:t>
-      </w:r>
-    </w:p>
-    <w:p>
-      <w:pPr>
-        <w:pStyle w:val="ListParagraph"/>
-        <w:numPr>
-          <w:ilvl w:val="0"/>
-          <w:numId w:val="6"/>
-        </w:numPr>
-        <w:jc w:val="both"/>
-      </w:pPr>
-      <w:r>
-        <w:t>Registration subsystem</w:t>
-      </w:r>
-    </w:p>
-    <w:p>
-      <w:pPr>
-        <w:pStyle w:val="ListParagraph"/>
-        <w:numPr>
-          <w:ilvl w:val="0"/>
-          <w:numId w:val="6"/>
-        </w:numPr>
-        <w:jc w:val="both"/>
-      </w:pPr>
-      <w:r>
-        <w:t>Daily Tracking</w:t>
-      </w:r>
-      <w:r>
-        <w:t xml:space="preserve"> subsystem</w:t>
-      </w:r>
-    </w:p>
-    <w:p>
-      <w:pPr>
-        <w:pStyle w:val="ListParagraph"/>
-        <w:numPr>
-          <w:ilvl w:val="0"/>
-          <w:numId w:val="6"/>
-        </w:numPr>
-        <w:jc w:val="both"/>
-      </w:pPr>
-      <w:r>
-        <w:t>Fitness activities tracking subsystem</w:t>
-      </w:r>
-    </w:p>
-    <w:p>
-      <w:pPr>
-        <w:pStyle w:val="ListParagraph"/>
-        <w:numPr>
-          <w:ilvl w:val="0"/>
-          <w:numId w:val="6"/>
-        </w:numPr>
-        <w:jc w:val="both"/>
-      </w:pPr>
-      <w:r>
-        <w:t>Social subsystem</w:t>
-      </w:r>
-    </w:p>
-    <w:p>
-      <w:pPr>
-        <w:pStyle w:val="ListParagraph"/>
-        <w:numPr>
-          <w:ilvl w:val="0"/>
-          <w:numId w:val="6"/>
-        </w:numPr>
-        <w:jc w:val="both"/>
-      </w:pPr>
+      </w:pPr>
+      <w:r>
+        <w:t xml:space="preserve">4.0 </w:t>
+      </w:r>
+      <w:r>
+        <w:t>Daily Nutrition Tracking subsystem</w:t>
+      </w:r>
+    </w:p>
+    <w:p>
+      <w:pPr>
+        <w:jc w:val="both"/>
+      </w:pPr>
+      <w:r>
+        <w:t xml:space="preserve">5.0 </w:t>
+      </w:r>
+      <w:r>
+        <w:t>Fitness Activities Tracking (FAT) subsystem</w:t>
+      </w:r>
+    </w:p>
+    <w:p>
+      <w:pPr>
+        <w:jc w:val="both"/>
+      </w:pPr>
+      <w:r>
+        <w:t xml:space="preserve">6.0 </w:t>
+      </w:r>
+      <w:r>
+        <w:t>Achievement subsystem!!!!</w:t>
+      </w:r>
+    </w:p>
+    <w:p>
+      <w:pPr>
+        <w:jc w:val="both"/>
+      </w:pPr>
+      <w:r>
+        <w:t xml:space="preserve">7.0 </w:t>
+      </w:r>
+      <w:r>
+        <w:t>Social subsystem—management (add/remove)</w:t>
+      </w:r>
+    </w:p>
+    <w:p>
+      <w:pPr>
+        <w:jc w:val="both"/>
+      </w:pPr>
+      <w:r>
+        <w:t xml:space="preserve">8.0 </w:t>
+      </w:r>
       <w:r>
         <w:t>Sharing subsystem</w:t>
       </w:r>
     </w:p>
     <w:p>
       <w:pPr>
-        <w:pStyle w:val="ListParagraph"/>
-        <w:numPr>
-          <w:ilvl w:val="0"/>
-          <w:numId w:val="6"/>
-        </w:numPr>
-        <w:jc w:val="both"/>
-      </w:pPr>
-      <w:r>
-        <w:t>Feedback Subsystem</w:t>
-      </w:r>
-    </w:p>
-    <w:p>
-      <w:pPr>
-        <w:pStyle w:val="ListParagraph"/>
-        <w:numPr>
-          <w:ilvl w:val="0"/>
-          <w:numId w:val="6"/>
-        </w:numPr>
-        <w:jc w:val="both"/>
-      </w:pPr>
+        <w:jc w:val="both"/>
+      </w:pPr>
+      <w:r>
+        <w:t xml:space="preserve">9.0 </w:t>
+      </w:r>
+      <w:r>
+        <w:t>Intelligent Feedback Subsystem</w:t>
+      </w:r>
+    </w:p>
+    <w:p>
+      <w:pPr>
+        <w:jc w:val="both"/>
+      </w:pPr>
+      <w:r>
+        <w:t xml:space="preserve">10.0 </w:t>
+      </w:r>
       <w:r>
         <w:t xml:space="preserve">Report subsystem </w:t>
       </w:r>
     </w:p>
     <w:p>
       <w:pPr>
-        <w:pStyle w:val="ListParagraph"/>
-        <w:numPr>
-          <w:ilvl w:val="0"/>
-          <w:numId w:val="5"/>
-        </w:numPr>
-        <w:jc w:val="both"/>
-      </w:pPr>
-    </w:p>
+        <w:ind w:firstLine="720"/>
+        <w:jc w:val="both"/>
+      </w:pPr>
+      <w:r>
+        <w:t xml:space="preserve">10.1 </w:t>
+      </w:r>
+      <w:r>
+        <w:t>Client</w:t>
+      </w:r>
+      <w:r>
+        <w:t xml:space="preserve"> (cumulative statistics-fitness, food intake, etc.)</w:t>
+      </w:r>
+    </w:p>
+    <w:p>
+      <w:pPr>
+        <w:ind w:left="720"/>
+        <w:jc w:val="both"/>
+      </w:pPr>
+      <w:r>
+        <w:t xml:space="preserve">10.2 </w:t>
+      </w:r>
+      <w:r>
+        <w:t>Admin (</w:t>
+      </w:r>
+      <w:r>
+        <w:t>client</w:t>
+      </w:r>
+      <w:r>
+        <w:t>-base reports, network traffic)</w:t>
+      </w:r>
+    </w:p>
+    <w:p/>
     <w:sectPr>
       <w:pgSz w:w="12240" w:h="15840"/>
       <w:pgMar w:top="1440" w:right="1440" w:bottom="1440" w:left="1440" w:header="720" w:footer="720" w:gutter="0"/>
@@ -892,9 +1778,344 @@
 </w:document>
 </file>
 
+<file path=word/endnotes.xml><?xml version="1.0" encoding="utf-8"?>
+<w:endnotes xmlns:wpc="http://schemas.microsoft.com/office/word/2010/wordprocessingCanvas" xmlns:cx="http://schemas.microsoft.com/office/drawing/2014/chartex" xmlns:cx1="http://schemas.microsoft.com/office/drawing/2015/9/8/chartex" xmlns:cx2="http://schemas.microsoft.com/office/drawing/2015/10/21/chartex" xmlns:mc="http://schemas.openxmlformats.org/markup-compatibility/2006" xmlns:o="urn:schemas-microsoft-com:office:office" xmlns:r="http://schemas.openxmlformats.org/officeDocument/2006/relationships" xmlns:m="http://schemas.openxmlformats.org/officeDocument/2006/math" xmlns:v="urn:schemas-microsoft-com:vml" xmlns:wp14="http://schemas.microsoft.com/office/word/2010/wordprocessingDrawing" xmlns:wp="http://schemas.openxmlformats.org/drawingml/2006/wordprocessingDrawing" xmlns:w10="urn:schemas-microsoft-com:office:word" xmlns:w="http://schemas.openxmlformats.org/wordprocessingml/2006/main" xmlns:w14="http://schemas.microsoft.com/office/word/2010/wordml" xmlns:w15="http://schemas.microsoft.com/office/word/2012/wordml" xmlns:w16se="http://schemas.microsoft.com/office/word/2015/wordml/symex" xmlns:wpg="http://schemas.microsoft.com/office/word/2010/wordprocessingGroup" xmlns:wpi="http://schemas.microsoft.com/office/word/2010/wordprocessingInk" xmlns:wne="http://schemas.microsoft.com/office/word/2006/wordml" xmlns:wps="http://schemas.microsoft.com/office/word/2010/wordprocessingShape" mc:Ignorable="w14 w15 w16se wp14">
+  <w:endnote w:type="separator" w:id="-1">
+    <w:p>
+      <w:pPr>
+        <w:spacing w:after="0" w:line="240" w:lineRule="auto"/>
+      </w:pPr>
+      <w:r>
+        <w:separator/>
+      </w:r>
+    </w:p>
+  </w:endnote>
+  <w:endnote w:type="continuationSeparator" w:id="0">
+    <w:p>
+      <w:pPr>
+        <w:spacing w:after="0" w:line="240" w:lineRule="auto"/>
+      </w:pPr>
+      <w:r>
+        <w:continuationSeparator/>
+      </w:r>
+    </w:p>
+  </w:endnote>
+</w:endnotes>
+</file>
+
+<file path=word/footnotes.xml><?xml version="1.0" encoding="utf-8"?>
+<w:footnotes xmlns:wpc="http://schemas.microsoft.com/office/word/2010/wordprocessingCanvas" xmlns:cx="http://schemas.microsoft.com/office/drawing/2014/chartex" xmlns:cx1="http://schemas.microsoft.com/office/drawing/2015/9/8/chartex" xmlns:cx2="http://schemas.microsoft.com/office/drawing/2015/10/21/chartex" xmlns:mc="http://schemas.openxmlformats.org/markup-compatibility/2006" xmlns:o="urn:schemas-microsoft-com:office:office" xmlns:r="http://schemas.openxmlformats.org/officeDocument/2006/relationships" xmlns:m="http://schemas.openxmlformats.org/officeDocument/2006/math" xmlns:v="urn:schemas-microsoft-com:vml" xmlns:wp14="http://schemas.microsoft.com/office/word/2010/wordprocessingDrawing" xmlns:wp="http://schemas.openxmlformats.org/drawingml/2006/wordprocessingDrawing" xmlns:w10="urn:schemas-microsoft-com:office:word" xmlns:w="http://schemas.openxmlformats.org/wordprocessingml/2006/main" xmlns:w14="http://schemas.microsoft.com/office/word/2010/wordml" xmlns:w15="http://schemas.microsoft.com/office/word/2012/wordml" xmlns:w16se="http://schemas.microsoft.com/office/word/2015/wordml/symex" xmlns:wpg="http://schemas.microsoft.com/office/word/2010/wordprocessingGroup" xmlns:wpi="http://schemas.microsoft.com/office/word/2010/wordprocessingInk" xmlns:wne="http://schemas.microsoft.com/office/word/2006/wordml" xmlns:wps="http://schemas.microsoft.com/office/word/2010/wordprocessingShape" mc:Ignorable="w14 w15 w16se wp14">
+  <w:footnote w:type="separator" w:id="-1">
+    <w:p>
+      <w:pPr>
+        <w:spacing w:after="0" w:line="240" w:lineRule="auto"/>
+      </w:pPr>
+      <w:r>
+        <w:separator/>
+      </w:r>
+    </w:p>
+  </w:footnote>
+  <w:footnote w:type="continuationSeparator" w:id="0">
+    <w:p>
+      <w:pPr>
+        <w:spacing w:after="0" w:line="240" w:lineRule="auto"/>
+      </w:pPr>
+      <w:r>
+        <w:continuationSeparator/>
+      </w:r>
+    </w:p>
+  </w:footnote>
+</w:footnotes>
+</file>
+
 <file path=word/numbering.xml><?xml version="1.0" encoding="utf-8"?>
 <w:numbering xmlns:wpc="http://schemas.microsoft.com/office/word/2010/wordprocessingCanvas" xmlns:cx="http://schemas.microsoft.com/office/drawing/2014/chartex" xmlns:cx1="http://schemas.microsoft.com/office/drawing/2015/9/8/chartex" xmlns:cx2="http://schemas.microsoft.com/office/drawing/2015/10/21/chartex" xmlns:mc="http://schemas.openxmlformats.org/markup-compatibility/2006" xmlns:o="urn:schemas-microsoft-com:office:office" xmlns:r="http://schemas.openxmlformats.org/officeDocument/2006/relationships" xmlns:m="http://schemas.openxmlformats.org/officeDocument/2006/math" xmlns:v="urn:schemas-microsoft-com:vml" xmlns:wp14="http://schemas.microsoft.com/office/word/2010/wordprocessingDrawing" xmlns:wp="http://schemas.openxmlformats.org/drawingml/2006/wordprocessingDrawing" xmlns:w10="urn:schemas-microsoft-com:office:word" xmlns:w="http://schemas.openxmlformats.org/wordprocessingml/2006/main" xmlns:w14="http://schemas.microsoft.com/office/word/2010/wordml" xmlns:w15="http://schemas.microsoft.com/office/word/2012/wordml" xmlns:w16se="http://schemas.microsoft.com/office/word/2015/wordml/symex" xmlns:wpg="http://schemas.microsoft.com/office/word/2010/wordprocessingGroup" xmlns:wpi="http://schemas.microsoft.com/office/word/2010/wordprocessingInk" xmlns:wne="http://schemas.microsoft.com/office/word/2006/wordml" xmlns:wps="http://schemas.microsoft.com/office/word/2010/wordprocessingShape" mc:Ignorable="w14 w15 w16se wp14">
   <w:abstractNum w:abstractNumId="0" w15:restartNumberingAfterBreak="0">
+    <w:nsid w:val="105D7388"/>
+    <w:multiLevelType w:val="hybridMultilevel"/>
+    <w:tmpl w:val="F0F44BE6"/>
+    <w:lvl w:ilvl="0" w:tplc="1009000F">
+      <w:start w:val="1"/>
+      <w:numFmt w:val="decimal"/>
+      <w:lvlText w:val="%1."/>
+      <w:lvlJc w:val="left"/>
+      <w:pPr>
+        <w:ind w:left="720" w:hanging="360"/>
+      </w:pPr>
+    </w:lvl>
+    <w:lvl w:ilvl="1" w:tplc="10090019">
+      <w:start w:val="1"/>
+      <w:numFmt w:val="lowerLetter"/>
+      <w:lvlText w:val="%2."/>
+      <w:lvlJc w:val="left"/>
+      <w:pPr>
+        <w:ind w:left="1440" w:hanging="360"/>
+      </w:pPr>
+    </w:lvl>
+    <w:lvl w:ilvl="2" w:tplc="1009001B" w:tentative="1">
+      <w:start w:val="1"/>
+      <w:numFmt w:val="lowerRoman"/>
+      <w:lvlText w:val="%3."/>
+      <w:lvlJc w:val="right"/>
+      <w:pPr>
+        <w:ind w:left="2160" w:hanging="180"/>
+      </w:pPr>
+    </w:lvl>
+    <w:lvl w:ilvl="3" w:tplc="1009000F" w:tentative="1">
+      <w:start w:val="1"/>
+      <w:numFmt w:val="decimal"/>
+      <w:lvlText w:val="%4."/>
+      <w:lvlJc w:val="left"/>
+      <w:pPr>
+        <w:ind w:left="2880" w:hanging="360"/>
+      </w:pPr>
+    </w:lvl>
+    <w:lvl w:ilvl="4" w:tplc="10090019" w:tentative="1">
+      <w:start w:val="1"/>
+      <w:numFmt w:val="lowerLetter"/>
+      <w:lvlText w:val="%5."/>
+      <w:lvlJc w:val="left"/>
+      <w:pPr>
+        <w:ind w:left="3600" w:hanging="360"/>
+      </w:pPr>
+    </w:lvl>
+    <w:lvl w:ilvl="5" w:tplc="1009001B" w:tentative="1">
+      <w:start w:val="1"/>
+      <w:numFmt w:val="lowerRoman"/>
+      <w:lvlText w:val="%6."/>
+      <w:lvlJc w:val="right"/>
+      <w:pPr>
+        <w:ind w:left="4320" w:hanging="180"/>
+      </w:pPr>
+    </w:lvl>
+    <w:lvl w:ilvl="6" w:tplc="1009000F" w:tentative="1">
+      <w:start w:val="1"/>
+      <w:numFmt w:val="decimal"/>
+      <w:lvlText w:val="%7."/>
+      <w:lvlJc w:val="left"/>
+      <w:pPr>
+        <w:ind w:left="5040" w:hanging="360"/>
+      </w:pPr>
+    </w:lvl>
+    <w:lvl w:ilvl="7" w:tplc="10090019" w:tentative="1">
+      <w:start w:val="1"/>
+      <w:numFmt w:val="lowerLetter"/>
+      <w:lvlText w:val="%8."/>
+      <w:lvlJc w:val="left"/>
+      <w:pPr>
+        <w:ind w:left="5760" w:hanging="360"/>
+      </w:pPr>
+    </w:lvl>
+    <w:lvl w:ilvl="8" w:tplc="1009001B" w:tentative="1">
+      <w:start w:val="1"/>
+      <w:numFmt w:val="lowerRoman"/>
+      <w:lvlText w:val="%9."/>
+      <w:lvlJc w:val="right"/>
+      <w:pPr>
+        <w:ind w:left="6480" w:hanging="180"/>
+      </w:pPr>
+    </w:lvl>
+  </w:abstractNum>
+  <w:abstractNum w:abstractNumId="1" w15:restartNumberingAfterBreak="0">
+    <w:nsid w:val="1B9272E2"/>
+    <w:multiLevelType w:val="hybridMultilevel"/>
+    <w:tmpl w:val="4D541ADC"/>
+    <w:lvl w:ilvl="0" w:tplc="1009000F">
+      <w:start w:val="1"/>
+      <w:numFmt w:val="decimal"/>
+      <w:lvlText w:val="%1."/>
+      <w:lvlJc w:val="left"/>
+      <w:pPr>
+        <w:ind w:left="720" w:hanging="360"/>
+      </w:pPr>
+    </w:lvl>
+    <w:lvl w:ilvl="1" w:tplc="10090019">
+      <w:start w:val="1"/>
+      <w:numFmt w:val="lowerLetter"/>
+      <w:lvlText w:val="%2."/>
+      <w:lvlJc w:val="left"/>
+      <w:pPr>
+        <w:ind w:left="1440" w:hanging="360"/>
+      </w:pPr>
+    </w:lvl>
+    <w:lvl w:ilvl="2" w:tplc="1009001B" w:tentative="1">
+      <w:start w:val="1"/>
+      <w:numFmt w:val="lowerRoman"/>
+      <w:lvlText w:val="%3."/>
+      <w:lvlJc w:val="right"/>
+      <w:pPr>
+        <w:ind w:left="2160" w:hanging="180"/>
+      </w:pPr>
+    </w:lvl>
+    <w:lvl w:ilvl="3" w:tplc="1009000F" w:tentative="1">
+      <w:start w:val="1"/>
+      <w:numFmt w:val="decimal"/>
+      <w:lvlText w:val="%4."/>
+      <w:lvlJc w:val="left"/>
+      <w:pPr>
+        <w:ind w:left="2880" w:hanging="360"/>
+      </w:pPr>
+    </w:lvl>
+    <w:lvl w:ilvl="4" w:tplc="10090019" w:tentative="1">
+      <w:start w:val="1"/>
+      <w:numFmt w:val="lowerLetter"/>
+      <w:lvlText w:val="%5."/>
+      <w:lvlJc w:val="left"/>
+      <w:pPr>
+        <w:ind w:left="3600" w:hanging="360"/>
+      </w:pPr>
+    </w:lvl>
+    <w:lvl w:ilvl="5" w:tplc="1009001B" w:tentative="1">
+      <w:start w:val="1"/>
+      <w:numFmt w:val="lowerRoman"/>
+      <w:lvlText w:val="%6."/>
+      <w:lvlJc w:val="right"/>
+      <w:pPr>
+        <w:ind w:left="4320" w:hanging="180"/>
+      </w:pPr>
+    </w:lvl>
+    <w:lvl w:ilvl="6" w:tplc="1009000F" w:tentative="1">
+      <w:start w:val="1"/>
+      <w:numFmt w:val="decimal"/>
+      <w:lvlText w:val="%7."/>
+      <w:lvlJc w:val="left"/>
+      <w:pPr>
+        <w:ind w:left="5040" w:hanging="360"/>
+      </w:pPr>
+    </w:lvl>
+    <w:lvl w:ilvl="7" w:tplc="10090019" w:tentative="1">
+      <w:start w:val="1"/>
+      <w:numFmt w:val="lowerLetter"/>
+      <w:lvlText w:val="%8."/>
+      <w:lvlJc w:val="left"/>
+      <w:pPr>
+        <w:ind w:left="5760" w:hanging="360"/>
+      </w:pPr>
+    </w:lvl>
+    <w:lvl w:ilvl="8" w:tplc="1009001B" w:tentative="1">
+      <w:start w:val="1"/>
+      <w:numFmt w:val="lowerRoman"/>
+      <w:lvlText w:val="%9."/>
+      <w:lvlJc w:val="right"/>
+      <w:pPr>
+        <w:ind w:left="6480" w:hanging="180"/>
+      </w:pPr>
+    </w:lvl>
+  </w:abstractNum>
+  <w:abstractNum w:abstractNumId="2" w15:restartNumberingAfterBreak="0">
+    <w:nsid w:val="21B55B57"/>
+    <w:multiLevelType w:val="multilevel"/>
+    <w:tmpl w:val="B902194E"/>
+    <w:lvl w:ilvl="0">
+      <w:start w:val="1"/>
+      <w:numFmt w:val="decimal"/>
+      <w:lvlText w:val="%1.0"/>
+      <w:lvlJc w:val="left"/>
+      <w:pPr>
+        <w:ind w:left="360" w:hanging="360"/>
+      </w:pPr>
+      <w:rPr>
+        <w:rFonts w:hint="default"/>
+      </w:rPr>
+    </w:lvl>
+    <w:lvl w:ilvl="1">
+      <w:start w:val="1"/>
+      <w:numFmt w:val="decimal"/>
+      <w:lvlText w:val="%1.%2"/>
+      <w:lvlJc w:val="left"/>
+      <w:pPr>
+        <w:ind w:left="1080" w:hanging="360"/>
+      </w:pPr>
+      <w:rPr>
+        <w:rFonts w:hint="default"/>
+      </w:rPr>
+    </w:lvl>
+    <w:lvl w:ilvl="2">
+      <w:start w:val="1"/>
+      <w:numFmt w:val="decimal"/>
+      <w:lvlText w:val="%1.%2.%3"/>
+      <w:lvlJc w:val="left"/>
+      <w:pPr>
+        <w:ind w:left="2160" w:hanging="720"/>
+      </w:pPr>
+      <w:rPr>
+        <w:rFonts w:hint="default"/>
+      </w:rPr>
+    </w:lvl>
+    <w:lvl w:ilvl="3">
+      <w:start w:val="1"/>
+      <w:numFmt w:val="decimal"/>
+      <w:lvlText w:val="%1.%2.%3.%4"/>
+      <w:lvlJc w:val="left"/>
+      <w:pPr>
+        <w:ind w:left="2880" w:hanging="720"/>
+      </w:pPr>
+      <w:rPr>
+        <w:rFonts w:hint="default"/>
+      </w:rPr>
+    </w:lvl>
+    <w:lvl w:ilvl="4">
+      <w:start w:val="1"/>
+      <w:numFmt w:val="decimal"/>
+      <w:lvlText w:val="%1.%2.%3.%4.%5"/>
+      <w:lvlJc w:val="left"/>
+      <w:pPr>
+        <w:ind w:left="3960" w:hanging="1080"/>
+      </w:pPr>
+      <w:rPr>
+        <w:rFonts w:hint="default"/>
+      </w:rPr>
+    </w:lvl>
+    <w:lvl w:ilvl="5">
+      <w:start w:val="1"/>
+      <w:numFmt w:val="decimal"/>
+      <w:lvlText w:val="%1.%2.%3.%4.%5.%6"/>
+      <w:lvlJc w:val="left"/>
+      <w:pPr>
+        <w:ind w:left="4680" w:hanging="1080"/>
+      </w:pPr>
+      <w:rPr>
+        <w:rFonts w:hint="default"/>
+      </w:rPr>
+    </w:lvl>
+    <w:lvl w:ilvl="6">
+      <w:start w:val="1"/>
+      <w:numFmt w:val="decimal"/>
+      <w:lvlText w:val="%1.%2.%3.%4.%5.%6.%7"/>
+      <w:lvlJc w:val="left"/>
+      <w:pPr>
+        <w:ind w:left="5760" w:hanging="1440"/>
+      </w:pPr>
+      <w:rPr>
+        <w:rFonts w:hint="default"/>
+      </w:rPr>
+    </w:lvl>
+    <w:lvl w:ilvl="7">
+      <w:start w:val="1"/>
+      <w:numFmt w:val="decimal"/>
+      <w:lvlText w:val="%1.%2.%3.%4.%5.%6.%7.%8"/>
+      <w:lvlJc w:val="left"/>
+      <w:pPr>
+        <w:ind w:left="6480" w:hanging="1440"/>
+      </w:pPr>
+      <w:rPr>
+        <w:rFonts w:hint="default"/>
+      </w:rPr>
+    </w:lvl>
+    <w:lvl w:ilvl="8">
+      <w:start w:val="1"/>
+      <w:numFmt w:val="decimal"/>
+      <w:lvlText w:val="%1.%2.%3.%4.%5.%6.%7.%8.%9"/>
+      <w:lvlJc w:val="left"/>
+      <w:pPr>
+        <w:ind w:left="7200" w:hanging="1440"/>
+      </w:pPr>
+      <w:rPr>
+        <w:rFonts w:hint="default"/>
+      </w:rPr>
+    </w:lvl>
+  </w:abstractNum>
+  <w:abstractNum w:abstractNumId="3" w15:restartNumberingAfterBreak="0">
     <w:nsid w:val="30BF4C02"/>
     <w:multiLevelType w:val="hybridMultilevel"/>
     <w:tmpl w:val="516AD222"/>
@@ -1007,7 +2228,7 @@
       </w:rPr>
     </w:lvl>
   </w:abstractNum>
-  <w:abstractNum w:abstractNumId="1" w15:restartNumberingAfterBreak="0">
+  <w:abstractNum w:abstractNumId="4" w15:restartNumberingAfterBreak="0">
     <w:nsid w:val="463228F1"/>
     <w:multiLevelType w:val="hybridMultilevel"/>
     <w:tmpl w:val="C41600D8"/>
@@ -1120,7 +2341,7 @@
       </w:rPr>
     </w:lvl>
   </w:abstractNum>
-  <w:abstractNum w:abstractNumId="2" w15:restartNumberingAfterBreak="0">
+  <w:abstractNum w:abstractNumId="5" w15:restartNumberingAfterBreak="0">
     <w:nsid w:val="50010D06"/>
     <w:multiLevelType w:val="hybridMultilevel"/>
     <w:tmpl w:val="87484E74"/>
@@ -1233,7 +2454,7 @@
       </w:rPr>
     </w:lvl>
   </w:abstractNum>
-  <w:abstractNum w:abstractNumId="3" w15:restartNumberingAfterBreak="0">
+  <w:abstractNum w:abstractNumId="6" w15:restartNumberingAfterBreak="0">
     <w:nsid w:val="56A65C4A"/>
     <w:multiLevelType w:val="hybridMultilevel"/>
     <w:tmpl w:val="C0D42F62"/>
@@ -1346,7 +2567,7 @@
       </w:rPr>
     </w:lvl>
   </w:abstractNum>
-  <w:abstractNum w:abstractNumId="4" w15:restartNumberingAfterBreak="0">
+  <w:abstractNum w:abstractNumId="7" w15:restartNumberingAfterBreak="0">
     <w:nsid w:val="74292B24"/>
     <w:multiLevelType w:val="hybridMultilevel"/>
     <w:tmpl w:val="897A812E"/>
@@ -1362,7 +2583,7 @@
         <w:rFonts w:ascii="Symbol" w:hAnsi="Symbol" w:hint="default"/>
       </w:rPr>
     </w:lvl>
-    <w:lvl w:ilvl="1" w:tplc="04090003" w:tentative="1">
+    <w:lvl w:ilvl="1" w:tplc="04090003">
       <w:start w:val="1"/>
       <w:numFmt w:val="bullet"/>
       <w:lvlText w:val="o"/>
@@ -1459,7 +2680,7 @@
       </w:rPr>
     </w:lvl>
   </w:abstractNum>
-  <w:abstractNum w:abstractNumId="5" w15:restartNumberingAfterBreak="0">
+  <w:abstractNum w:abstractNumId="8" w15:restartNumberingAfterBreak="0">
     <w:nsid w:val="7C9C4F83"/>
     <w:multiLevelType w:val="hybridMultilevel"/>
     <w:tmpl w:val="31C83726"/>
@@ -1475,7 +2696,7 @@
         <w:rFonts w:hint="default"/>
       </w:rPr>
     </w:lvl>
-    <w:lvl w:ilvl="1" w:tplc="10090003" w:tentative="1">
+    <w:lvl w:ilvl="1" w:tplc="10090003">
       <w:start w:val="1"/>
       <w:numFmt w:val="bullet"/>
       <w:lvlText w:val="o"/>
@@ -1573,22 +2794,31 @@
     </w:lvl>
   </w:abstractNum>
   <w:num w:numId="1">
+    <w:abstractNumId w:val="7"/>
+  </w:num>
+  <w:num w:numId="2">
+    <w:abstractNumId w:val="6"/>
+  </w:num>
+  <w:num w:numId="3">
     <w:abstractNumId w:val="4"/>
   </w:num>
-  <w:num w:numId="2">
+  <w:num w:numId="4">
+    <w:abstractNumId w:val="5"/>
+  </w:num>
+  <w:num w:numId="5">
     <w:abstractNumId w:val="3"/>
   </w:num>
-  <w:num w:numId="3">
+  <w:num w:numId="6">
+    <w:abstractNumId w:val="8"/>
+  </w:num>
+  <w:num w:numId="7">
     <w:abstractNumId w:val="1"/>
   </w:num>
-  <w:num w:numId="4">
-    <w:abstractNumId w:val="2"/>
-  </w:num>
-  <w:num w:numId="5">
+  <w:num w:numId="8">
     <w:abstractNumId w:val="0"/>
   </w:num>
-  <w:num w:numId="6">
-    <w:abstractNumId w:val="5"/>
+  <w:num w:numId="9">
+    <w:abstractNumId w:val="2"/>
   </w:num>
 </w:numbering>
 </file>
@@ -2103,6 +3333,50 @@
       <w:contextualSpacing/>
     </w:pPr>
   </w:style>
+  <w:style w:type="paragraph" w:styleId="Header">
+    <w:name w:val="header"/>
+    <w:basedOn w:val="Normal"/>
+    <w:link w:val="HeaderChar"/>
+    <w:uiPriority w:val="99"/>
+    <w:unhideWhenUsed/>
+    <w:rsid w:val="008D4EAA"/>
+    <w:pPr>
+      <w:tabs>
+        <w:tab w:val="center" w:pos="4680"/>
+        <w:tab w:val="right" w:pos="9360"/>
+      </w:tabs>
+      <w:spacing w:after="0" w:line="240" w:lineRule="auto"/>
+    </w:pPr>
+  </w:style>
+  <w:style w:type="character" w:customStyle="1" w:styleId="HeaderChar">
+    <w:name w:val="Header Char"/>
+    <w:basedOn w:val="DefaultParagraphFont"/>
+    <w:link w:val="Header"/>
+    <w:uiPriority w:val="99"/>
+    <w:rsid w:val="008D4EAA"/>
+  </w:style>
+  <w:style w:type="paragraph" w:styleId="Footer">
+    <w:name w:val="footer"/>
+    <w:basedOn w:val="Normal"/>
+    <w:link w:val="FooterChar"/>
+    <w:uiPriority w:val="99"/>
+    <w:unhideWhenUsed/>
+    <w:rsid w:val="008D4EAA"/>
+    <w:pPr>
+      <w:tabs>
+        <w:tab w:val="center" w:pos="4680"/>
+        <w:tab w:val="right" w:pos="9360"/>
+      </w:tabs>
+      <w:spacing w:after="0" w:line="240" w:lineRule="auto"/>
+    </w:pPr>
+  </w:style>
+  <w:style w:type="character" w:customStyle="1" w:styleId="FooterChar">
+    <w:name w:val="Footer Char"/>
+    <w:basedOn w:val="DefaultParagraphFont"/>
+    <w:link w:val="Footer"/>
+    <w:uiPriority w:val="99"/>
+    <w:rsid w:val="008D4EAA"/>
+  </w:style>
 </w:styles>
 </file>
 

</xml_diff>